<commit_message>
proofreading and restructured directory some more
</commit_message>
<xml_diff>
--- a/Final Copy.docx
+++ b/Final Copy.docx
@@ -1705,7 +1705,27 @@
                                 <w:sz w:val="28"/>
                                 <w:szCs w:val="26"/>
                               </w:rPr>
-                              <w:t xml:space="preserve">Six months after students graduate college, they will be required to start repaying their student loans, if any, and to do so monthly. We will focus on helping students to start thinking about that. If you are not a student, </w:t>
+                              <w:t xml:space="preserve">Six months after </w:t>
+                            </w:r>
+                            <w:proofErr w:type="gramStart"/>
+                            <w:r>
+                              <w:rPr>
+                                <w:rFonts w:ascii="Times New Roman" w:hAnsi="Times New Roman" w:cs="Times New Roman"/>
+                                <w:i/>
+                                <w:sz w:val="28"/>
+                                <w:szCs w:val="26"/>
+                              </w:rPr>
+                              <w:t>students</w:t>
+                            </w:r>
+                            <w:proofErr w:type="gramEnd"/>
+                            <w:r>
+                              <w:rPr>
+                                <w:rFonts w:ascii="Times New Roman" w:hAnsi="Times New Roman" w:cs="Times New Roman"/>
+                                <w:i/>
+                                <w:sz w:val="28"/>
+                                <w:szCs w:val="26"/>
+                              </w:rPr>
+                              <w:t xml:space="preserve"> graduate college, they will be required to start repaying their student loans, if any, and to do so monthly. We will focus on helping students to start thinking about that. If you are not a student, </w:t>
                             </w:r>
                             <w:r>
                               <w:rPr>
@@ -7743,7 +7763,23 @@
           <w:rFonts w:ascii="Times New Roman" w:eastAsia="Times New Roman" w:hAnsi="Times New Roman" w:cs="Times New Roman"/>
           <w:iCs/>
         </w:rPr>
-        <w:t xml:space="preserve">. In the mathematics screen, one can also examine how Time and Savings amounts would vary, depending if interest was compounded and on the percentage of interest one paid monthly. By default, interest is not compounded and one pays 100% interest monthly. </w:t>
+        <w:t xml:space="preserve">. In the mathematics screen, one can also examine how Time and Savings amounts would vary, depending if interest was compounded and on the percentage of interest one paid monthly. By default, interest is not </w:t>
+      </w:r>
+      <w:proofErr w:type="gramStart"/>
+      <w:r>
+        <w:rPr>
+          <w:rFonts w:ascii="Times New Roman" w:eastAsia="Times New Roman" w:hAnsi="Times New Roman" w:cs="Times New Roman"/>
+          <w:iCs/>
+        </w:rPr>
+        <w:t>compounded</w:t>
+      </w:r>
+      <w:proofErr w:type="gramEnd"/>
+      <w:r>
+        <w:rPr>
+          <w:rFonts w:ascii="Times New Roman" w:eastAsia="Times New Roman" w:hAnsi="Times New Roman" w:cs="Times New Roman"/>
+          <w:iCs/>
+        </w:rPr>
+        <w:t xml:space="preserve"> and one pays 100% interest monthly. </w:t>
       </w:r>
       <w:r>
         <w:rPr>
@@ -8217,7 +8253,7 @@
       <w:r>
         <w:rPr>
           <w:rFonts w:ascii="Times New Roman" w:eastAsiaTheme="majorEastAsia" w:hAnsi="Times New Roman" w:cs="Times New Roman"/>
-          <w:b/>
+          <w:bCs/>
           <w:color w:val="808080" w:themeColor="background1" w:themeShade="80"/>
           <w:spacing w:val="30"/>
           <w:sz w:val="56"/>
@@ -8529,6 +8565,8 @@
             </w:r>
           </w:p>
         </w:tc>
+        <w:bookmarkStart w:id="2" w:name="_GoBack"/>
+        <w:bookmarkEnd w:id="2"/>
       </w:tr>
       <w:tr>
         <w:tc>
@@ -9324,7 +9362,23 @@
           <w:rFonts w:ascii="Times New Roman" w:hAnsi="Times New Roman" w:cs="Times New Roman"/>
           <w:b/>
         </w:rPr>
-        <w:t>_____  year(s)     _____  month(s)</w:t>
+        <w:t>____</w:t>
+      </w:r>
+      <w:proofErr w:type="gramStart"/>
+      <w:r>
+        <w:rPr>
+          <w:rFonts w:ascii="Times New Roman" w:hAnsi="Times New Roman" w:cs="Times New Roman"/>
+          <w:b/>
+        </w:rPr>
+        <w:t>_  year</w:t>
+      </w:r>
+      <w:proofErr w:type="gramEnd"/>
+      <w:r>
+        <w:rPr>
+          <w:rFonts w:ascii="Times New Roman" w:hAnsi="Times New Roman" w:cs="Times New Roman"/>
+          <w:b/>
+        </w:rPr>
+        <w:t>(s)     _____  month(s)</w:t>
       </w:r>
     </w:p>
     <w:p>
@@ -9908,7 +9962,23 @@
           <w:rFonts w:ascii="Times New Roman" w:hAnsi="Times New Roman" w:cs="Times New Roman"/>
           <w:b/>
         </w:rPr>
-        <w:t>_____  year(s)     _____  month(s)</w:t>
+        <w:t>____</w:t>
+      </w:r>
+      <w:proofErr w:type="gramStart"/>
+      <w:r>
+        <w:rPr>
+          <w:rFonts w:ascii="Times New Roman" w:hAnsi="Times New Roman" w:cs="Times New Roman"/>
+          <w:b/>
+        </w:rPr>
+        <w:t>_  year</w:t>
+      </w:r>
+      <w:proofErr w:type="gramEnd"/>
+      <w:r>
+        <w:rPr>
+          <w:rFonts w:ascii="Times New Roman" w:hAnsi="Times New Roman" w:cs="Times New Roman"/>
+          <w:b/>
+        </w:rPr>
+        <w:t>(s)     _____  month(s)</w:t>
       </w:r>
     </w:p>
     <w:p>
@@ -10040,6 +10110,7 @@
           <w:szCs w:val="24"/>
         </w:rPr>
       </w:pPr>
+      <w:proofErr w:type="gramStart"/>
       <w:r>
         <w:rPr>
           <w:rFonts w:ascii="Times New Roman" w:hAnsi="Times New Roman" w:cs="Times New Roman"/>
@@ -10066,7 +10137,18 @@
           <w:szCs w:val="24"/>
           <w:bdr w:val="single" w:sz="4" w:space="0" w:color="808080" w:themeColor="background1" w:themeShade="80"/>
         </w:rPr>
-        <w:t xml:space="preserve"> ▼ </w:t>
+        <w:t xml:space="preserve"> ▼</w:t>
+      </w:r>
+      <w:proofErr w:type="gramEnd"/>
+      <w:r>
+        <w:rPr>
+          <w:rFonts w:ascii="Times New Roman" w:hAnsi="Times New Roman" w:cs="Times New Roman"/>
+          <w:color w:val="808080" w:themeColor="background1" w:themeShade="80"/>
+          <w:sz w:val="20"/>
+          <w:szCs w:val="24"/>
+          <w:bdr w:val="single" w:sz="4" w:space="0" w:color="808080" w:themeColor="background1" w:themeShade="80"/>
+        </w:rPr>
+        <w:t xml:space="preserve"> </w:t>
       </w:r>
       <w:r>
         <w:rPr>
@@ -10226,6 +10308,7 @@
           <w:szCs w:val="24"/>
         </w:rPr>
       </w:pPr>
+      <w:proofErr w:type="gramStart"/>
       <w:r>
         <w:rPr>
           <w:rFonts w:ascii="Times New Roman" w:hAnsi="Times New Roman" w:cs="Times New Roman"/>
@@ -10252,7 +10335,18 @@
           <w:szCs w:val="20"/>
           <w:bdr w:val="single" w:sz="4" w:space="0" w:color="808080" w:themeColor="background1" w:themeShade="80"/>
         </w:rPr>
-        <w:t xml:space="preserve"> – </w:t>
+        <w:t xml:space="preserve"> –</w:t>
+      </w:r>
+      <w:proofErr w:type="gramEnd"/>
+      <w:r>
+        <w:rPr>
+          <w:rFonts w:ascii="Times New Roman" w:hAnsi="Times New Roman" w:cs="Times New Roman"/>
+          <w:color w:val="808080" w:themeColor="background1" w:themeShade="80"/>
+          <w:sz w:val="20"/>
+          <w:szCs w:val="20"/>
+          <w:bdr w:val="single" w:sz="4" w:space="0" w:color="808080" w:themeColor="background1" w:themeShade="80"/>
+        </w:rPr>
+        <w:t xml:space="preserve"> </w:t>
       </w:r>
       <w:r>
         <w:rPr>
@@ -10783,10 +10877,7 @@
                       </wps:spPr>
                       <wps:txbx>
                         <w:txbxContent>
-                          <w:p>
-                            <w:bookmarkStart w:id="2" w:name="_GoBack"/>
-                            <w:bookmarkEnd w:id="2"/>
-                          </w:p>
+                          <w:p/>
                         </w:txbxContent>
                       </wps:txbx>
                       <wps:bodyPr rot="0" spcFirstLastPara="0" vertOverflow="overflow" horzOverflow="overflow" vert="horz" wrap="square" lIns="91440" tIns="45720" rIns="91440" bIns="45720" numCol="1" spcCol="0" rtlCol="0" fromWordArt="0" anchor="t" anchorCtr="0" forceAA="0" compatLnSpc="1">
@@ -11157,6 +11248,7 @@
         </w:rPr>
         <w:t xml:space="preserve">8. From the minimum monthly payment, </w:t>
       </w:r>
+      <w:proofErr w:type="gramStart"/>
       <w:r>
         <w:rPr>
           <w:rFonts w:ascii="Times New Roman" w:hAnsi="Times New Roman" w:cs="Times New Roman"/>
@@ -11174,7 +11266,15 @@
           <w:rFonts w:ascii="Times New Roman" w:hAnsi="Times New Roman" w:cs="Times New Roman"/>
           <w:bdr w:val="single" w:sz="4" w:space="0" w:color="auto"/>
         </w:rPr>
-        <w:t xml:space="preserve"> + </w:t>
+        <w:t xml:space="preserve"> +</w:t>
+      </w:r>
+      <w:proofErr w:type="gramEnd"/>
+      <w:r>
+        <w:rPr>
+          <w:rFonts w:ascii="Times New Roman" w:hAnsi="Times New Roman" w:cs="Times New Roman"/>
+          <w:bdr w:val="single" w:sz="4" w:space="0" w:color="auto"/>
+        </w:rPr>
+        <w:t xml:space="preserve"> </w:t>
       </w:r>
       <w:r>
         <w:rPr>
@@ -11366,6 +11466,7 @@
         </w:rPr>
         <w:t xml:space="preserve">9. </w:t>
       </w:r>
+      <w:proofErr w:type="gramStart"/>
       <w:r>
         <w:rPr>
           <w:rFonts w:ascii="Times New Roman" w:hAnsi="Times New Roman" w:cs="Times New Roman"/>
@@ -11385,7 +11486,15 @@
           <w:rFonts w:ascii="Times New Roman" w:hAnsi="Times New Roman" w:cs="Times New Roman"/>
           <w:bdr w:val="single" w:sz="4" w:space="0" w:color="auto"/>
         </w:rPr>
-        <w:t xml:space="preserve"> + </w:t>
+        <w:t xml:space="preserve"> +</w:t>
+      </w:r>
+      <w:proofErr w:type="gramEnd"/>
+      <w:r>
+        <w:rPr>
+          <w:rFonts w:ascii="Times New Roman" w:hAnsi="Times New Roman" w:cs="Times New Roman"/>
+          <w:bdr w:val="single" w:sz="4" w:space="0" w:color="auto"/>
+        </w:rPr>
+        <w:t xml:space="preserve"> </w:t>
       </w:r>
       <w:r>
         <w:rPr>
@@ -11644,7 +11753,15 @@
           <w:rFonts w:ascii="Times New Roman" w:hAnsi="Times New Roman" w:cs="Times New Roman"/>
           <w:b/>
         </w:rPr>
-        <w:t xml:space="preserve">     </w:t>
+        <w:t xml:space="preserve">  </w:t>
+      </w:r>
+      <w:proofErr w:type="gramStart"/>
+      <w:r>
+        <w:rPr>
+          <w:rFonts w:ascii="Times New Roman" w:hAnsi="Times New Roman" w:cs="Times New Roman"/>
+          <w:b/>
+        </w:rPr>
+        <w:t xml:space="preserve">   </w:t>
       </w:r>
       <w:r>
         <w:rPr>
@@ -11653,7 +11770,17 @@
           <w:color w:val="808080" w:themeColor="background1" w:themeShade="80"/>
           <w:sz w:val="20"/>
         </w:rPr>
-        <w:t>(yes/no)</w:t>
+        <w:t>(</w:t>
+      </w:r>
+      <w:proofErr w:type="gramEnd"/>
+      <w:r>
+        <w:rPr>
+          <w:rFonts w:ascii="Times New Roman" w:hAnsi="Times New Roman" w:cs="Times New Roman"/>
+          <w:i/>
+          <w:color w:val="808080" w:themeColor="background1" w:themeShade="80"/>
+          <w:sz w:val="20"/>
+        </w:rPr>
+        <w:t>yes/no)</w:t>
       </w:r>
       <w:r>
         <w:rPr>
@@ -12108,6 +12235,7 @@
         </w:rPr>
         <w:t xml:space="preserve">       Press and hold monthly balance numbers, to magnify them. Click on </w:t>
       </w:r>
+      <w:proofErr w:type="gramStart"/>
       <w:r>
         <w:rPr>
           <w:rFonts w:ascii="MS Gothic" w:eastAsia="MS Gothic" w:hAnsi="MS Gothic" w:cs="MS Gothic" w:hint="eastAsia"/>
@@ -12132,7 +12260,17 @@
           <w:color w:val="808080" w:themeColor="background1" w:themeShade="80"/>
           <w:sz w:val="20"/>
         </w:rPr>
-        <w:t xml:space="preserve"> for a breakdown of each payment.</w:t>
+        <w:t xml:space="preserve"> for</w:t>
+      </w:r>
+      <w:proofErr w:type="gramEnd"/>
+      <w:r>
+        <w:rPr>
+          <w:rFonts w:ascii="Times New Roman" w:hAnsi="Times New Roman" w:cs="Times New Roman"/>
+          <w:i/>
+          <w:color w:val="808080" w:themeColor="background1" w:themeShade="80"/>
+          <w:sz w:val="20"/>
+        </w:rPr>
+        <w:t xml:space="preserve"> a breakdown of each payment.</w:t>
       </w:r>
     </w:p>
     <w:p>
@@ -12168,7 +12306,21 @@
         <w:rPr>
           <w:rFonts w:ascii="Times New Roman" w:hAnsi="Times New Roman" w:cs="Times New Roman"/>
         </w:rPr>
-        <w:t>13. Repeat #12, but compound the interest. D</w:t>
+        <w:t xml:space="preserve">13. Repeat </w:t>
+      </w:r>
+      <w:proofErr w:type="gramStart"/>
+      <w:r>
+        <w:rPr>
+          <w:rFonts w:ascii="Times New Roman" w:hAnsi="Times New Roman" w:cs="Times New Roman"/>
+        </w:rPr>
+        <w:t>#12, but</w:t>
+      </w:r>
+      <w:proofErr w:type="gramEnd"/>
+      <w:r>
+        <w:rPr>
+          <w:rFonts w:ascii="Times New Roman" w:hAnsi="Times New Roman" w:cs="Times New Roman"/>
+        </w:rPr>
+        <w:t xml:space="preserve"> compound the interest. D</w:t>
       </w:r>
       <w:r>
         <w:rPr>
@@ -16679,7 +16831,7 @@
 </file>
 
 <file path=customXml/itemProps1.xml><?xml version="1.0" encoding="utf-8"?>
-<ds:datastoreItem xmlns:ds="http://schemas.openxmlformats.org/officeDocument/2006/customXml" ds:itemID="{AD0AC493-0A55-4972-87C1-BBB2DE142172}">
+<ds:datastoreItem xmlns:ds="http://schemas.openxmlformats.org/officeDocument/2006/customXml" ds:itemID="{50370CC8-3431-4B53-AC39-9A2676E05F06}">
   <ds:schemaRefs>
     <ds:schemaRef ds:uri="http://schemas.openxmlformats.org/officeDocument/2006/bibliography"/>
   </ds:schemaRefs>

</xml_diff>

<commit_message>
updated changelog, readme, final copy and sums
</commit_message>
<xml_diff>
--- a/Final Copy.docx
+++ b/Final Copy.docx
@@ -1809,7 +1809,27 @@
                           <w:sz w:val="28"/>
                           <w:szCs w:val="26"/>
                         </w:rPr>
-                        <w:t xml:space="preserve">Six months after students graduate college, they will be required to start repaying their student loans, if any, and to do so monthly. We will focus on helping students to start thinking about that. If you are not a student, </w:t>
+                        <w:t xml:space="preserve">Six months after </w:t>
+                      </w:r>
+                      <w:proofErr w:type="gramStart"/>
+                      <w:r>
+                        <w:rPr>
+                          <w:rFonts w:ascii="Times New Roman" w:hAnsi="Times New Roman" w:cs="Times New Roman"/>
+                          <w:i/>
+                          <w:sz w:val="28"/>
+                          <w:szCs w:val="26"/>
+                        </w:rPr>
+                        <w:t>students</w:t>
+                      </w:r>
+                      <w:proofErr w:type="gramEnd"/>
+                      <w:r>
+                        <w:rPr>
+                          <w:rFonts w:ascii="Times New Roman" w:hAnsi="Times New Roman" w:cs="Times New Roman"/>
+                          <w:i/>
+                          <w:sz w:val="28"/>
+                          <w:szCs w:val="26"/>
+                        </w:rPr>
+                        <w:t xml:space="preserve"> graduate college, they will be required to start repaying their student loans, if any, and to do so monthly. We will focus on helping students to start thinking about that. If you are not a student, </w:t>
                       </w:r>
                       <w:r>
                         <w:rPr>
@@ -7763,7 +7783,16 @@
           <w:rFonts w:ascii="Times New Roman" w:eastAsia="Times New Roman" w:hAnsi="Times New Roman" w:cs="Times New Roman"/>
           <w:iCs/>
         </w:rPr>
-        <w:t xml:space="preserve">. In the mathematics screen, one can also examine how Time and Savings amounts would vary, depending if interest was compounded and on the percentage of interest one paid monthly. By default, interest is not </w:t>
+        <w:t>. In the mathematics screen, one can also examine how Time and Savings amounts would vary, depending if interest was compounded and on the percenta</w:t>
+      </w:r>
+      <w:bookmarkStart w:id="1" w:name="_GoBack"/>
+      <w:bookmarkEnd w:id="1"/>
+      <w:r>
+        <w:rPr>
+          <w:rFonts w:ascii="Times New Roman" w:eastAsia="Times New Roman" w:hAnsi="Times New Roman" w:cs="Times New Roman"/>
+          <w:iCs/>
+        </w:rPr>
+        <w:t xml:space="preserve">ge of interest one paid monthly. By default, interest is not </w:t>
       </w:r>
       <w:proofErr w:type="gramStart"/>
       <w:r>
@@ -7904,7 +7933,7 @@
           <w:rFonts w:ascii="Times New Roman" w:eastAsia="Times New Roman" w:hAnsi="Times New Roman" w:cs="Times New Roman"/>
           <w:iCs/>
         </w:rPr>
-        <w:t>2</w:t>
+        <w:t>3</w:t>
       </w:r>
       <w:r>
         <w:rPr>
@@ -7925,7 +7954,7 @@
           <w:rFonts w:ascii="Times New Roman" w:eastAsia="Times New Roman" w:hAnsi="Times New Roman" w:cs="Times New Roman"/>
           <w:iCs/>
         </w:rPr>
-        <w:t>6</w:t>
+        <w:t>7</w:t>
       </w:r>
       <w:r>
         <w:rPr>
@@ -7953,7 +7982,7 @@
           <w:rFonts w:ascii="Times New Roman" w:eastAsia="Times New Roman" w:hAnsi="Times New Roman" w:cs="Times New Roman"/>
           <w:iCs/>
         </w:rPr>
-        <w:t>2</w:t>
+        <w:t>3</w:t>
       </w:r>
       <w:r>
         <w:rPr>
@@ -7974,7 +8003,7 @@
           <w:rFonts w:ascii="Times New Roman" w:eastAsia="Times New Roman" w:hAnsi="Times New Roman" w:cs="Times New Roman"/>
           <w:iCs/>
         </w:rPr>
-        <w:t>6</w:t>
+        <w:t>7</w:t>
       </w:r>
       <w:r>
         <w:rPr>
@@ -8005,7 +8034,7 @@
         <w:rPr>
           <w:rFonts w:ascii="Times New Roman" w:eastAsia="Times New Roman" w:hAnsi="Times New Roman" w:cs="Times New Roman"/>
         </w:rPr>
-        <w:t>2</w:t>
+        <w:t>3</w:t>
       </w:r>
       <w:r>
         <w:rPr>
@@ -8023,7 +8052,7 @@
         <w:rPr>
           <w:rFonts w:ascii="Times New Roman" w:eastAsia="Times New Roman" w:hAnsi="Times New Roman" w:cs="Times New Roman"/>
         </w:rPr>
-        <w:t>6</w:t>
+        <w:t>7</w:t>
       </w:r>
       <w:r>
         <w:rPr>
@@ -8041,8 +8070,8 @@
           <w:szCs w:val="32"/>
         </w:rPr>
       </w:pPr>
-      <w:bookmarkStart w:id="1" w:name="_Hlk514167802"/>
-      <w:bookmarkEnd w:id="1"/>
+      <w:bookmarkStart w:id="2" w:name="_Hlk514167802"/>
+      <w:bookmarkEnd w:id="2"/>
       <w:r>
         <w:rPr>
           <w:rFonts w:ascii="Times New Roman" w:hAnsi="Times New Roman" w:cs="Times New Roman"/>
@@ -8565,8 +8594,6 @@
             </w:r>
           </w:p>
         </w:tc>
-        <w:bookmarkStart w:id="2" w:name="_GoBack"/>
-        <w:bookmarkEnd w:id="2"/>
       </w:tr>
       <w:tr>
         <w:tc>
@@ -10904,10 +10931,7 @@
                 <v:fill opacity="32896f"/>
                 <v:textbox>
                   <w:txbxContent>
-                    <w:p>
-                      <w:bookmarkStart w:id="3" w:name="_GoBack"/>
-                      <w:bookmarkEnd w:id="3"/>
-                    </w:p>
+                    <w:p/>
                   </w:txbxContent>
                 </v:textbox>
                 <w10:wrap anchorx="page"/>
@@ -16831,7 +16855,7 @@
 </file>
 
 <file path=customXml/itemProps1.xml><?xml version="1.0" encoding="utf-8"?>
-<ds:datastoreItem xmlns:ds="http://schemas.openxmlformats.org/officeDocument/2006/customXml" ds:itemID="{50370CC8-3431-4B53-AC39-9A2676E05F06}">
+<ds:datastoreItem xmlns:ds="http://schemas.openxmlformats.org/officeDocument/2006/customXml" ds:itemID="{D9D17061-5496-4ED7-B60F-B68B2451D354}">
   <ds:schemaRefs>
     <ds:schemaRef ds:uri="http://schemas.openxmlformats.org/officeDocument/2006/bibliography"/>
   </ds:schemaRefs>

</xml_diff>

<commit_message>
ignore ~file, final copy all portrait, updated tex
</commit_message>
<xml_diff>
--- a/Final Copy.docx
+++ b/Final Copy.docx
@@ -7068,69 +7068,37 @@
         </w:sectPr>
       </w:pPr>
     </w:p>
-    <w:p>
-      <w:pPr>
-        <w:spacing w:after="120"/>
-        <w:jc w:val="center"/>
-        <w:rPr>
-          <w:rFonts w:ascii="Times New Roman" w:hAnsi="Times New Roman" w:cs="Times New Roman"/>
-          <w:sz w:val="32"/>
-          <w:szCs w:val="32"/>
-        </w:rPr>
-      </w:pPr>
-      <w:r>
-        <w:rPr>
-          <w:rFonts w:ascii="Times New Roman" w:hAnsi="Times New Roman" w:cs="Times New Roman"/>
-          <w:sz w:val="32"/>
-          <w:szCs w:val="32"/>
-        </w:rPr>
-        <w:lastRenderedPageBreak/>
-        <w:t xml:space="preserve">iOS </w:t>
-      </w:r>
-      <w:r>
-        <w:rPr>
-          <w:rFonts w:ascii="Times New Roman" w:hAnsi="Times New Roman" w:cs="Times New Roman"/>
-          <w:sz w:val="32"/>
-          <w:szCs w:val="32"/>
-        </w:rPr>
-        <w:t>App Overview</w:t>
-      </w:r>
-      <w:r>
-        <w:rPr>
-          <w:rFonts w:ascii="Times New Roman" w:hAnsi="Times New Roman" w:cs="Times New Roman"/>
-          <w:sz w:val="32"/>
-          <w:szCs w:val="32"/>
-        </w:rPr>
-        <w:t xml:space="preserve"> for Instructors’ Personal Reference</w:t>
-      </w:r>
-    </w:p>
-    <w:p>
-      <w:pPr>
-        <w:spacing w:after="120"/>
-        <w:jc w:val="center"/>
-        <w:rPr>
-          <w:rFonts w:ascii="Times New Roman" w:hAnsi="Times New Roman" w:cs="Times New Roman"/>
-          <w:sz w:val="32"/>
-          <w:szCs w:val="32"/>
-        </w:rPr>
-      </w:pPr>
-    </w:p>
     <w:tbl>
       <w:tblPr>
-        <w:tblW w:w="12960" w:type="dxa"/>
+        <w:tblStyle w:val="TableGrid"/>
+        <w:tblW w:w="6771" w:type="dxa"/>
+        <w:jc w:val="center"/>
+        <w:tblBorders>
+          <w:top w:val="none" w:sz="0" w:space="0" w:color="auto"/>
+          <w:left w:val="none" w:sz="0" w:space="0" w:color="auto"/>
+          <w:bottom w:val="none" w:sz="0" w:space="0" w:color="auto"/>
+          <w:right w:val="none" w:sz="0" w:space="0" w:color="auto"/>
+          <w:insideH w:val="none" w:sz="0" w:space="0" w:color="auto"/>
+          <w:insideV w:val="none" w:sz="0" w:space="0" w:color="auto"/>
+        </w:tblBorders>
+        <w:tblLayout w:type="fixed"/>
         <w:tblLook w:val="04A0" w:firstRow="1" w:lastRow="0" w:firstColumn="1" w:lastColumn="0" w:noHBand="0" w:noVBand="1"/>
       </w:tblPr>
       <w:tblGrid>
-        <w:gridCol w:w="3240"/>
-        <w:gridCol w:w="3240"/>
-        <w:gridCol w:w="3240"/>
-        <w:gridCol w:w="3240"/>
+        <w:gridCol w:w="642"/>
+        <w:gridCol w:w="6129"/>
       </w:tblGrid>
       <w:tr>
+        <w:trPr>
+          <w:cantSplit/>
+          <w:trHeight w:val="3205"/>
+          <w:jc w:val="center"/>
+        </w:trPr>
         <w:tc>
           <w:tcPr>
-            <w:tcW w:w="12960" w:type="dxa"/>
-            <w:gridSpan w:val="4"/>
+            <w:tcW w:w="642" w:type="dxa"/>
+            <w:vMerge w:val="restart"/>
+            <w:textDirection w:val="btLr"/>
           </w:tcPr>
           <w:p>
             <w:pPr>
@@ -7138,11 +7106,162 @@
               <w:jc w:val="center"/>
               <w:textAlignment w:val="baseline"/>
               <w:rPr>
-                <w:rFonts w:ascii="Times New Roman" w:hAnsi="Times New Roman" w:cs="Times New Roman"/>
+                <w:rFonts w:ascii="Times New Roman" w:eastAsia="Times New Roman" w:hAnsi="Times New Roman" w:cs="Times New Roman"/>
                 <w:b/>
               </w:rPr>
             </w:pPr>
-            <w:bookmarkStart w:id="0" w:name="_Hlk523488698"/>
+            <w:r>
+              <w:rPr>
+                <w:rFonts w:ascii="Times New Roman" w:hAnsi="Times New Roman" w:cs="Times New Roman"/>
+                <w:noProof/>
+                <w:sz w:val="32"/>
+                <w:szCs w:val="32"/>
+              </w:rPr>
+              <w:lastRenderedPageBreak/>
+              <mc:AlternateContent>
+                <mc:Choice Requires="wps">
+                  <w:drawing>
+                    <wp:anchor distT="0" distB="0" distL="114300" distR="114300" simplePos="0" relativeHeight="251670528" behindDoc="0" locked="0" layoutInCell="1" allowOverlap="1" wp14:anchorId="3CD55457" wp14:editId="08EC614F">
+                      <wp:simplePos x="0" y="0"/>
+                      <wp:positionH relativeFrom="margin">
+                        <wp:posOffset>-4817701</wp:posOffset>
+                      </wp:positionH>
+                      <wp:positionV relativeFrom="paragraph">
+                        <wp:posOffset>-4250690</wp:posOffset>
+                      </wp:positionV>
+                      <wp:extent cx="8229600" cy="365760"/>
+                      <wp:effectExtent l="7620" t="0" r="7620" b="7620"/>
+                      <wp:wrapNone/>
+                      <wp:docPr id="9" name="Text Box 9"/>
+                      <wp:cNvGraphicFramePr/>
+                      <a:graphic xmlns:a="http://schemas.openxmlformats.org/drawingml/2006/main">
+                        <a:graphicData uri="http://schemas.microsoft.com/office/word/2010/wordprocessingShape">
+                          <wps:wsp>
+                            <wps:cNvSpPr txBox="1"/>
+                            <wps:spPr>
+                              <a:xfrm rot="16200000">
+                                <a:off x="0" y="0"/>
+                                <a:ext cx="8229600" cy="365760"/>
+                              </a:xfrm>
+                              <a:prstGeom prst="rect">
+                                <a:avLst/>
+                              </a:prstGeom>
+                              <a:solidFill>
+                                <a:schemeClr val="lt1"/>
+                              </a:solidFill>
+                              <a:ln w="6350">
+                                <a:noFill/>
+                              </a:ln>
+                            </wps:spPr>
+                            <wps:txbx>
+                              <w:txbxContent>
+                                <w:p>
+                                  <w:pPr>
+                                    <w:spacing w:after="120"/>
+                                    <w:jc w:val="center"/>
+                                    <w:rPr>
+                                      <w:rFonts w:ascii="Times New Roman" w:hAnsi="Times New Roman" w:cs="Times New Roman"/>
+                                      <w:sz w:val="32"/>
+                                      <w:szCs w:val="32"/>
+                                    </w:rPr>
+                                  </w:pPr>
+                                  <w:r>
+                                    <w:rPr>
+                                      <w:rFonts w:ascii="Times New Roman" w:hAnsi="Times New Roman" w:cs="Times New Roman"/>
+                                      <w:sz w:val="32"/>
+                                      <w:szCs w:val="32"/>
+                                    </w:rPr>
+                                    <w:t xml:space="preserve">iOS </w:t>
+                                  </w:r>
+                                  <w:r>
+                                    <w:rPr>
+                                      <w:rFonts w:ascii="Times New Roman" w:hAnsi="Times New Roman" w:cs="Times New Roman"/>
+                                      <w:sz w:val="32"/>
+                                      <w:szCs w:val="32"/>
+                                    </w:rPr>
+                                    <w:t>App Overview</w:t>
+                                  </w:r>
+                                  <w:r>
+                                    <w:rPr>
+                                      <w:rFonts w:ascii="Times New Roman" w:hAnsi="Times New Roman" w:cs="Times New Roman"/>
+                                      <w:sz w:val="32"/>
+                                      <w:szCs w:val="32"/>
+                                    </w:rPr>
+                                    <w:t xml:space="preserve"> for Instructors’ Personal Reference</w:t>
+                                  </w:r>
+                                </w:p>
+                              </w:txbxContent>
+                            </wps:txbx>
+                            <wps:bodyPr rot="0" spcFirstLastPara="0" vertOverflow="overflow" horzOverflow="overflow" vert="horz" wrap="square" lIns="91440" tIns="45720" rIns="91440" bIns="45720" numCol="1" spcCol="0" rtlCol="0" fromWordArt="0" anchor="t" anchorCtr="0" forceAA="0" compatLnSpc="1">
+                              <a:prstTxWarp prst="textNoShape">
+                                <a:avLst/>
+                              </a:prstTxWarp>
+                              <a:noAutofit/>
+                            </wps:bodyPr>
+                          </wps:wsp>
+                        </a:graphicData>
+                      </a:graphic>
+                      <wp14:sizeRelH relativeFrom="margin">
+                        <wp14:pctWidth>0</wp14:pctWidth>
+                      </wp14:sizeRelH>
+                      <wp14:sizeRelV relativeFrom="margin">
+                        <wp14:pctHeight>0</wp14:pctHeight>
+                      </wp14:sizeRelV>
+                    </wp:anchor>
+                  </w:drawing>
+                </mc:Choice>
+                <mc:Fallback>
+                  <w:pict>
+                    <v:shapetype w14:anchorId="3CD55457" id="_x0000_t202" coordsize="21600,21600" o:spt="202" path="m,l,21600r21600,l21600,xe">
+                      <v:stroke joinstyle="miter"/>
+                      <v:path gradientshapeok="t" o:connecttype="rect"/>
+                    </v:shapetype>
+                    <v:shape id="Text Box 9" o:spid="_x0000_s1029" type="#_x0000_t202" style="position:absolute;left:0;text-align:left;margin-left:-379.35pt;margin-top:-334.7pt;width:9in;height:28.8pt;rotation:-90;z-index:251670528;visibility:visible;mso-wrap-style:square;mso-width-percent:0;mso-height-percent:0;mso-wrap-distance-left:9pt;mso-wrap-distance-top:0;mso-wrap-distance-right:9pt;mso-wrap-distance-bottom:0;mso-position-horizontal:absolute;mso-position-horizontal-relative:margin;mso-position-vertical:absolute;mso-position-vertical-relative:text;mso-width-percent:0;mso-height-percent:0;mso-width-relative:margin;mso-height-relative:margin;v-text-anchor:top" o:gfxdata="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" fillcolor="white [3201]" stroked="f" strokeweight=".5pt">
+                      <v:textbox>
+                        <w:txbxContent>
+                          <w:p>
+                            <w:pPr>
+                              <w:spacing w:after="120"/>
+                              <w:jc w:val="center"/>
+                              <w:rPr>
+                                <w:rFonts w:ascii="Times New Roman" w:hAnsi="Times New Roman" w:cs="Times New Roman"/>
+                                <w:sz w:val="32"/>
+                                <w:szCs w:val="32"/>
+                              </w:rPr>
+                            </w:pPr>
+                            <w:r>
+                              <w:rPr>
+                                <w:rFonts w:ascii="Times New Roman" w:hAnsi="Times New Roman" w:cs="Times New Roman"/>
+                                <w:sz w:val="32"/>
+                                <w:szCs w:val="32"/>
+                              </w:rPr>
+                              <w:t xml:space="preserve">iOS </w:t>
+                            </w:r>
+                            <w:r>
+                              <w:rPr>
+                                <w:rFonts w:ascii="Times New Roman" w:hAnsi="Times New Roman" w:cs="Times New Roman"/>
+                                <w:sz w:val="32"/>
+                                <w:szCs w:val="32"/>
+                              </w:rPr>
+                              <w:t>App Overview</w:t>
+                            </w:r>
+                            <w:r>
+                              <w:rPr>
+                                <w:rFonts w:ascii="Times New Roman" w:hAnsi="Times New Roman" w:cs="Times New Roman"/>
+                                <w:sz w:val="32"/>
+                                <w:szCs w:val="32"/>
+                              </w:rPr>
+                              <w:t xml:space="preserve"> for Instructors’ Personal Reference</w:t>
+                            </w:r>
+                          </w:p>
+                        </w:txbxContent>
+                      </v:textbox>
+                      <w10:wrap anchorx="margin"/>
+                    </v:shape>
+                  </w:pict>
+                </mc:Fallback>
+              </mc:AlternateContent>
+            </w:r>
             <w:r>
               <w:rPr>
                 <w:rFonts w:ascii="Times New Roman" w:hAnsi="Times New Roman" w:cs="Times New Roman"/>
@@ -7151,9 +7270,16 @@
               <w:t>Screenshots</w:t>
             </w:r>
           </w:p>
+        </w:tc>
+        <w:tc>
+          <w:tcPr>
+            <w:tcW w:w="6129" w:type="dxa"/>
+            <w:textDirection w:val="btLr"/>
+          </w:tcPr>
           <w:p>
             <w:pPr>
               <w:keepNext/>
+              <w:ind w:left="113" w:right="113"/>
               <w:jc w:val="center"/>
               <w:textAlignment w:val="baseline"/>
               <w:rPr>
@@ -7161,68 +7287,54 @@
                 <w:b/>
               </w:rPr>
             </w:pPr>
-          </w:p>
-        </w:tc>
-      </w:tr>
-      <w:tr>
-        <w:tc>
-          <w:tcPr>
-            <w:tcW w:w="3240" w:type="dxa"/>
-          </w:tcPr>
-          <w:p>
-            <w:pPr>
-              <w:pStyle w:val="Caption"/>
-              <w:keepNext/>
-              <w:spacing w:after="0"/>
+            <w:r>
               <w:rPr>
-                <w:rFonts w:cstheme="minorHAnsi"/>
-                <w:b w:val="0"/>
-                <w:bCs w:val="0"/>
+                <w:rFonts w:ascii="Times New Roman" w:hAnsi="Times New Roman" w:cs="Times New Roman"/>
+                <w:b/>
               </w:rPr>
-            </w:pPr>
+              <w:t>Mathematics Screen</w:t>
+            </w:r>
           </w:p>
           <w:p>
             <w:pPr>
-              <w:spacing w:after="60" w:line="360" w:lineRule="auto"/>
+              <w:keepNext/>
+              <w:spacing w:line="360" w:lineRule="auto"/>
+              <w:ind w:left="115" w:right="115"/>
               <w:jc w:val="center"/>
+              <w:textAlignment w:val="baseline"/>
               <w:rPr>
                 <w:rFonts w:ascii="Times New Roman" w:hAnsi="Times New Roman" w:cs="Times New Roman"/>
                 <w:b/>
-                <w:bCs/>
-                <w:lang w:eastAsia="zh-TW"/>
               </w:rPr>
             </w:pPr>
             <w:r>
               <w:rPr>
                 <w:rFonts w:ascii="Times New Roman" w:hAnsi="Times New Roman" w:cs="Times New Roman"/>
                 <w:b/>
-                <w:bCs/>
-                <w:lang w:eastAsia="zh-TW"/>
               </w:rPr>
-              <w:t>Video Illustration</w:t>
+              <w:t>(Swipe Enabled)</w:t>
             </w:r>
           </w:p>
           <w:p>
             <w:pPr>
               <w:spacing w:line="360" w:lineRule="auto"/>
-              <w:jc w:val="center"/>
+              <w:ind w:left="113" w:right="113"/>
+              <w:jc w:val="both"/>
               <w:rPr>
-                <w:color w:val="FF0000"/>
+                <w:rFonts w:ascii="Times New Roman" w:eastAsia="Times New Roman" w:hAnsi="Times New Roman" w:cs="Times New Roman"/>
+                <w:b/>
               </w:rPr>
             </w:pPr>
             <w:r>
               <w:rPr>
-                <w:rFonts w:ascii="Times New Roman" w:hAnsi="Times New Roman" w:cs="Times New Roman"/>
-                <w:b/>
-                <w:bCs/>
+                <w:rFonts w:ascii="Times New Roman" w:eastAsia="Times New Roman" w:hAnsi="Times New Roman" w:cs="Times New Roman"/>
                 <w:noProof/>
-                <w:lang w:eastAsia="zh-TW"/>
               </w:rPr>
               <w:drawing>
-                <wp:inline distT="0" distB="0" distL="0" distR="0" wp14:anchorId="091F8DF6" wp14:editId="4E2B440A">
-                  <wp:extent cx="1801368" cy="3205321"/>
-                  <wp:effectExtent l="0" t="0" r="8890" b="0"/>
-                  <wp:docPr id="47" name="Picture 47" descr="C:\Users\edsil\AppData\Local\Temp\vmware-ed\VMwareDnD\345e42db\Simulator Screen Shot - iPhone 6 - 2018-02-05 at 14.34.38.png"/>
+                <wp:inline distT="0" distB="0" distL="0" distR="0" wp14:anchorId="41464D62" wp14:editId="6C303AED">
+                  <wp:extent cx="1801831" cy="3200400"/>
+                  <wp:effectExtent l="5398" t="0" r="0" b="0"/>
+                  <wp:docPr id="5" name="Picture 5"/>
                   <wp:cNvGraphicFramePr>
                     <a:graphicFrameLocks xmlns:a="http://schemas.openxmlformats.org/drawingml/2006/main" noChangeAspect="1"/>
                   </wp:cNvGraphicFramePr>
@@ -7230,7 +7342,7 @@
                     <a:graphicData uri="http://schemas.openxmlformats.org/drawingml/2006/picture">
                       <pic:pic xmlns:pic="http://schemas.openxmlformats.org/drawingml/2006/picture">
                         <pic:nvPicPr>
-                          <pic:cNvPr id="0" name="Picture 2" descr="C:\Users\edsil\AppData\Local\Temp\vmware-ed\VMwareDnD\345e42db\Simulator Screen Shot - iPhone 6 - 2018-02-05 at 14.34.38.png"/>
+                          <pic:cNvPr id="0" name="Picture 10"/>
                           <pic:cNvPicPr>
                             <a:picLocks noChangeAspect="1" noChangeArrowheads="1"/>
                           </pic:cNvPicPr>
@@ -7238,18 +7350,6 @@
                         <pic:blipFill>
                           <a:blip r:embed="rId9">
                             <a:extLst>
-                              <a:ext uri="{BEBA8EAE-BF5A-486C-A8C5-ECC9F3942E4B}">
-                                <a14:imgProps xmlns:a14="http://schemas.microsoft.com/office/drawing/2010/main">
-                                  <a14:imgLayer r:embed="rId10">
-                                    <a14:imgEffect>
-                                      <a14:saturation sat="0"/>
-                                    </a14:imgEffect>
-                                    <a14:imgEffect>
-                                      <a14:brightnessContrast bright="25000"/>
-                                    </a14:imgEffect>
-                                  </a14:imgLayer>
-                                </a14:imgProps>
-                              </a:ext>
                               <a:ext uri="{28A0092B-C50C-407E-A947-70E740481C1C}">
                                 <a14:useLocalDpi xmlns:a14="http://schemas.microsoft.com/office/drawing/2010/main" val="0"/>
                               </a:ext>
@@ -7261,15 +7361,15 @@
                           </a:stretch>
                         </pic:blipFill>
                         <pic:spPr bwMode="auto">
-                          <a:xfrm>
+                          <a:xfrm rot="16200000">
                             <a:off x="0" y="0"/>
-                            <a:ext cx="1801368" cy="3205321"/>
+                            <a:ext cx="1801831" cy="3200400"/>
                           </a:xfrm>
                           <a:prstGeom prst="rect">
                             <a:avLst/>
                           </a:prstGeom>
                           <a:noFill/>
-                          <a:ln w="3175">
+                          <a:ln>
                             <a:noFill/>
                           </a:ln>
                         </pic:spPr>
@@ -7281,125 +7381,40 @@
             </w:r>
           </w:p>
         </w:tc>
+      </w:tr>
+      <w:tr>
+        <w:trPr>
+          <w:cantSplit/>
+          <w:trHeight w:val="3205"/>
+          <w:jc w:val="center"/>
+        </w:trPr>
         <w:tc>
           <w:tcPr>
-            <w:tcW w:w="3240" w:type="dxa"/>
+            <w:tcW w:w="642" w:type="dxa"/>
+            <w:vMerge/>
+            <w:textDirection w:val="btLr"/>
           </w:tcPr>
           <w:p>
             <w:pPr>
-              <w:pStyle w:val="Caption"/>
-              <w:keepNext/>
-              <w:spacing w:after="0"/>
+              <w:spacing w:line="360" w:lineRule="auto"/>
+              <w:ind w:left="113" w:right="113"/>
+              <w:jc w:val="both"/>
               <w:rPr>
-                <w:color w:val="FF0000"/>
+                <w:rFonts w:ascii="Times New Roman" w:eastAsia="Times New Roman" w:hAnsi="Times New Roman" w:cs="Times New Roman"/>
+                <w:b/>
               </w:rPr>
             </w:pPr>
-          </w:p>
-          <w:p>
-            <w:pPr>
-              <w:pStyle w:val="Caption"/>
-              <w:keepNext/>
-              <w:spacing w:after="0" w:line="360" w:lineRule="auto"/>
-              <w:jc w:val="center"/>
-              <w:rPr>
-                <w:color w:val="auto"/>
-              </w:rPr>
-            </w:pPr>
-            <w:r>
-              <w:rPr>
-                <w:rFonts w:ascii="Times New Roman" w:hAnsi="Times New Roman" w:cs="Times New Roman"/>
-                <w:color w:val="auto"/>
-                <w:sz w:val="24"/>
-                <w:szCs w:val="24"/>
-              </w:rPr>
-              <w:t>Main Screen</w:t>
-            </w:r>
-          </w:p>
-          <w:p>
-            <w:pPr>
-              <w:pStyle w:val="Caption"/>
-              <w:keepNext/>
-              <w:spacing w:before="80" w:after="0"/>
-              <w:jc w:val="center"/>
-              <w:rPr>
-                <w:color w:val="FF0000"/>
-              </w:rPr>
-            </w:pPr>
-            <w:r>
-              <w:rPr>
-                <w:noProof/>
-                <w:color w:val="FF0000"/>
-              </w:rPr>
-              <w:drawing>
-                <wp:inline distT="0" distB="0" distL="0" distR="0" wp14:anchorId="7CF92165" wp14:editId="6CDE0321">
-                  <wp:extent cx="1801368" cy="3205321"/>
-                  <wp:effectExtent l="0" t="0" r="8890" b="0"/>
-                  <wp:docPr id="60" name="Picture 60" descr="C:\Users\edsil\AppData\Local\Temp\vmware-ed\VMwareDnD\6ba1e9fd\Simulator Screen Shot - iPhone 6 - 2018-02-05 at 14.34.54.png"/>
-                  <wp:cNvGraphicFramePr>
-                    <a:graphicFrameLocks xmlns:a="http://schemas.openxmlformats.org/drawingml/2006/main" noChangeAspect="1"/>
-                  </wp:cNvGraphicFramePr>
-                  <a:graphic xmlns:a="http://schemas.openxmlformats.org/drawingml/2006/main">
-                    <a:graphicData uri="http://schemas.openxmlformats.org/drawingml/2006/picture">
-                      <pic:pic xmlns:pic="http://schemas.openxmlformats.org/drawingml/2006/picture">
-                        <pic:nvPicPr>
-                          <pic:cNvPr id="0" name="Picture 3" descr="C:\Users\edsil\AppData\Local\Temp\vmware-ed\VMwareDnD\6ba1e9fd\Simulator Screen Shot - iPhone 6 - 2018-02-05 at 14.34.54.png"/>
-                          <pic:cNvPicPr>
-                            <a:picLocks noChangeAspect="1" noChangeArrowheads="1"/>
-                          </pic:cNvPicPr>
-                        </pic:nvPicPr>
-                        <pic:blipFill>
-                          <a:blip r:embed="rId11">
-                            <a:extLst>
-                              <a:ext uri="{BEBA8EAE-BF5A-486C-A8C5-ECC9F3942E4B}">
-                                <a14:imgProps xmlns:a14="http://schemas.microsoft.com/office/drawing/2010/main">
-                                  <a14:imgLayer r:embed="rId12">
-                                    <a14:imgEffect>
-                                      <a14:saturation sat="0"/>
-                                    </a14:imgEffect>
-                                    <a14:imgEffect>
-                                      <a14:brightnessContrast bright="25000"/>
-                                    </a14:imgEffect>
-                                  </a14:imgLayer>
-                                </a14:imgProps>
-                              </a:ext>
-                              <a:ext uri="{28A0092B-C50C-407E-A947-70E740481C1C}">
-                                <a14:useLocalDpi xmlns:a14="http://schemas.microsoft.com/office/drawing/2010/main" val="0"/>
-                              </a:ext>
-                            </a:extLst>
-                          </a:blip>
-                          <a:srcRect/>
-                          <a:stretch>
-                            <a:fillRect/>
-                          </a:stretch>
-                        </pic:blipFill>
-                        <pic:spPr bwMode="auto">
-                          <a:xfrm>
-                            <a:off x="0" y="0"/>
-                            <a:ext cx="1801368" cy="3205321"/>
-                          </a:xfrm>
-                          <a:prstGeom prst="rect">
-                            <a:avLst/>
-                          </a:prstGeom>
-                          <a:noFill/>
-                          <a:ln w="3175">
-                            <a:noFill/>
-                          </a:ln>
-                        </pic:spPr>
-                      </pic:pic>
-                    </a:graphicData>
-                  </a:graphic>
-                </wp:inline>
-              </w:drawing>
-            </w:r>
           </w:p>
         </w:tc>
         <w:tc>
           <w:tcPr>
-            <w:tcW w:w="3240" w:type="dxa"/>
+            <w:tcW w:w="6129" w:type="dxa"/>
+            <w:textDirection w:val="btLr"/>
           </w:tcPr>
           <w:p>
             <w:pPr>
               <w:keepNext/>
+              <w:ind w:left="113" w:right="113"/>
               <w:jc w:val="center"/>
               <w:textAlignment w:val="baseline"/>
               <w:rPr>
@@ -7418,7 +7433,8 @@
           <w:p>
             <w:pPr>
               <w:keepNext/>
-              <w:spacing w:after="20" w:line="360" w:lineRule="auto"/>
+              <w:spacing w:line="360" w:lineRule="auto"/>
+              <w:ind w:left="115" w:right="115"/>
               <w:jc w:val="center"/>
               <w:textAlignment w:val="baseline"/>
               <w:rPr>
@@ -7450,13 +7466,12 @@
           </w:p>
           <w:p>
             <w:pPr>
-              <w:keepNext/>
-              <w:jc w:val="center"/>
-              <w:textAlignment w:val="baseline"/>
+              <w:spacing w:line="360" w:lineRule="auto"/>
+              <w:ind w:left="113" w:right="113"/>
+              <w:jc w:val="both"/>
               <w:rPr>
-                <w:rFonts w:ascii="Times New Roman" w:hAnsi="Times New Roman" w:cs="Times New Roman"/>
+                <w:rFonts w:ascii="Times New Roman" w:eastAsia="Times New Roman" w:hAnsi="Times New Roman" w:cs="Times New Roman"/>
                 <w:b/>
-                <w:color w:val="FF0000"/>
               </w:rPr>
             </w:pPr>
             <w:r>
@@ -7467,9 +7482,9 @@
                 <w:color w:val="FF0000"/>
               </w:rPr>
               <w:drawing>
-                <wp:inline distT="0" distB="0" distL="0" distR="0" wp14:anchorId="4D3078A0" wp14:editId="1C2AFE7A">
+                <wp:inline distT="0" distB="0" distL="0" distR="0" wp14:anchorId="33372AC1" wp14:editId="0DF71500">
                   <wp:extent cx="1801368" cy="3205321"/>
-                  <wp:effectExtent l="0" t="0" r="8890" b="0"/>
+                  <wp:effectExtent l="2857" t="0" r="0" b="0"/>
                   <wp:docPr id="69" name="Picture 69" descr="C:\Users\edsil\AppData\Local\Temp\vmware-ed\VMwareDnD\7b2a90ac\Simulator Screen Shot - iPhone 6 - 2018-02-05 at 14.35.18.png"/>
                   <wp:cNvGraphicFramePr>
                     <a:graphicFrameLocks xmlns:a="http://schemas.openxmlformats.org/drawingml/2006/main" noChangeAspect="1"/>
@@ -7484,11 +7499,11 @@
                           </pic:cNvPicPr>
                         </pic:nvPicPr>
                         <pic:blipFill>
-                          <a:blip r:embed="rId13">
+                          <a:blip r:embed="rId10">
                             <a:extLst>
                               <a:ext uri="{BEBA8EAE-BF5A-486C-A8C5-ECC9F3942E4B}">
                                 <a14:imgProps xmlns:a14="http://schemas.microsoft.com/office/drawing/2010/main">
-                                  <a14:imgLayer r:embed="rId14">
+                                  <a14:imgLayer r:embed="rId11">
                                     <a14:imgEffect>
                                       <a14:saturation sat="0"/>
                                     </a14:imgEffect>
@@ -7509,7 +7524,7 @@
                           </a:stretch>
                         </pic:blipFill>
                         <pic:spPr bwMode="auto">
-                          <a:xfrm>
+                          <a:xfrm rot="16200000">
                             <a:off x="0" y="0"/>
                             <a:ext cx="1801368" cy="3205321"/>
                           </a:xfrm>
@@ -7529,66 +7544,90 @@
             </w:r>
           </w:p>
         </w:tc>
+        <w:bookmarkStart w:id="0" w:name="_GoBack"/>
+        <w:bookmarkEnd w:id="0"/>
+      </w:tr>
+      <w:tr>
+        <w:trPr>
+          <w:cantSplit/>
+          <w:trHeight w:val="3205"/>
+          <w:jc w:val="center"/>
+        </w:trPr>
         <w:tc>
           <w:tcPr>
-            <w:tcW w:w="3240" w:type="dxa"/>
+            <w:tcW w:w="642" w:type="dxa"/>
+            <w:vMerge/>
+            <w:textDirection w:val="btLr"/>
           </w:tcPr>
           <w:p>
             <w:pPr>
+              <w:spacing w:line="360" w:lineRule="auto"/>
+              <w:ind w:left="113" w:right="113"/>
+              <w:jc w:val="both"/>
+              <w:rPr>
+                <w:rFonts w:ascii="Times New Roman" w:eastAsia="Times New Roman" w:hAnsi="Times New Roman" w:cs="Times New Roman"/>
+                <w:b/>
+              </w:rPr>
+            </w:pPr>
+          </w:p>
+        </w:tc>
+        <w:tc>
+          <w:tcPr>
+            <w:tcW w:w="6129" w:type="dxa"/>
+            <w:textDirection w:val="btLr"/>
+          </w:tcPr>
+          <w:p>
+            <w:pPr>
+              <w:pStyle w:val="Caption"/>
               <w:keepNext/>
+              <w:spacing w:after="0"/>
+              <w:ind w:left="113" w:right="113"/>
+              <w:rPr>
+                <w:color w:val="FF0000"/>
+              </w:rPr>
+            </w:pPr>
+          </w:p>
+          <w:p>
+            <w:pPr>
+              <w:pStyle w:val="Caption"/>
+              <w:keepNext/>
+              <w:spacing w:after="60" w:line="360" w:lineRule="auto"/>
+              <w:ind w:left="115" w:right="115"/>
               <w:jc w:val="center"/>
-              <w:textAlignment w:val="baseline"/>
+              <w:rPr>
+                <w:color w:val="auto"/>
+              </w:rPr>
+            </w:pPr>
+            <w:r>
               <w:rPr>
                 <w:rFonts w:ascii="Times New Roman" w:hAnsi="Times New Roman" w:cs="Times New Roman"/>
+                <w:color w:val="auto"/>
+                <w:sz w:val="24"/>
+                <w:szCs w:val="24"/>
+              </w:rPr>
+              <w:t>Main Screen</w:t>
+            </w:r>
+          </w:p>
+          <w:p>
+            <w:pPr>
+              <w:spacing w:line="360" w:lineRule="auto"/>
+              <w:ind w:left="113" w:right="113"/>
+              <w:jc w:val="both"/>
+              <w:rPr>
+                <w:rFonts w:ascii="Times New Roman" w:eastAsia="Times New Roman" w:hAnsi="Times New Roman" w:cs="Times New Roman"/>
                 <w:b/>
               </w:rPr>
             </w:pPr>
             <w:r>
               <w:rPr>
-                <w:rFonts w:ascii="Times New Roman" w:hAnsi="Times New Roman" w:cs="Times New Roman"/>
-                <w:b/>
-              </w:rPr>
-              <w:t>Mathematics Screen</w:t>
-            </w:r>
-          </w:p>
-          <w:p>
-            <w:pPr>
-              <w:keepNext/>
-              <w:spacing w:after="20" w:line="360" w:lineRule="auto"/>
-              <w:jc w:val="center"/>
-              <w:textAlignment w:val="baseline"/>
-              <w:rPr>
-                <w:rFonts w:ascii="Times New Roman" w:hAnsi="Times New Roman" w:cs="Times New Roman"/>
-                <w:b/>
-              </w:rPr>
-            </w:pPr>
-            <w:r>
-              <w:rPr>
-                <w:rFonts w:ascii="Times New Roman" w:hAnsi="Times New Roman" w:cs="Times New Roman"/>
-                <w:b/>
-              </w:rPr>
-              <w:t>(Swipe Enabled)</w:t>
-            </w:r>
-          </w:p>
-          <w:p>
-            <w:pPr>
-              <w:keepNext/>
-              <w:jc w:val="center"/>
-              <w:textAlignment w:val="baseline"/>
-              <w:rPr>
+                <w:noProof/>
                 <w:color w:val="FF0000"/>
               </w:rPr>
-            </w:pPr>
-            <w:r>
-              <w:rPr>
-                <w:rFonts w:ascii="Times New Roman" w:eastAsia="Times New Roman" w:hAnsi="Times New Roman" w:cs="Times New Roman"/>
-                <w:noProof/>
-              </w:rPr>
               <w:drawing>
-                <wp:inline distT="0" distB="0" distL="0" distR="0" wp14:anchorId="3DF68269" wp14:editId="58ECB858">
-                  <wp:extent cx="1801831" cy="3200400"/>
-                  <wp:effectExtent l="0" t="0" r="8255" b="0"/>
-                  <wp:docPr id="5" name="Picture 5"/>
+                <wp:inline distT="0" distB="0" distL="0" distR="0" wp14:anchorId="3A49F459" wp14:editId="106E9ECA">
+                  <wp:extent cx="1801368" cy="3205321"/>
+                  <wp:effectExtent l="2857" t="0" r="0" b="0"/>
+                  <wp:docPr id="60" name="Picture 60" descr="C:\Users\edsil\AppData\Local\Temp\vmware-ed\VMwareDnD\6ba1e9fd\Simulator Screen Shot - iPhone 6 - 2018-02-05 at 14.34.54.png"/>
                   <wp:cNvGraphicFramePr>
                     <a:graphicFrameLocks xmlns:a="http://schemas.openxmlformats.org/drawingml/2006/main" noChangeAspect="1"/>
                   </wp:cNvGraphicFramePr>
@@ -7596,14 +7635,26 @@
                     <a:graphicData uri="http://schemas.openxmlformats.org/drawingml/2006/picture">
                       <pic:pic xmlns:pic="http://schemas.openxmlformats.org/drawingml/2006/picture">
                         <pic:nvPicPr>
-                          <pic:cNvPr id="0" name="Picture 10"/>
+                          <pic:cNvPr id="0" name="Picture 3" descr="C:\Users\edsil\AppData\Local\Temp\vmware-ed\VMwareDnD\6ba1e9fd\Simulator Screen Shot - iPhone 6 - 2018-02-05 at 14.34.54.png"/>
                           <pic:cNvPicPr>
                             <a:picLocks noChangeAspect="1" noChangeArrowheads="1"/>
                           </pic:cNvPicPr>
                         </pic:nvPicPr>
                         <pic:blipFill>
-                          <a:blip r:embed="rId15">
+                          <a:blip r:embed="rId12">
                             <a:extLst>
+                              <a:ext uri="{BEBA8EAE-BF5A-486C-A8C5-ECC9F3942E4B}">
+                                <a14:imgProps xmlns:a14="http://schemas.microsoft.com/office/drawing/2010/main">
+                                  <a14:imgLayer r:embed="rId13">
+                                    <a14:imgEffect>
+                                      <a14:saturation sat="0"/>
+                                    </a14:imgEffect>
+                                    <a14:imgEffect>
+                                      <a14:brightnessContrast bright="25000"/>
+                                    </a14:imgEffect>
+                                  </a14:imgLayer>
+                                </a14:imgProps>
+                              </a:ext>
                               <a:ext uri="{28A0092B-C50C-407E-A947-70E740481C1C}">
                                 <a14:useLocalDpi xmlns:a14="http://schemas.microsoft.com/office/drawing/2010/main" val="0"/>
                               </a:ext>
@@ -7615,15 +7666,161 @@
                           </a:stretch>
                         </pic:blipFill>
                         <pic:spPr bwMode="auto">
-                          <a:xfrm>
+                          <a:xfrm rot="16200000">
                             <a:off x="0" y="0"/>
-                            <a:ext cx="1801831" cy="3200400"/>
+                            <a:ext cx="1801368" cy="3205321"/>
                           </a:xfrm>
                           <a:prstGeom prst="rect">
                             <a:avLst/>
                           </a:prstGeom>
                           <a:noFill/>
-                          <a:ln>
+                          <a:ln w="3175">
+                            <a:noFill/>
+                          </a:ln>
+                        </pic:spPr>
+                      </pic:pic>
+                    </a:graphicData>
+                  </a:graphic>
+                </wp:inline>
+              </w:drawing>
+            </w:r>
+          </w:p>
+        </w:tc>
+      </w:tr>
+      <w:tr>
+        <w:trPr>
+          <w:cantSplit/>
+          <w:trHeight w:val="3205"/>
+          <w:jc w:val="center"/>
+        </w:trPr>
+        <w:tc>
+          <w:tcPr>
+            <w:tcW w:w="642" w:type="dxa"/>
+            <w:vMerge/>
+            <w:textDirection w:val="btLr"/>
+          </w:tcPr>
+          <w:p>
+            <w:pPr>
+              <w:spacing w:line="360" w:lineRule="auto"/>
+              <w:ind w:left="113" w:right="113"/>
+              <w:jc w:val="both"/>
+              <w:rPr>
+                <w:rFonts w:ascii="Times New Roman" w:eastAsia="Times New Roman" w:hAnsi="Times New Roman" w:cs="Times New Roman"/>
+                <w:b/>
+              </w:rPr>
+            </w:pPr>
+          </w:p>
+        </w:tc>
+        <w:tc>
+          <w:tcPr>
+            <w:tcW w:w="6129" w:type="dxa"/>
+            <w:textDirection w:val="btLr"/>
+          </w:tcPr>
+          <w:p>
+            <w:pPr>
+              <w:pStyle w:val="Caption"/>
+              <w:keepNext/>
+              <w:spacing w:after="0"/>
+              <w:ind w:left="113" w:right="113"/>
+              <w:rPr>
+                <w:rFonts w:cstheme="minorHAnsi"/>
+                <w:b w:val="0"/>
+                <w:bCs w:val="0"/>
+              </w:rPr>
+            </w:pPr>
+          </w:p>
+          <w:p>
+            <w:pPr>
+              <w:spacing w:after="60" w:line="360" w:lineRule="auto"/>
+              <w:ind w:left="115" w:right="115"/>
+              <w:jc w:val="center"/>
+              <w:rPr>
+                <w:rFonts w:ascii="Times New Roman" w:hAnsi="Times New Roman" w:cs="Times New Roman"/>
+                <w:b/>
+                <w:bCs/>
+                <w:lang w:eastAsia="zh-TW"/>
+              </w:rPr>
+            </w:pPr>
+            <w:r>
+              <w:rPr>
+                <w:rFonts w:ascii="Times New Roman" w:hAnsi="Times New Roman" w:cs="Times New Roman"/>
+                <w:b/>
+                <w:bCs/>
+                <w:lang w:eastAsia="zh-TW"/>
+              </w:rPr>
+              <w:t>Video Illustration</w:t>
+            </w:r>
+          </w:p>
+          <w:p>
+            <w:pPr>
+              <w:spacing w:line="360" w:lineRule="auto"/>
+              <w:ind w:left="113" w:right="113"/>
+              <w:jc w:val="both"/>
+              <w:rPr>
+                <w:rFonts w:ascii="Times New Roman" w:eastAsia="Times New Roman" w:hAnsi="Times New Roman" w:cs="Times New Roman"/>
+                <w:b/>
+              </w:rPr>
+            </w:pPr>
+            <w:r>
+              <w:rPr>
+                <w:rFonts w:ascii="Times New Roman" w:hAnsi="Times New Roman" w:cs="Times New Roman"/>
+                <w:b/>
+                <w:bCs/>
+                <w:noProof/>
+                <w:lang w:eastAsia="zh-TW"/>
+              </w:rPr>
+              <w:drawing>
+                <wp:inline distT="0" distB="0" distL="0" distR="0" wp14:anchorId="33C12369" wp14:editId="06421DFE">
+                  <wp:extent cx="1801368" cy="3205321"/>
+                  <wp:effectExtent l="2857" t="0" r="0" b="0"/>
+                  <wp:docPr id="47" name="Picture 47" descr="C:\Users\edsil\AppData\Local\Temp\vmware-ed\VMwareDnD\345e42db\Simulator Screen Shot - iPhone 6 - 2018-02-05 at 14.34.38.png"/>
+                  <wp:cNvGraphicFramePr>
+                    <a:graphicFrameLocks xmlns:a="http://schemas.openxmlformats.org/drawingml/2006/main" noChangeAspect="1"/>
+                  </wp:cNvGraphicFramePr>
+                  <a:graphic xmlns:a="http://schemas.openxmlformats.org/drawingml/2006/main">
+                    <a:graphicData uri="http://schemas.openxmlformats.org/drawingml/2006/picture">
+                      <pic:pic xmlns:pic="http://schemas.openxmlformats.org/drawingml/2006/picture">
+                        <pic:nvPicPr>
+                          <pic:cNvPr id="0" name="Picture 2" descr="C:\Users\edsil\AppData\Local\Temp\vmware-ed\VMwareDnD\345e42db\Simulator Screen Shot - iPhone 6 - 2018-02-05 at 14.34.38.png"/>
+                          <pic:cNvPicPr>
+                            <a:picLocks noChangeAspect="1" noChangeArrowheads="1"/>
+                          </pic:cNvPicPr>
+                        </pic:nvPicPr>
+                        <pic:blipFill>
+                          <a:blip r:embed="rId14">
+                            <a:extLst>
+                              <a:ext uri="{BEBA8EAE-BF5A-486C-A8C5-ECC9F3942E4B}">
+                                <a14:imgProps xmlns:a14="http://schemas.microsoft.com/office/drawing/2010/main">
+                                  <a14:imgLayer r:embed="rId15">
+                                    <a14:imgEffect>
+                                      <a14:saturation sat="0"/>
+                                    </a14:imgEffect>
+                                    <a14:imgEffect>
+                                      <a14:brightnessContrast bright="25000"/>
+                                    </a14:imgEffect>
+                                  </a14:imgLayer>
+                                </a14:imgProps>
+                              </a:ext>
+                              <a:ext uri="{28A0092B-C50C-407E-A947-70E740481C1C}">
+                                <a14:useLocalDpi xmlns:a14="http://schemas.microsoft.com/office/drawing/2010/main" val="0"/>
+                              </a:ext>
+                            </a:extLst>
+                          </a:blip>
+                          <a:srcRect/>
+                          <a:stretch>
+                            <a:fillRect/>
+                          </a:stretch>
+                        </pic:blipFill>
+                        <pic:spPr bwMode="auto">
+                          <a:xfrm rot="16200000">
+                            <a:off x="0" y="0"/>
+                            <a:ext cx="1801368" cy="3205321"/>
+                          </a:xfrm>
+                          <a:prstGeom prst="rect">
+                            <a:avLst/>
+                          </a:prstGeom>
+                          <a:noFill/>
+                          <a:ln w="3175">
                             <a:noFill/>
                           </a:ln>
                         </pic:spPr>
@@ -7637,58 +7834,6 @@
         </w:tc>
       </w:tr>
     </w:tbl>
-    <w:bookmarkEnd w:id="0"/>
-    <w:p>
-      <w:pPr>
-        <w:spacing w:line="360" w:lineRule="auto"/>
-        <w:jc w:val="both"/>
-        <w:rPr>
-          <w:rFonts w:ascii="Times New Roman" w:eastAsia="Times New Roman" w:hAnsi="Times New Roman" w:cs="Times New Roman"/>
-          <w:b/>
-        </w:rPr>
-      </w:pPr>
-      <w:r>
-        <w:rPr>
-          <w:rFonts w:ascii="Times New Roman" w:eastAsia="Times New Roman" w:hAnsi="Times New Roman" w:cs="Times New Roman"/>
-          <w:b/>
-        </w:rPr>
-        <w:tab/>
-      </w:r>
-    </w:p>
-    <w:p>
-      <w:pPr>
-        <w:spacing w:after="200" w:line="276" w:lineRule="auto"/>
-        <w:rPr>
-          <w:rFonts w:ascii="Times New Roman" w:eastAsia="Times New Roman" w:hAnsi="Times New Roman" w:cs="Times New Roman"/>
-          <w:b/>
-        </w:rPr>
-      </w:pPr>
-      <w:r>
-        <w:rPr>
-          <w:rFonts w:ascii="Times New Roman" w:eastAsia="Times New Roman" w:hAnsi="Times New Roman" w:cs="Times New Roman"/>
-          <w:b/>
-        </w:rPr>
-        <w:br w:type="page"/>
-      </w:r>
-    </w:p>
-    <w:p>
-      <w:pPr>
-        <w:spacing w:line="360" w:lineRule="auto"/>
-        <w:jc w:val="both"/>
-        <w:rPr>
-          <w:rFonts w:ascii="Times New Roman" w:eastAsia="Times New Roman" w:hAnsi="Times New Roman" w:cs="Times New Roman"/>
-        </w:rPr>
-        <w:sectPr>
-          <w:footnotePr>
-            <w:numFmt w:val="chicago"/>
-          </w:footnotePr>
-          <w:pgSz w:w="15840" w:h="12240" w:orient="landscape"/>
-          <w:pgMar w:top="1440" w:right="1440" w:bottom="1440" w:left="1440" w:header="720" w:footer="720" w:gutter="0"/>
-          <w:cols w:space="720"/>
-          <w:docGrid w:linePitch="360"/>
-        </w:sectPr>
-      </w:pPr>
-    </w:p>
     <w:p>
       <w:pPr>
         <w:spacing w:line="360" w:lineRule="auto"/>
@@ -7783,16 +7928,7 @@
           <w:rFonts w:ascii="Times New Roman" w:eastAsia="Times New Roman" w:hAnsi="Times New Roman" w:cs="Times New Roman"/>
           <w:iCs/>
         </w:rPr>
-        <w:t>. In the mathematics screen, one can also examine how Time and Savings amounts would vary, depending if interest was compounded and on the percenta</w:t>
-      </w:r>
-      <w:bookmarkStart w:id="1" w:name="_GoBack"/>
-      <w:bookmarkEnd w:id="1"/>
-      <w:r>
-        <w:rPr>
-          <w:rFonts w:ascii="Times New Roman" w:eastAsia="Times New Roman" w:hAnsi="Times New Roman" w:cs="Times New Roman"/>
-          <w:iCs/>
-        </w:rPr>
-        <w:t xml:space="preserve">ge of interest one paid monthly. By default, interest is not </w:t>
+        <w:t xml:space="preserve">. In the mathematics screen, one can also examine how Time and Savings amounts would vary, depending if interest was compounded and on the percentage of interest one paid monthly. By default, interest is not </w:t>
       </w:r>
       <w:proofErr w:type="gramStart"/>
       <w:r>
@@ -8070,8 +8206,8 @@
           <w:szCs w:val="32"/>
         </w:rPr>
       </w:pPr>
-      <w:bookmarkStart w:id="2" w:name="_Hlk514167802"/>
-      <w:bookmarkEnd w:id="2"/>
+      <w:bookmarkStart w:id="1" w:name="_Hlk514167802"/>
+      <w:bookmarkEnd w:id="1"/>
       <w:r>
         <w:rPr>
           <w:rFonts w:ascii="Times New Roman" w:hAnsi="Times New Roman" w:cs="Times New Roman"/>
@@ -9822,11 +9958,7 @@
           </mc:Choice>
           <mc:Fallback>
             <w:pict>
-              <v:shapetype w14:anchorId="5B252BA3" id="_x0000_t202" coordsize="21600,21600" o:spt="202" path="m,l,21600r21600,l21600,xe">
-                <v:stroke joinstyle="miter"/>
-                <v:path gradientshapeok="t" o:connecttype="rect"/>
-              </v:shapetype>
-              <v:shape id="Text Box 2" o:spid="_x0000_s1029" type="#_x0000_t202" style="position:absolute;left:0;text-align:left;margin-left:303.7pt;margin-top:9pt;width:38.5pt;height:110.6pt;z-index:251664384;visibility:visible;mso-wrap-style:square;mso-width-percent:0;mso-height-percent:200;mso-wrap-distance-left:9pt;mso-wrap-distance-top:3.6pt;mso-wrap-distance-right:9pt;mso-wrap-distance-bottom:3.6pt;mso-position-horizontal:absolute;mso-position-horizontal-relative:text;mso-position-vertical:absolute;mso-position-vertical-relative:text;mso-width-percent:0;mso-height-percent:200;mso-width-relative:margin;mso-height-relative:margin;v-text-anchor:top" o:gfxdata="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" filled="f" stroked="f">
+              <v:shape w14:anchorId="5B252BA3" id="Text Box 2" o:spid="_x0000_s1030" type="#_x0000_t202" style="position:absolute;left:0;text-align:left;margin-left:303.7pt;margin-top:9pt;width:38.5pt;height:110.6pt;z-index:251664384;visibility:visible;mso-wrap-style:square;mso-width-percent:0;mso-height-percent:200;mso-wrap-distance-left:9pt;mso-wrap-distance-top:3.6pt;mso-wrap-distance-right:9pt;mso-wrap-distance-bottom:3.6pt;mso-position-horizontal:absolute;mso-position-horizontal-relative:text;mso-position-vertical:absolute;mso-position-vertical-relative:text;mso-width-percent:0;mso-height-percent:200;mso-width-relative:margin;mso-height-relative:margin;v-text-anchor:top" o:gfxdata="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" filled="f" stroked="f">
                 <v:textbox style="mso-fit-shape-to-text:t">
                   <w:txbxContent>
                     <w:p>
@@ -10927,7 +11059,7 @@
           </mc:Choice>
           <mc:Fallback>
             <w:pict>
-              <v:shape w14:anchorId="186D1D9A" id="Text Box 82" o:spid="_x0000_s1030" type="#_x0000_t202" style="position:absolute;left:0;text-align:left;margin-left:560.8pt;margin-top:-72.75pt;width:612pt;height:11in;z-index:-251649024;visibility:visible;mso-wrap-style:square;mso-width-percent:0;mso-height-percent:0;mso-wrap-distance-left:9pt;mso-wrap-distance-top:0;mso-wrap-distance-right:9pt;mso-wrap-distance-bottom:0;mso-position-horizontal:right;mso-position-horizontal-relative:page;mso-position-vertical:absolute;mso-position-vertical-relative:text;mso-width-percent:0;mso-height-percent:0;mso-width-relative:margin;mso-height-relative:margin;v-text-anchor:top" o:gfxdata="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" fillcolor="#f2f2f2" stroked="f" strokeweight=".5pt">
+              <v:shape w14:anchorId="186D1D9A" id="Text Box 82" o:spid="_x0000_s1031" type="#_x0000_t202" style="position:absolute;left:0;text-align:left;margin-left:560.8pt;margin-top:-72.75pt;width:612pt;height:11in;z-index:-251649024;visibility:visible;mso-wrap-style:square;mso-width-percent:0;mso-height-percent:0;mso-wrap-distance-left:9pt;mso-wrap-distance-top:0;mso-wrap-distance-right:9pt;mso-wrap-distance-bottom:0;mso-position-horizontal:right;mso-position-horizontal-relative:page;mso-position-vertical:absolute;mso-position-vertical-relative:text;mso-width-percent:0;mso-height-percent:0;mso-width-relative:margin;mso-height-relative:margin;v-text-anchor:top" o:gfxdata="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" fillcolor="#f2f2f2" stroked="f" strokeweight=".5pt">
                 <v:fill opacity="32896f"/>
                 <v:textbox>
                   <w:txbxContent>
@@ -11028,7 +11160,7 @@
           </mc:Choice>
           <mc:Fallback>
             <w:pict>
-              <v:shape w14:anchorId="28337475" id="_x0000_s1031" type="#_x0000_t202" style="position:absolute;left:0;text-align:left;margin-left:371.95pt;margin-top:9pt;width:38.5pt;height:110.6pt;z-index:251666432;visibility:visible;mso-wrap-style:square;mso-width-percent:0;mso-height-percent:200;mso-wrap-distance-left:9pt;mso-wrap-distance-top:3.6pt;mso-wrap-distance-right:9pt;mso-wrap-distance-bottom:3.6pt;mso-position-horizontal:absolute;mso-position-horizontal-relative:text;mso-position-vertical:absolute;mso-position-vertical-relative:text;mso-width-percent:0;mso-height-percent:200;mso-width-relative:margin;mso-height-relative:margin;v-text-anchor:top" o:gfxdata="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" filled="f" stroked="f">
+              <v:shape w14:anchorId="28337475" id="_x0000_s1032" type="#_x0000_t202" style="position:absolute;left:0;text-align:left;margin-left:371.95pt;margin-top:9pt;width:38.5pt;height:110.6pt;z-index:251666432;visibility:visible;mso-wrap-style:square;mso-width-percent:0;mso-height-percent:200;mso-wrap-distance-left:9pt;mso-wrap-distance-top:3.6pt;mso-wrap-distance-right:9pt;mso-wrap-distance-bottom:3.6pt;mso-position-horizontal:absolute;mso-position-horizontal-relative:text;mso-position-vertical:absolute;mso-position-vertical-relative:text;mso-width-percent:0;mso-height-percent:200;mso-width-relative:margin;mso-height-relative:margin;v-text-anchor:top" o:gfxdata="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" filled="f" stroked="f">
                 <v:textbox style="mso-fit-shape-to-text:t">
                   <w:txbxContent>
                     <w:p>
@@ -12004,7 +12136,7 @@
           </mc:Choice>
           <mc:Fallback>
             <w:pict>
-              <v:shape w14:anchorId="0D051A52" id="Text Box 33" o:spid="_x0000_s1032" type="#_x0000_t202" style="position:absolute;margin-left:560.8pt;margin-top:-73pt;width:612pt;height:11in;z-index:-251648000;visibility:visible;mso-wrap-style:square;mso-width-percent:0;mso-height-percent:0;mso-wrap-distance-left:9pt;mso-wrap-distance-top:0;mso-wrap-distance-right:9pt;mso-wrap-distance-bottom:0;mso-position-horizontal:right;mso-position-horizontal-relative:page;mso-position-vertical:absolute;mso-position-vertical-relative:text;mso-width-percent:0;mso-height-percent:0;mso-width-relative:margin;mso-height-relative:margin;v-text-anchor:top" o:gfxdata="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" fillcolor="#f2f2f2" stroked="f" strokeweight=".5pt">
+              <v:shape w14:anchorId="0D051A52" id="Text Box 33" o:spid="_x0000_s1033" type="#_x0000_t202" style="position:absolute;margin-left:560.8pt;margin-top:-73pt;width:612pt;height:11in;z-index:-251648000;visibility:visible;mso-wrap-style:square;mso-width-percent:0;mso-height-percent:0;mso-wrap-distance-left:9pt;mso-wrap-distance-top:0;mso-wrap-distance-right:9pt;mso-wrap-distance-bottom:0;mso-position-horizontal:right;mso-position-horizontal-relative:page;mso-position-vertical:absolute;mso-position-vertical-relative:text;mso-width-percent:0;mso-height-percent:0;mso-width-relative:margin;mso-height-relative:margin;v-text-anchor:top" o:gfxdata="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" fillcolor="#f2f2f2" stroked="f" strokeweight=".5pt">
                 <v:fill opacity="32896f"/>
                 <v:textbox>
                   <w:txbxContent>
@@ -16855,7 +16987,7 @@
 </file>
 
 <file path=customXml/itemProps1.xml><?xml version="1.0" encoding="utf-8"?>
-<ds:datastoreItem xmlns:ds="http://schemas.openxmlformats.org/officeDocument/2006/customXml" ds:itemID="{D9D17061-5496-4ED7-B60F-B68B2451D354}">
+<ds:datastoreItem xmlns:ds="http://schemas.openxmlformats.org/officeDocument/2006/customXml" ds:itemID="{E8F2468B-50BD-4898-B0BD-489D32887DEF}">
   <ds:schemaRefs>
     <ds:schemaRef ds:uri="http://schemas.openxmlformats.org/officeDocument/2006/bibliography"/>
   </ds:schemaRefs>

</xml_diff>

<commit_message>
updated changelog, readme and doc
</commit_message>
<xml_diff>
--- a/Final Copy.docx
+++ b/Final Copy.docx
@@ -1705,27 +1705,7 @@
                                 <w:sz w:val="28"/>
                                 <w:szCs w:val="26"/>
                               </w:rPr>
-                              <w:t xml:space="preserve">Six months after </w:t>
-                            </w:r>
-                            <w:proofErr w:type="gramStart"/>
-                            <w:r>
-                              <w:rPr>
-                                <w:rFonts w:ascii="Times New Roman" w:hAnsi="Times New Roman" w:cs="Times New Roman"/>
-                                <w:i/>
-                                <w:sz w:val="28"/>
-                                <w:szCs w:val="26"/>
-                              </w:rPr>
-                              <w:t>students</w:t>
-                            </w:r>
-                            <w:proofErr w:type="gramEnd"/>
-                            <w:r>
-                              <w:rPr>
-                                <w:rFonts w:ascii="Times New Roman" w:hAnsi="Times New Roman" w:cs="Times New Roman"/>
-                                <w:i/>
-                                <w:sz w:val="28"/>
-                                <w:szCs w:val="26"/>
-                              </w:rPr>
-                              <w:t xml:space="preserve"> graduate college, they will be required to start repaying their student loans, if any, and to do so monthly. We will focus on helping students to start thinking about that. If you are not a student, </w:t>
+                              <w:t xml:space="preserve">Six months after students graduate college, they will be required to start repaying their student loans, if any, and to do so monthly. We will focus on helping students to start thinking about that. If you are not a student, </w:t>
                             </w:r>
                             <w:r>
                               <w:rPr>
@@ -7544,8 +7524,6 @@
             </w:r>
           </w:p>
         </w:tc>
-        <w:bookmarkStart w:id="0" w:name="_GoBack"/>
-        <w:bookmarkEnd w:id="0"/>
       </w:tr>
       <w:tr>
         <w:trPr>
@@ -7928,23 +7906,7 @@
           <w:rFonts w:ascii="Times New Roman" w:eastAsia="Times New Roman" w:hAnsi="Times New Roman" w:cs="Times New Roman"/>
           <w:iCs/>
         </w:rPr>
-        <w:t xml:space="preserve">. In the mathematics screen, one can also examine how Time and Savings amounts would vary, depending if interest was compounded and on the percentage of interest one paid monthly. By default, interest is not </w:t>
-      </w:r>
-      <w:proofErr w:type="gramStart"/>
-      <w:r>
-        <w:rPr>
-          <w:rFonts w:ascii="Times New Roman" w:eastAsia="Times New Roman" w:hAnsi="Times New Roman" w:cs="Times New Roman"/>
-          <w:iCs/>
-        </w:rPr>
-        <w:t>compounded</w:t>
-      </w:r>
-      <w:proofErr w:type="gramEnd"/>
-      <w:r>
-        <w:rPr>
-          <w:rFonts w:ascii="Times New Roman" w:eastAsia="Times New Roman" w:hAnsi="Times New Roman" w:cs="Times New Roman"/>
-          <w:iCs/>
-        </w:rPr>
-        <w:t xml:space="preserve"> and one pays 100% interest monthly. </w:t>
+        <w:t xml:space="preserve">. In the mathematics screen, one can also examine how Time and Savings amounts would vary, depending if interest was compounded and on the percentage of interest one paid monthly. By default, interest is not compounded and one pays 100% interest monthly. </w:t>
       </w:r>
       <w:r>
         <w:rPr>
@@ -8055,14 +8017,14 @@
           <w:rFonts w:ascii="Times New Roman" w:eastAsia="Times New Roman" w:hAnsi="Times New Roman" w:cs="Times New Roman"/>
           <w:iCs/>
         </w:rPr>
-        <w:t>6</w:t>
+        <w:t>7</w:t>
       </w:r>
       <w:r>
         <w:rPr>
           <w:rFonts w:ascii="Times New Roman" w:eastAsia="Times New Roman" w:hAnsi="Times New Roman" w:cs="Times New Roman"/>
           <w:iCs/>
         </w:rPr>
-        <w:t>.</w:t>
+        <w:t xml:space="preserve"> (1</w:t>
       </w:r>
       <w:r>
         <w:rPr>
@@ -8076,14 +8038,14 @@
           <w:rFonts w:ascii="Times New Roman" w:eastAsia="Times New Roman" w:hAnsi="Times New Roman" w:cs="Times New Roman"/>
           <w:iCs/>
         </w:rPr>
-        <w:t xml:space="preserve"> (1</w:t>
+        <w:t>8</w:t>
       </w:r>
       <w:r>
         <w:rPr>
           <w:rFonts w:ascii="Times New Roman" w:eastAsia="Times New Roman" w:hAnsi="Times New Roman" w:cs="Times New Roman"/>
           <w:iCs/>
         </w:rPr>
-        <w:t>3</w:t>
+        <w:t>), where “2.</w:t>
       </w:r>
       <w:r>
         <w:rPr>
@@ -8097,99 +8059,73 @@
           <w:rFonts w:ascii="Times New Roman" w:eastAsia="Times New Roman" w:hAnsi="Times New Roman" w:cs="Times New Roman"/>
           <w:iCs/>
         </w:rPr>
-        <w:t>), where “2.</w:t>
+        <w:t xml:space="preserve"> (1</w:t>
       </w:r>
       <w:r>
         <w:rPr>
           <w:rFonts w:ascii="Times New Roman" w:eastAsia="Times New Roman" w:hAnsi="Times New Roman" w:cs="Times New Roman"/>
           <w:iCs/>
         </w:rPr>
-        <w:t>6</w:t>
+        <w:t>3</w:t>
       </w:r>
       <w:r>
         <w:rPr>
           <w:rFonts w:ascii="Times New Roman" w:eastAsia="Times New Roman" w:hAnsi="Times New Roman" w:cs="Times New Roman"/>
           <w:iCs/>
         </w:rPr>
-        <w:t>.</w:t>
+        <w:t>8</w:t>
       </w:r>
       <w:r>
         <w:rPr>
           <w:rFonts w:ascii="Times New Roman" w:eastAsia="Times New Roman" w:hAnsi="Times New Roman" w:cs="Times New Roman"/>
           <w:iCs/>
         </w:rPr>
+        <w:t>)</w:t>
+      </w:r>
+      <w:r>
+        <w:rPr>
+          <w:rFonts w:ascii="Times New Roman" w:eastAsia="Times New Roman" w:hAnsi="Times New Roman" w:cs="Times New Roman"/>
+        </w:rPr>
+        <w:t xml:space="preserve">” stands for major version 2, minor version </w:t>
+      </w:r>
+      <w:r>
+        <w:rPr>
+          <w:rFonts w:ascii="Times New Roman" w:eastAsia="Times New Roman" w:hAnsi="Times New Roman" w:cs="Times New Roman"/>
+        </w:rPr>
+        <w:t>7</w:t>
+      </w:r>
+      <w:r>
+        <w:rPr>
+          <w:rFonts w:ascii="Times New Roman" w:eastAsia="Times New Roman" w:hAnsi="Times New Roman" w:cs="Times New Roman"/>
+        </w:rPr>
+        <w:t xml:space="preserve">, revision </w:t>
+      </w:r>
+      <w:r>
+        <w:rPr>
+          <w:rFonts w:ascii="Times New Roman" w:eastAsia="Times New Roman" w:hAnsi="Times New Roman" w:cs="Times New Roman"/>
+        </w:rPr>
+        <w:t>0</w:t>
+      </w:r>
+      <w:r>
+        <w:rPr>
+          <w:rFonts w:ascii="Times New Roman" w:eastAsia="Times New Roman" w:hAnsi="Times New Roman" w:cs="Times New Roman"/>
+        </w:rPr>
+        <w:t xml:space="preserve"> and build 1</w:t>
+      </w:r>
+      <w:r>
+        <w:rPr>
+          <w:rFonts w:ascii="Times New Roman" w:eastAsia="Times New Roman" w:hAnsi="Times New Roman" w:cs="Times New Roman"/>
+        </w:rPr>
         <w:t>3</w:t>
       </w:r>
       <w:r>
         <w:rPr>
           <w:rFonts w:ascii="Times New Roman" w:eastAsia="Times New Roman" w:hAnsi="Times New Roman" w:cs="Times New Roman"/>
-          <w:iCs/>
-        </w:rPr>
-        <w:t xml:space="preserve"> (1</w:t>
-      </w:r>
-      <w:r>
-        <w:rPr>
-          <w:rFonts w:ascii="Times New Roman" w:eastAsia="Times New Roman" w:hAnsi="Times New Roman" w:cs="Times New Roman"/>
-          <w:iCs/>
-        </w:rPr>
-        <w:t>3</w:t>
-      </w:r>
-      <w:r>
-        <w:rPr>
-          <w:rFonts w:ascii="Times New Roman" w:eastAsia="Times New Roman" w:hAnsi="Times New Roman" w:cs="Times New Roman"/>
-          <w:iCs/>
-        </w:rPr>
-        <w:t>7</w:t>
-      </w:r>
-      <w:r>
-        <w:rPr>
-          <w:rFonts w:ascii="Times New Roman" w:eastAsia="Times New Roman" w:hAnsi="Times New Roman" w:cs="Times New Roman"/>
-          <w:iCs/>
-        </w:rPr>
-        <w:t>)</w:t>
-      </w:r>
-      <w:r>
-        <w:rPr>
-          <w:rFonts w:ascii="Times New Roman" w:eastAsia="Times New Roman" w:hAnsi="Times New Roman" w:cs="Times New Roman"/>
-        </w:rPr>
-        <w:t xml:space="preserve">” stands for major version 2, minor version </w:t>
-      </w:r>
-      <w:r>
-        <w:rPr>
-          <w:rFonts w:ascii="Times New Roman" w:eastAsia="Times New Roman" w:hAnsi="Times New Roman" w:cs="Times New Roman"/>
-        </w:rPr>
-        <w:t>6</w:t>
-      </w:r>
-      <w:r>
-        <w:rPr>
-          <w:rFonts w:ascii="Times New Roman" w:eastAsia="Times New Roman" w:hAnsi="Times New Roman" w:cs="Times New Roman"/>
-        </w:rPr>
-        <w:t xml:space="preserve">, revision </w:t>
-      </w:r>
-      <w:r>
-        <w:rPr>
-          <w:rFonts w:ascii="Times New Roman" w:eastAsia="Times New Roman" w:hAnsi="Times New Roman" w:cs="Times New Roman"/>
-        </w:rPr>
-        <w:t>3</w:t>
-      </w:r>
-      <w:r>
-        <w:rPr>
-          <w:rFonts w:ascii="Times New Roman" w:eastAsia="Times New Roman" w:hAnsi="Times New Roman" w:cs="Times New Roman"/>
-        </w:rPr>
-        <w:t xml:space="preserve"> and build 1</w:t>
-      </w:r>
-      <w:r>
-        <w:rPr>
-          <w:rFonts w:ascii="Times New Roman" w:eastAsia="Times New Roman" w:hAnsi="Times New Roman" w:cs="Times New Roman"/>
-        </w:rPr>
-        <w:t>3</w:t>
-      </w:r>
-      <w:r>
-        <w:rPr>
-          <w:rFonts w:ascii="Times New Roman" w:eastAsia="Times New Roman" w:hAnsi="Times New Roman" w:cs="Times New Roman"/>
-        </w:rPr>
-        <w:t>7</w:t>
-      </w:r>
+        </w:rPr>
+        <w:t>8</w:t>
+      </w:r>
+      <w:bookmarkStart w:id="0" w:name="_GoBack"/>
+      <w:bookmarkEnd w:id="0"/>
       <w:r>
         <w:rPr>
           <w:rFonts w:ascii="Times New Roman" w:eastAsia="Times New Roman" w:hAnsi="Times New Roman" w:cs="Times New Roman"/>
@@ -9525,23 +9461,7 @@
           <w:rFonts w:ascii="Times New Roman" w:hAnsi="Times New Roman" w:cs="Times New Roman"/>
           <w:b/>
         </w:rPr>
-        <w:t>____</w:t>
-      </w:r>
-      <w:proofErr w:type="gramStart"/>
-      <w:r>
-        <w:rPr>
-          <w:rFonts w:ascii="Times New Roman" w:hAnsi="Times New Roman" w:cs="Times New Roman"/>
-          <w:b/>
-        </w:rPr>
-        <w:t>_  year</w:t>
-      </w:r>
-      <w:proofErr w:type="gramEnd"/>
-      <w:r>
-        <w:rPr>
-          <w:rFonts w:ascii="Times New Roman" w:hAnsi="Times New Roman" w:cs="Times New Roman"/>
-          <w:b/>
-        </w:rPr>
-        <w:t>(s)     _____  month(s)</w:t>
+        <w:t>_____  year(s)     _____  month(s)</w:t>
       </w:r>
     </w:p>
     <w:p>
@@ -10121,23 +10041,7 @@
           <w:rFonts w:ascii="Times New Roman" w:hAnsi="Times New Roman" w:cs="Times New Roman"/>
           <w:b/>
         </w:rPr>
-        <w:t>____</w:t>
-      </w:r>
-      <w:proofErr w:type="gramStart"/>
-      <w:r>
-        <w:rPr>
-          <w:rFonts w:ascii="Times New Roman" w:hAnsi="Times New Roman" w:cs="Times New Roman"/>
-          <w:b/>
-        </w:rPr>
-        <w:t>_  year</w:t>
-      </w:r>
-      <w:proofErr w:type="gramEnd"/>
-      <w:r>
-        <w:rPr>
-          <w:rFonts w:ascii="Times New Roman" w:hAnsi="Times New Roman" w:cs="Times New Roman"/>
-          <w:b/>
-        </w:rPr>
-        <w:t>(s)     _____  month(s)</w:t>
+        <w:t>_____  year(s)     _____  month(s)</w:t>
       </w:r>
     </w:p>
     <w:p>
@@ -10269,7 +10173,6 @@
           <w:szCs w:val="24"/>
         </w:rPr>
       </w:pPr>
-      <w:proofErr w:type="gramStart"/>
       <w:r>
         <w:rPr>
           <w:rFonts w:ascii="Times New Roman" w:hAnsi="Times New Roman" w:cs="Times New Roman"/>
@@ -10296,18 +10199,7 @@
           <w:szCs w:val="24"/>
           <w:bdr w:val="single" w:sz="4" w:space="0" w:color="808080" w:themeColor="background1" w:themeShade="80"/>
         </w:rPr>
-        <w:t xml:space="preserve"> ▼</w:t>
-      </w:r>
-      <w:proofErr w:type="gramEnd"/>
-      <w:r>
-        <w:rPr>
-          <w:rFonts w:ascii="Times New Roman" w:hAnsi="Times New Roman" w:cs="Times New Roman"/>
-          <w:color w:val="808080" w:themeColor="background1" w:themeShade="80"/>
-          <w:sz w:val="20"/>
-          <w:szCs w:val="24"/>
-          <w:bdr w:val="single" w:sz="4" w:space="0" w:color="808080" w:themeColor="background1" w:themeShade="80"/>
-        </w:rPr>
-        <w:t xml:space="preserve"> </w:t>
+        <w:t xml:space="preserve"> ▼ </w:t>
       </w:r>
       <w:r>
         <w:rPr>
@@ -10467,7 +10359,6 @@
           <w:szCs w:val="24"/>
         </w:rPr>
       </w:pPr>
-      <w:proofErr w:type="gramStart"/>
       <w:r>
         <w:rPr>
           <w:rFonts w:ascii="Times New Roman" w:hAnsi="Times New Roman" w:cs="Times New Roman"/>
@@ -10494,18 +10385,7 @@
           <w:szCs w:val="20"/>
           <w:bdr w:val="single" w:sz="4" w:space="0" w:color="808080" w:themeColor="background1" w:themeShade="80"/>
         </w:rPr>
-        <w:t xml:space="preserve"> –</w:t>
-      </w:r>
-      <w:proofErr w:type="gramEnd"/>
-      <w:r>
-        <w:rPr>
-          <w:rFonts w:ascii="Times New Roman" w:hAnsi="Times New Roman" w:cs="Times New Roman"/>
-          <w:color w:val="808080" w:themeColor="background1" w:themeShade="80"/>
-          <w:sz w:val="20"/>
-          <w:szCs w:val="20"/>
-          <w:bdr w:val="single" w:sz="4" w:space="0" w:color="808080" w:themeColor="background1" w:themeShade="80"/>
-        </w:rPr>
-        <w:t xml:space="preserve"> </w:t>
+        <w:t xml:space="preserve"> – </w:t>
       </w:r>
       <w:r>
         <w:rPr>
@@ -11404,7 +11284,6 @@
         </w:rPr>
         <w:t xml:space="preserve">8. From the minimum monthly payment, </w:t>
       </w:r>
-      <w:proofErr w:type="gramStart"/>
       <w:r>
         <w:rPr>
           <w:rFonts w:ascii="Times New Roman" w:hAnsi="Times New Roman" w:cs="Times New Roman"/>
@@ -11422,15 +11301,7 @@
           <w:rFonts w:ascii="Times New Roman" w:hAnsi="Times New Roman" w:cs="Times New Roman"/>
           <w:bdr w:val="single" w:sz="4" w:space="0" w:color="auto"/>
         </w:rPr>
-        <w:t xml:space="preserve"> +</w:t>
-      </w:r>
-      <w:proofErr w:type="gramEnd"/>
-      <w:r>
-        <w:rPr>
-          <w:rFonts w:ascii="Times New Roman" w:hAnsi="Times New Roman" w:cs="Times New Roman"/>
-          <w:bdr w:val="single" w:sz="4" w:space="0" w:color="auto"/>
-        </w:rPr>
-        <w:t xml:space="preserve"> </w:t>
+        <w:t xml:space="preserve"> + </w:t>
       </w:r>
       <w:r>
         <w:rPr>
@@ -11622,7 +11493,6 @@
         </w:rPr>
         <w:t xml:space="preserve">9. </w:t>
       </w:r>
-      <w:proofErr w:type="gramStart"/>
       <w:r>
         <w:rPr>
           <w:rFonts w:ascii="Times New Roman" w:hAnsi="Times New Roman" w:cs="Times New Roman"/>
@@ -11642,15 +11512,7 @@
           <w:rFonts w:ascii="Times New Roman" w:hAnsi="Times New Roman" w:cs="Times New Roman"/>
           <w:bdr w:val="single" w:sz="4" w:space="0" w:color="auto"/>
         </w:rPr>
-        <w:t xml:space="preserve"> +</w:t>
-      </w:r>
-      <w:proofErr w:type="gramEnd"/>
-      <w:r>
-        <w:rPr>
-          <w:rFonts w:ascii="Times New Roman" w:hAnsi="Times New Roman" w:cs="Times New Roman"/>
-          <w:bdr w:val="single" w:sz="4" w:space="0" w:color="auto"/>
-        </w:rPr>
-        <w:t xml:space="preserve"> </w:t>
+        <w:t xml:space="preserve"> + </w:t>
       </w:r>
       <w:r>
         <w:rPr>
@@ -11909,15 +11771,7 @@
           <w:rFonts w:ascii="Times New Roman" w:hAnsi="Times New Roman" w:cs="Times New Roman"/>
           <w:b/>
         </w:rPr>
-        <w:t xml:space="preserve">  </w:t>
-      </w:r>
-      <w:proofErr w:type="gramStart"/>
-      <w:r>
-        <w:rPr>
-          <w:rFonts w:ascii="Times New Roman" w:hAnsi="Times New Roman" w:cs="Times New Roman"/>
-          <w:b/>
-        </w:rPr>
-        <w:t xml:space="preserve">   </w:t>
+        <w:t xml:space="preserve">     </w:t>
       </w:r>
       <w:r>
         <w:rPr>
@@ -11926,17 +11780,7 @@
           <w:color w:val="808080" w:themeColor="background1" w:themeShade="80"/>
           <w:sz w:val="20"/>
         </w:rPr>
-        <w:t>(</w:t>
-      </w:r>
-      <w:proofErr w:type="gramEnd"/>
-      <w:r>
-        <w:rPr>
-          <w:rFonts w:ascii="Times New Roman" w:hAnsi="Times New Roman" w:cs="Times New Roman"/>
-          <w:i/>
-          <w:color w:val="808080" w:themeColor="background1" w:themeShade="80"/>
-          <w:sz w:val="20"/>
-        </w:rPr>
-        <w:t>yes/no)</w:t>
+        <w:t>(yes/no)</w:t>
       </w:r>
       <w:r>
         <w:rPr>
@@ -12391,7 +12235,6 @@
         </w:rPr>
         <w:t xml:space="preserve">       Press and hold monthly balance numbers, to magnify them. Click on </w:t>
       </w:r>
-      <w:proofErr w:type="gramStart"/>
       <w:r>
         <w:rPr>
           <w:rFonts w:ascii="MS Gothic" w:eastAsia="MS Gothic" w:hAnsi="MS Gothic" w:cs="MS Gothic" w:hint="eastAsia"/>
@@ -12416,17 +12259,7 @@
           <w:color w:val="808080" w:themeColor="background1" w:themeShade="80"/>
           <w:sz w:val="20"/>
         </w:rPr>
-        <w:t xml:space="preserve"> for</w:t>
-      </w:r>
-      <w:proofErr w:type="gramEnd"/>
-      <w:r>
-        <w:rPr>
-          <w:rFonts w:ascii="Times New Roman" w:hAnsi="Times New Roman" w:cs="Times New Roman"/>
-          <w:i/>
-          <w:color w:val="808080" w:themeColor="background1" w:themeShade="80"/>
-          <w:sz w:val="20"/>
-        </w:rPr>
-        <w:t xml:space="preserve"> a breakdown of each payment.</w:t>
+        <w:t xml:space="preserve"> for a breakdown of each payment.</w:t>
       </w:r>
     </w:p>
     <w:p>
@@ -12462,21 +12295,7 @@
         <w:rPr>
           <w:rFonts w:ascii="Times New Roman" w:hAnsi="Times New Roman" w:cs="Times New Roman"/>
         </w:rPr>
-        <w:t xml:space="preserve">13. Repeat </w:t>
-      </w:r>
-      <w:proofErr w:type="gramStart"/>
-      <w:r>
-        <w:rPr>
-          <w:rFonts w:ascii="Times New Roman" w:hAnsi="Times New Roman" w:cs="Times New Roman"/>
-        </w:rPr>
-        <w:t>#12, but</w:t>
-      </w:r>
-      <w:proofErr w:type="gramEnd"/>
-      <w:r>
-        <w:rPr>
-          <w:rFonts w:ascii="Times New Roman" w:hAnsi="Times New Roman" w:cs="Times New Roman"/>
-        </w:rPr>
-        <w:t xml:space="preserve"> compound the interest. D</w:t>
+        <w:t>13. Repeat #12, but compound the interest. D</w:t>
       </w:r>
       <w:r>
         <w:rPr>
@@ -16987,7 +16806,7 @@
 </file>
 
 <file path=customXml/itemProps1.xml><?xml version="1.0" encoding="utf-8"?>
-<ds:datastoreItem xmlns:ds="http://schemas.openxmlformats.org/officeDocument/2006/customXml" ds:itemID="{E8F2468B-50BD-4898-B0BD-489D32887DEF}">
+<ds:datastoreItem xmlns:ds="http://schemas.openxmlformats.org/officeDocument/2006/customXml" ds:itemID="{9F38F1F6-1F00-4FB9-BFB7-ED83087AD9FD}">
   <ds:schemaRefs>
     <ds:schemaRef ds:uri="http://schemas.openxmlformats.org/officeDocument/2006/bibliography"/>
   </ds:schemaRefs>

</xml_diff>

<commit_message>
updated handout and interest rate
</commit_message>
<xml_diff>
--- a/Final Copy.docx
+++ b/Final Copy.docx
@@ -121,7 +121,23 @@
           <w:sz w:val="28"/>
           <w:szCs w:val="28"/>
         </w:rPr>
-        <w:t>pp downloaded and installed on all devices</w:t>
+        <w:t xml:space="preserve">pp downloaded and installed </w:t>
+      </w:r>
+      <w:r>
+        <w:rPr>
+          <w:rFonts w:ascii="Times New Roman" w:hAnsi="Times New Roman" w:cs="Times New Roman"/>
+          <w:sz w:val="28"/>
+          <w:szCs w:val="28"/>
+        </w:rPr>
+        <w:t xml:space="preserve">or deployed </w:t>
+      </w:r>
+      <w:r>
+        <w:rPr>
+          <w:rFonts w:ascii="Times New Roman" w:hAnsi="Times New Roman" w:cs="Times New Roman"/>
+          <w:sz w:val="28"/>
+          <w:szCs w:val="28"/>
+        </w:rPr>
+        <w:t>on all devices</w:t>
       </w:r>
     </w:p>
     <w:p>
@@ -161,7 +177,15 @@
           <w:sz w:val="28"/>
           <w:szCs w:val="28"/>
         </w:rPr>
-        <w:t xml:space="preserve"> for each subject</w:t>
+        <w:t xml:space="preserve"> for each </w:t>
+      </w:r>
+      <w:r>
+        <w:rPr>
+          <w:rFonts w:ascii="Times New Roman" w:hAnsi="Times New Roman" w:cs="Times New Roman"/>
+          <w:sz w:val="28"/>
+          <w:szCs w:val="28"/>
+        </w:rPr>
+        <w:t>participant</w:t>
       </w:r>
     </w:p>
     <w:p>
@@ -1705,7 +1729,27 @@
                                 <w:sz w:val="28"/>
                                 <w:szCs w:val="26"/>
                               </w:rPr>
-                              <w:t xml:space="preserve">Six months after students graduate college, they will be required to start repaying their student loans, if any, and to do so monthly. We will focus on helping students to start thinking about that. If you are not a student, </w:t>
+                              <w:t xml:space="preserve">Six months after </w:t>
+                            </w:r>
+                            <w:proofErr w:type="gramStart"/>
+                            <w:r>
+                              <w:rPr>
+                                <w:rFonts w:ascii="Times New Roman" w:hAnsi="Times New Roman" w:cs="Times New Roman"/>
+                                <w:i/>
+                                <w:sz w:val="28"/>
+                                <w:szCs w:val="26"/>
+                              </w:rPr>
+                              <w:t>students</w:t>
+                            </w:r>
+                            <w:proofErr w:type="gramEnd"/>
+                            <w:r>
+                              <w:rPr>
+                                <w:rFonts w:ascii="Times New Roman" w:hAnsi="Times New Roman" w:cs="Times New Roman"/>
+                                <w:i/>
+                                <w:sz w:val="28"/>
+                                <w:szCs w:val="26"/>
+                              </w:rPr>
+                              <w:t xml:space="preserve"> graduate college, they will be required to start repaying their student loans, if any, and to do so monthly. We will focus on helping students to start thinking about that. If you are not a student, </w:t>
                             </w:r>
                             <w:r>
                               <w:rPr>
@@ -4170,7 +4214,7 @@
                                 <w:sz w:val="28"/>
                                 <w:szCs w:val="26"/>
                               </w:rPr>
-                              <w:t>Please get started. If you have any questions or concerns, please feel free to ask or inform me, and I will be here to help.</w:t>
+                              <w:t>Please get started. If you have any questions or concerns, please feel free to ask or inform me, and I will be here to help</w:t>
                             </w:r>
                             <w:r>
                               <w:rPr>
@@ -4179,7 +4223,16 @@
                                 <w:sz w:val="28"/>
                                 <w:szCs w:val="26"/>
                               </w:rPr>
-                              <w:t xml:space="preserve"> Questions 7 through 15 are optional.</w:t>
+                              <w:t xml:space="preserve">. Questions 7 </w:t>
+                            </w:r>
+                            <w:r>
+                              <w:rPr>
+                                <w:rFonts w:ascii="Times New Roman" w:hAnsi="Times New Roman" w:cs="Times New Roman"/>
+                                <w:i/>
+                                <w:sz w:val="28"/>
+                                <w:szCs w:val="26"/>
+                              </w:rPr>
+                              <w:t>through 15 are optional.</w:t>
                             </w:r>
                           </w:p>
                         </w:txbxContent>
@@ -4227,7 +4280,7 @@
                           <w:sz w:val="28"/>
                           <w:szCs w:val="26"/>
                         </w:rPr>
-                        <w:t>Please get started. If you have any questions or concerns, please feel free to ask or inform me, and I will be here to help.</w:t>
+                        <w:t>Please get started. If you have any questions or concerns, please feel free to ask or inform me, and I will be here to help</w:t>
                       </w:r>
                       <w:r>
                         <w:rPr>
@@ -4236,7 +4289,16 @@
                           <w:sz w:val="28"/>
                           <w:szCs w:val="26"/>
                         </w:rPr>
-                        <w:t xml:space="preserve"> Questions 7 through 15 are optional.</w:t>
+                        <w:t xml:space="preserve">. Questions 7 </w:t>
+                      </w:r>
+                      <w:r>
+                        <w:rPr>
+                          <w:rFonts w:ascii="Times New Roman" w:hAnsi="Times New Roman" w:cs="Times New Roman"/>
+                          <w:i/>
+                          <w:sz w:val="28"/>
+                          <w:szCs w:val="26"/>
+                        </w:rPr>
+                        <w:t>through 15 are optional.</w:t>
                       </w:r>
                     </w:p>
                   </w:txbxContent>
@@ -6894,7 +6956,7 @@
           <w:sz w:val="28"/>
           <w:szCs w:val="28"/>
         </w:rPr>
-        <w:t>If any member of the audience completes bonus questions 7</w:t>
+        <w:t xml:space="preserve">If any </w:t>
       </w:r>
       <w:r>
         <w:rPr>
@@ -6902,7 +6964,7 @@
           <w:sz w:val="28"/>
           <w:szCs w:val="28"/>
         </w:rPr>
-        <w:t xml:space="preserve"> to </w:t>
+        <w:t>participants</w:t>
       </w:r>
       <w:r>
         <w:rPr>
@@ -6910,7 +6972,7 @@
           <w:sz w:val="28"/>
           <w:szCs w:val="28"/>
         </w:rPr>
-        <w:t xml:space="preserve">9, mention that you hope </w:t>
+        <w:t xml:space="preserve"> </w:t>
       </w:r>
       <w:r>
         <w:rPr>
@@ -6918,7 +6980,7 @@
           <w:sz w:val="28"/>
           <w:szCs w:val="28"/>
         </w:rPr>
-        <w:t>he or she</w:t>
+        <w:t>complete</w:t>
       </w:r>
       <w:r>
         <w:rPr>
@@ -6926,7 +6988,7 @@
           <w:sz w:val="28"/>
           <w:szCs w:val="28"/>
         </w:rPr>
-        <w:t xml:space="preserve"> will identify the answer to question 6 as a </w:t>
+        <w:t xml:space="preserve"> bonus questions 7 </w:t>
       </w:r>
       <w:r>
         <w:rPr>
@@ -6934,7 +6996,7 @@
           <w:sz w:val="28"/>
           <w:szCs w:val="28"/>
         </w:rPr>
-        <w:t>“sweet spot.”</w:t>
+        <w:t>and</w:t>
       </w:r>
       <w:r>
         <w:rPr>
@@ -6942,7 +7004,7 @@
           <w:sz w:val="28"/>
           <w:szCs w:val="28"/>
         </w:rPr>
-        <w:t xml:space="preserve"> If any member </w:t>
+        <w:t xml:space="preserve"> </w:t>
       </w:r>
       <w:r>
         <w:rPr>
@@ -6950,7 +7012,7 @@
           <w:sz w:val="28"/>
           <w:szCs w:val="28"/>
         </w:rPr>
-        <w:t xml:space="preserve">completes </w:t>
+        <w:t>8</w:t>
       </w:r>
       <w:r>
         <w:rPr>
@@ -6958,7 +7020,7 @@
           <w:sz w:val="28"/>
           <w:szCs w:val="28"/>
         </w:rPr>
-        <w:t>questions 10</w:t>
+        <w:t>, mention that you hope he or she will identify the answer to question 6 as a “sweet spot.” If any</w:t>
       </w:r>
       <w:r>
         <w:rPr>
@@ -6966,7 +7028,7 @@
           <w:sz w:val="28"/>
           <w:szCs w:val="28"/>
         </w:rPr>
-        <w:t xml:space="preserve"> to </w:t>
+        <w:t>one</w:t>
       </w:r>
       <w:r>
         <w:rPr>
@@ -6974,7 +7036,7 @@
           <w:sz w:val="28"/>
           <w:szCs w:val="28"/>
         </w:rPr>
-        <w:t xml:space="preserve">14, mention that you hope they will find the questions more real, and that they try to raise their </w:t>
+        <w:t xml:space="preserve"> completes questions </w:t>
       </w:r>
       <w:r>
         <w:rPr>
@@ -6982,7 +7044,7 @@
           <w:sz w:val="28"/>
           <w:szCs w:val="28"/>
         </w:rPr>
-        <w:t xml:space="preserve">monthly </w:t>
+        <w:t>9</w:t>
       </w:r>
       <w:r>
         <w:rPr>
@@ -6990,7 +7052,7 @@
           <w:sz w:val="28"/>
           <w:szCs w:val="28"/>
         </w:rPr>
-        <w:t>payment</w:t>
+        <w:t xml:space="preserve"> to 14, mention that you hope they will find the questions more </w:t>
       </w:r>
       <w:r>
         <w:rPr>
@@ -6998,7 +7060,23 @@
           <w:sz w:val="28"/>
           <w:szCs w:val="28"/>
         </w:rPr>
-        <w:t xml:space="preserve"> a little more</w:t>
+        <w:t>compelling</w:t>
+      </w:r>
+      <w:r>
+        <w:rPr>
+          <w:rFonts w:ascii="Times New Roman" w:hAnsi="Times New Roman" w:cs="Times New Roman"/>
+          <w:sz w:val="28"/>
+          <w:szCs w:val="28"/>
+        </w:rPr>
+        <w:t xml:space="preserve">, and that they try to raise their monthly payment </w:t>
+      </w:r>
+      <w:r>
+        <w:rPr>
+          <w:rFonts w:ascii="Times New Roman" w:hAnsi="Times New Roman" w:cs="Times New Roman"/>
+          <w:sz w:val="28"/>
+          <w:szCs w:val="28"/>
+        </w:rPr>
+        <w:t>more</w:t>
       </w:r>
       <w:r>
         <w:rPr>
@@ -7090,6 +7168,7 @@
                 <w:b/>
               </w:rPr>
             </w:pPr>
+            <w:bookmarkStart w:id="0" w:name="_Hlk17637942"/>
             <w:r>
               <w:rPr>
                 <w:rFonts w:ascii="Times New Roman" w:hAnsi="Times New Roman" w:cs="Times New Roman"/>
@@ -7726,7 +7805,16 @@
                 <w:bCs/>
                 <w:lang w:eastAsia="zh-TW"/>
               </w:rPr>
-              <w:t>Video Illustration</w:t>
+              <w:t xml:space="preserve">Video </w:t>
+            </w:r>
+            <w:r>
+              <w:rPr>
+                <w:rFonts w:ascii="Times New Roman" w:hAnsi="Times New Roman" w:cs="Times New Roman"/>
+                <w:b/>
+                <w:bCs/>
+                <w:lang w:eastAsia="zh-TW"/>
+              </w:rPr>
+              <w:t>Introduction</w:t>
             </w:r>
           </w:p>
           <w:p>
@@ -7812,6 +7900,7 @@
         </w:tc>
       </w:tr>
     </w:tbl>
+    <w:bookmarkEnd w:id="0"/>
     <w:p>
       <w:pPr>
         <w:spacing w:line="360" w:lineRule="auto"/>
@@ -7877,6 +7966,27 @@
         </w:rPr>
         <w:t xml:space="preserve"> for the Pay Monthly amount. Press on the padlock icon to enter the editing mode. In editing mode, one can also edit the slider, percentage, increment timers, and minimum payment; one can enable the ability to swipe leftward, too. </w:t>
       </w:r>
+      <w:r>
+        <w:rPr>
+          <w:rFonts w:ascii="Times New Roman" w:eastAsia="Times New Roman" w:hAnsi="Times New Roman" w:cs="Times New Roman"/>
+          <w:iCs/>
+        </w:rPr>
+        <w:t xml:space="preserve">By default, the minimum payment is </w:t>
+      </w:r>
+      <w:r>
+        <w:rPr>
+          <w:rFonts w:ascii="Times New Roman" w:eastAsia="Times New Roman" w:hAnsi="Times New Roman" w:cs="Times New Roman"/>
+          <w:iCs/>
+        </w:rPr>
+        <w:t>the minimum for repaying student loans within ten years</w:t>
+      </w:r>
+      <w:r>
+        <w:rPr>
+          <w:rFonts w:ascii="Times New Roman" w:eastAsia="Times New Roman" w:hAnsi="Times New Roman" w:cs="Times New Roman"/>
+          <w:iCs/>
+        </w:rPr>
+        <w:t>.</w:t>
+      </w:r>
     </w:p>
     <w:p>
       <w:pPr>
@@ -7906,35 +8016,51 @@
           <w:rFonts w:ascii="Times New Roman" w:eastAsia="Times New Roman" w:hAnsi="Times New Roman" w:cs="Times New Roman"/>
           <w:iCs/>
         </w:rPr>
-        <w:t xml:space="preserve">. In the mathematics screen, one can also examine how Time and Savings amounts would vary, depending if interest was compounded and on the percentage of interest one paid monthly. By default, interest is not compounded and one pays 100% interest monthly. </w:t>
-      </w:r>
+        <w:t xml:space="preserve">. In the mathematics screen, one can also examine how Time and Savings amounts would vary, depending if interest was compounded and on the percentage of interest one paid monthly. By default, interest is not </w:t>
+      </w:r>
+      <w:proofErr w:type="gramStart"/>
       <w:r>
         <w:rPr>
           <w:rFonts w:ascii="Times New Roman" w:eastAsia="Times New Roman" w:hAnsi="Times New Roman" w:cs="Times New Roman"/>
           <w:iCs/>
         </w:rPr>
-        <w:t>Minimize the Pay Monthly amount</w:t>
-      </w:r>
+        <w:t>compounded</w:t>
+      </w:r>
+      <w:proofErr w:type="gramEnd"/>
       <w:r>
         <w:rPr>
           <w:rFonts w:ascii="Times New Roman" w:eastAsia="Times New Roman" w:hAnsi="Times New Roman" w:cs="Times New Roman"/>
           <w:iCs/>
         </w:rPr>
-        <w:t xml:space="preserve">, </w:t>
+        <w:t xml:space="preserve"> and one pays 100% interest monthly. </w:t>
       </w:r>
       <w:r>
         <w:rPr>
           <w:rFonts w:ascii="Times New Roman" w:eastAsia="Times New Roman" w:hAnsi="Times New Roman" w:cs="Times New Roman"/>
           <w:iCs/>
         </w:rPr>
-        <w:t>at any time</w:t>
+        <w:t>Minimize the Pay Monthly amount</w:t>
       </w:r>
       <w:r>
         <w:rPr>
           <w:rFonts w:ascii="Times New Roman" w:eastAsia="Times New Roman" w:hAnsi="Times New Roman" w:cs="Times New Roman"/>
           <w:iCs/>
         </w:rPr>
-        <w:t xml:space="preserve">, by pressing on </w:t>
+        <w:t xml:space="preserve">, </w:t>
+      </w:r>
+      <w:r>
+        <w:rPr>
+          <w:rFonts w:ascii="Times New Roman" w:eastAsia="Times New Roman" w:hAnsi="Times New Roman" w:cs="Times New Roman"/>
+          <w:iCs/>
+        </w:rPr>
+        <w:t>at any time</w:t>
+      </w:r>
+      <w:r>
+        <w:rPr>
+          <w:rFonts w:ascii="Times New Roman" w:eastAsia="Times New Roman" w:hAnsi="Times New Roman" w:cs="Times New Roman"/>
+          <w:iCs/>
+        </w:rPr>
+        <w:t xml:space="preserve">, by pressing </w:t>
       </w:r>
       <w:r>
         <w:rPr>
@@ -8010,76 +8136,90 @@
           <w:rFonts w:ascii="Times New Roman" w:eastAsia="Times New Roman" w:hAnsi="Times New Roman" w:cs="Times New Roman"/>
           <w:iCs/>
         </w:rPr>
-        <w:t>4.45% is the Direct Loan rate for July 1, 2017 to June 30, 2018. The app’s build is 2.</w:t>
+        <w:t xml:space="preserve">4.45% is the Direct Loan rate for July 1, 2017 to June 30, 2018. </w:t>
       </w:r>
       <w:r>
         <w:rPr>
           <w:rFonts w:ascii="Times New Roman" w:eastAsia="Times New Roman" w:hAnsi="Times New Roman" w:cs="Times New Roman"/>
           <w:iCs/>
         </w:rPr>
-        <w:t>7</w:t>
+        <w:t xml:space="preserve">The current interest rate is 4.53%. </w:t>
       </w:r>
       <w:r>
         <w:rPr>
           <w:rFonts w:ascii="Times New Roman" w:eastAsia="Times New Roman" w:hAnsi="Times New Roman" w:cs="Times New Roman"/>
           <w:iCs/>
         </w:rPr>
-        <w:t xml:space="preserve"> (1</w:t>
+        <w:t>The app’s build is 2.</w:t>
       </w:r>
       <w:r>
         <w:rPr>
           <w:rFonts w:ascii="Times New Roman" w:eastAsia="Times New Roman" w:hAnsi="Times New Roman" w:cs="Times New Roman"/>
           <w:iCs/>
         </w:rPr>
-        <w:t>3</w:t>
+        <w:t>7</w:t>
       </w:r>
       <w:r>
         <w:rPr>
           <w:rFonts w:ascii="Times New Roman" w:eastAsia="Times New Roman" w:hAnsi="Times New Roman" w:cs="Times New Roman"/>
           <w:iCs/>
         </w:rPr>
-        <w:t>8</w:t>
+        <w:t xml:space="preserve"> (1</w:t>
       </w:r>
       <w:r>
         <w:rPr>
           <w:rFonts w:ascii="Times New Roman" w:eastAsia="Times New Roman" w:hAnsi="Times New Roman" w:cs="Times New Roman"/>
           <w:iCs/>
         </w:rPr>
-        <w:t>), where “2.</w:t>
+        <w:t>3</w:t>
       </w:r>
       <w:r>
         <w:rPr>
           <w:rFonts w:ascii="Times New Roman" w:eastAsia="Times New Roman" w:hAnsi="Times New Roman" w:cs="Times New Roman"/>
           <w:iCs/>
         </w:rPr>
-        <w:t>7</w:t>
+        <w:t>8</w:t>
       </w:r>
       <w:r>
         <w:rPr>
           <w:rFonts w:ascii="Times New Roman" w:eastAsia="Times New Roman" w:hAnsi="Times New Roman" w:cs="Times New Roman"/>
           <w:iCs/>
         </w:rPr>
-        <w:t xml:space="preserve"> (1</w:t>
+        <w:t>), where “2.</w:t>
       </w:r>
       <w:r>
         <w:rPr>
           <w:rFonts w:ascii="Times New Roman" w:eastAsia="Times New Roman" w:hAnsi="Times New Roman" w:cs="Times New Roman"/>
           <w:iCs/>
         </w:rPr>
-        <w:t>3</w:t>
+        <w:t>7</w:t>
       </w:r>
       <w:r>
         <w:rPr>
           <w:rFonts w:ascii="Times New Roman" w:eastAsia="Times New Roman" w:hAnsi="Times New Roman" w:cs="Times New Roman"/>
           <w:iCs/>
         </w:rPr>
-        <w:t>8</w:t>
+        <w:t xml:space="preserve"> (1</w:t>
       </w:r>
       <w:r>
         <w:rPr>
           <w:rFonts w:ascii="Times New Roman" w:eastAsia="Times New Roman" w:hAnsi="Times New Roman" w:cs="Times New Roman"/>
           <w:iCs/>
         </w:rPr>
+        <w:t>3</w:t>
+      </w:r>
+      <w:r>
+        <w:rPr>
+          <w:rFonts w:ascii="Times New Roman" w:eastAsia="Times New Roman" w:hAnsi="Times New Roman" w:cs="Times New Roman"/>
+          <w:iCs/>
+        </w:rPr>
+        <w:t>8</w:t>
+      </w:r>
+      <w:r>
+        <w:rPr>
+          <w:rFonts w:ascii="Times New Roman" w:eastAsia="Times New Roman" w:hAnsi="Times New Roman" w:cs="Times New Roman"/>
+          <w:iCs/>
+        </w:rPr>
         <w:t>)</w:t>
       </w:r>
       <w:r>
@@ -8124,8 +8264,6 @@
         </w:rPr>
         <w:t>8</w:t>
       </w:r>
-      <w:bookmarkStart w:id="0" w:name="_GoBack"/>
-      <w:bookmarkEnd w:id="0"/>
       <w:r>
         <w:rPr>
           <w:rFonts w:ascii="Times New Roman" w:eastAsia="Times New Roman" w:hAnsi="Times New Roman" w:cs="Times New Roman"/>
@@ -8185,7 +8323,7 @@
         <mc:AlternateContent>
           <mc:Choice Requires="wps">
             <w:drawing>
-              <wp:anchor distT="0" distB="0" distL="114300" distR="114300" simplePos="0" relativeHeight="251663360" behindDoc="0" locked="0" layoutInCell="1" allowOverlap="1" wp14:anchorId="18332E27" wp14:editId="7E7E5951">
+              <wp:anchor distT="0" distB="0" distL="114300" distR="114300" simplePos="0" relativeHeight="251663360" behindDoc="0" locked="0" layoutInCell="1" allowOverlap="1" wp14:anchorId="18332E27" wp14:editId="4DD5949E">
                 <wp:simplePos x="0" y="0"/>
                 <wp:positionH relativeFrom="column">
                   <wp:posOffset>3361690</wp:posOffset>
@@ -8247,7 +8385,7 @@
           </mc:Choice>
           <mc:Fallback>
             <w:pict>
-              <v:line w14:anchorId="3F0A2C56" id="Straight Connector 129" o:spid="_x0000_s1026" style="position:absolute;flip:x;z-index:251663360;visibility:visible;mso-wrap-style:square;mso-width-percent:0;mso-height-percent:0;mso-wrap-distance-left:9pt;mso-wrap-distance-top:0;mso-wrap-distance-right:9pt;mso-wrap-distance-bottom:0;mso-position-horizontal:absolute;mso-position-horizontal-relative:text;mso-position-vertical:absolute;mso-position-vertical-relative:text;mso-width-percent:0;mso-height-percent:0;mso-width-relative:margin;mso-height-relative:margin" from="264.7pt,20.7pt" to="308.55pt,37.3pt" o:gfxdata="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" strokecolor="#7f7f7f [1612]" strokeweight="1.5pt">
+              <v:line w14:anchorId="44AF61E9" id="Straight Connector 129" o:spid="_x0000_s1026" style="position:absolute;flip:x;z-index:251663360;visibility:visible;mso-wrap-style:square;mso-width-percent:0;mso-height-percent:0;mso-wrap-distance-left:9pt;mso-wrap-distance-top:0;mso-wrap-distance-right:9pt;mso-wrap-distance-bottom:0;mso-position-horizontal:absolute;mso-position-horizontal-relative:text;mso-position-vertical:absolute;mso-position-vertical-relative:text;mso-width-percent:0;mso-height-percent:0;mso-width-relative:margin;mso-height-relative:margin" from="264.7pt,20.7pt" to="308.55pt,37.3pt" o:gfxdata="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" strokecolor="#7f7f7f [1612]" strokeweight="1.5pt">
                 <v:stroke joinstyle="miter"/>
               </v:line>
             </w:pict>
@@ -8585,6 +8723,121 @@
                 <w:rFonts w:ascii="Times New Roman" w:hAnsi="Times New Roman" w:cs="Times New Roman"/>
               </w:rPr>
             </w:pPr>
+            <w:r>
+              <w:rPr>
+                <w:rFonts w:ascii="Times New Roman" w:eastAsia="Times New Roman" w:hAnsi="Times New Roman" w:cs="Times New Roman"/>
+                <w:iCs/>
+                <w:noProof/>
+              </w:rPr>
+              <mc:AlternateContent>
+                <mc:Choice Requires="wps">
+                  <w:drawing>
+                    <wp:anchor distT="45720" distB="45720" distL="114300" distR="114300" simplePos="0" relativeHeight="251658239" behindDoc="1" locked="0" layoutInCell="1" allowOverlap="1" wp14:anchorId="1F31B81E" wp14:editId="103EC51A">
+                      <wp:simplePos x="0" y="0"/>
+                      <wp:positionH relativeFrom="column">
+                        <wp:posOffset>-1596235</wp:posOffset>
+                      </wp:positionH>
+                      <wp:positionV relativeFrom="paragraph">
+                        <wp:posOffset>341175</wp:posOffset>
+                      </wp:positionV>
+                      <wp:extent cx="3735238" cy="1404620"/>
+                      <wp:effectExtent l="19050" t="438150" r="0" b="429260"/>
+                      <wp:wrapNone/>
+                      <wp:docPr id="217" name="Text Box 2"/>
+                      <wp:cNvGraphicFramePr>
+                        <a:graphicFrameLocks xmlns:a="http://schemas.openxmlformats.org/drawingml/2006/main"/>
+                      </wp:cNvGraphicFramePr>
+                      <a:graphic xmlns:a="http://schemas.openxmlformats.org/drawingml/2006/main">
+                        <a:graphicData uri="http://schemas.microsoft.com/office/word/2010/wordprocessingShape">
+                          <wps:wsp>
+                            <wps:cNvSpPr txBox="1">
+                              <a:spLocks noChangeArrowheads="1"/>
+                            </wps:cNvSpPr>
+                            <wps:spPr bwMode="auto">
+                              <a:xfrm rot="20700000">
+                                <a:off x="0" y="0"/>
+                                <a:ext cx="3735238" cy="1404620"/>
+                              </a:xfrm>
+                              <a:prstGeom prst="rect">
+                                <a:avLst/>
+                              </a:prstGeom>
+                              <a:noFill/>
+                              <a:ln w="9525">
+                                <a:noFill/>
+                                <a:miter lim="800000"/>
+                                <a:headEnd/>
+                                <a:tailEnd/>
+                              </a:ln>
+                            </wps:spPr>
+                            <wps:txbx>
+                              <w:txbxContent>
+                                <w:p>
+                                  <w:pPr>
+                                    <w:rPr>
+                                      <w:rFonts w:ascii="Times New Roman" w:hAnsi="Times New Roman" w:cs="Times New Roman"/>
+                                      <w:color w:val="D9D9D9" w:themeColor="background1" w:themeShade="D9"/>
+                                      <w:sz w:val="144"/>
+                                      <w:szCs w:val="144"/>
+                                    </w:rPr>
+                                  </w:pPr>
+                                  <w:r>
+                                    <w:rPr>
+                                      <w:rFonts w:ascii="Times New Roman" w:hAnsi="Times New Roman" w:cs="Times New Roman"/>
+                                      <w:color w:val="D9D9D9" w:themeColor="background1" w:themeShade="D9"/>
+                                      <w:sz w:val="144"/>
+                                      <w:szCs w:val="144"/>
+                                    </w:rPr>
+                                    <w:t>Template</w:t>
+                                  </w:r>
+                                </w:p>
+                              </w:txbxContent>
+                            </wps:txbx>
+                            <wps:bodyPr rot="0" vert="horz" wrap="square" lIns="91440" tIns="45720" rIns="91440" bIns="45720" anchor="t" anchorCtr="0">
+                              <a:spAutoFit/>
+                            </wps:bodyPr>
+                          </wps:wsp>
+                        </a:graphicData>
+                      </a:graphic>
+                      <wp14:sizeRelH relativeFrom="margin">
+                        <wp14:pctWidth>0</wp14:pctWidth>
+                      </wp14:sizeRelH>
+                      <wp14:sizeRelV relativeFrom="margin">
+                        <wp14:pctHeight>0</wp14:pctHeight>
+                      </wp14:sizeRelV>
+                    </wp:anchor>
+                  </w:drawing>
+                </mc:Choice>
+                <mc:Fallback>
+                  <w:pict>
+                    <v:shape w14:anchorId="1F31B81E" id="Text Box 2" o:spid="_x0000_s1030" type="#_x0000_t202" style="position:absolute;margin-left:-125.7pt;margin-top:26.85pt;width:294.1pt;height:110.6pt;rotation:-15;z-index:-251658241;visibility:visible;mso-wrap-style:square;mso-width-percent:0;mso-height-percent:0;mso-wrap-distance-left:9pt;mso-wrap-distance-top:3.6pt;mso-wrap-distance-right:9pt;mso-wrap-distance-bottom:3.6pt;mso-position-horizontal:absolute;mso-position-horizontal-relative:text;mso-position-vertical:absolute;mso-position-vertical-relative:text;mso-width-percent:0;mso-height-percent:0;mso-width-relative:margin;mso-height-relative:margin;v-text-anchor:top" o:gfxdata="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" filled="f" stroked="f">
+                      <v:textbox style="mso-fit-shape-to-text:t">
+                        <w:txbxContent>
+                          <w:p>
+                            <w:pPr>
+                              <w:rPr>
+                                <w:rFonts w:ascii="Times New Roman" w:hAnsi="Times New Roman" w:cs="Times New Roman"/>
+                                <w:color w:val="D9D9D9" w:themeColor="background1" w:themeShade="D9"/>
+                                <w:sz w:val="144"/>
+                                <w:szCs w:val="144"/>
+                              </w:rPr>
+                            </w:pPr>
+                            <w:r>
+                              <w:rPr>
+                                <w:rFonts w:ascii="Times New Roman" w:hAnsi="Times New Roman" w:cs="Times New Roman"/>
+                                <w:color w:val="D9D9D9" w:themeColor="background1" w:themeShade="D9"/>
+                                <w:sz w:val="144"/>
+                                <w:szCs w:val="144"/>
+                              </w:rPr>
+                              <w:t>Template</w:t>
+                            </w:r>
+                          </w:p>
+                        </w:txbxContent>
+                      </v:textbox>
+                    </v:shape>
+                  </w:pict>
+                </mc:Fallback>
+              </mc:AlternateContent>
+            </w:r>
             <w:r>
               <w:rPr>
                 <w:rFonts w:ascii="Times New Roman" w:hAnsi="Times New Roman" w:cs="Times New Roman"/>
@@ -9461,7 +9714,23 @@
           <w:rFonts w:ascii="Times New Roman" w:hAnsi="Times New Roman" w:cs="Times New Roman"/>
           <w:b/>
         </w:rPr>
-        <w:t>_____  year(s)     _____  month(s)</w:t>
+        <w:t>____</w:t>
+      </w:r>
+      <w:proofErr w:type="gramStart"/>
+      <w:r>
+        <w:rPr>
+          <w:rFonts w:ascii="Times New Roman" w:hAnsi="Times New Roman" w:cs="Times New Roman"/>
+          <w:b/>
+        </w:rPr>
+        <w:t>_  year</w:t>
+      </w:r>
+      <w:proofErr w:type="gramEnd"/>
+      <w:r>
+        <w:rPr>
+          <w:rFonts w:ascii="Times New Roman" w:hAnsi="Times New Roman" w:cs="Times New Roman"/>
+          <w:b/>
+        </w:rPr>
+        <w:t>(s)     _____  month(s)</w:t>
       </w:r>
     </w:p>
     <w:p>
@@ -9878,7 +10147,7 @@
           </mc:Choice>
           <mc:Fallback>
             <w:pict>
-              <v:shape w14:anchorId="5B252BA3" id="Text Box 2" o:spid="_x0000_s1030" type="#_x0000_t202" style="position:absolute;left:0;text-align:left;margin-left:303.7pt;margin-top:9pt;width:38.5pt;height:110.6pt;z-index:251664384;visibility:visible;mso-wrap-style:square;mso-width-percent:0;mso-height-percent:200;mso-wrap-distance-left:9pt;mso-wrap-distance-top:3.6pt;mso-wrap-distance-right:9pt;mso-wrap-distance-bottom:3.6pt;mso-position-horizontal:absolute;mso-position-horizontal-relative:text;mso-position-vertical:absolute;mso-position-vertical-relative:text;mso-width-percent:0;mso-height-percent:200;mso-width-relative:margin;mso-height-relative:margin;v-text-anchor:top" o:gfxdata="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" filled="f" stroked="f">
+              <v:shape w14:anchorId="5B252BA3" id="_x0000_s1031" type="#_x0000_t202" style="position:absolute;left:0;text-align:left;margin-left:303.7pt;margin-top:9pt;width:38.5pt;height:110.6pt;z-index:251664384;visibility:visible;mso-wrap-style:square;mso-width-percent:0;mso-height-percent:200;mso-wrap-distance-left:9pt;mso-wrap-distance-top:3.6pt;mso-wrap-distance-right:9pt;mso-wrap-distance-bottom:3.6pt;mso-position-horizontal:absolute;mso-position-horizontal-relative:text;mso-position-vertical:absolute;mso-position-vertical-relative:text;mso-width-percent:0;mso-height-percent:200;mso-width-relative:margin;mso-height-relative:margin;v-text-anchor:top" o:gfxdata="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" filled="f" stroked="f">
                 <v:textbox style="mso-fit-shape-to-text:t">
                   <w:txbxContent>
                     <w:p>
@@ -10041,7 +10310,23 @@
           <w:rFonts w:ascii="Times New Roman" w:hAnsi="Times New Roman" w:cs="Times New Roman"/>
           <w:b/>
         </w:rPr>
-        <w:t>_____  year(s)     _____  month(s)</w:t>
+        <w:t>____</w:t>
+      </w:r>
+      <w:proofErr w:type="gramStart"/>
+      <w:r>
+        <w:rPr>
+          <w:rFonts w:ascii="Times New Roman" w:hAnsi="Times New Roman" w:cs="Times New Roman"/>
+          <w:b/>
+        </w:rPr>
+        <w:t>_  year</w:t>
+      </w:r>
+      <w:proofErr w:type="gramEnd"/>
+      <w:r>
+        <w:rPr>
+          <w:rFonts w:ascii="Times New Roman" w:hAnsi="Times New Roman" w:cs="Times New Roman"/>
+          <w:b/>
+        </w:rPr>
+        <w:t>(s)     _____  month(s)</w:t>
       </w:r>
     </w:p>
     <w:p>
@@ -10173,6 +10458,7 @@
           <w:szCs w:val="24"/>
         </w:rPr>
       </w:pPr>
+      <w:proofErr w:type="gramStart"/>
       <w:r>
         <w:rPr>
           <w:rFonts w:ascii="Times New Roman" w:hAnsi="Times New Roman" w:cs="Times New Roman"/>
@@ -10199,7 +10485,18 @@
           <w:szCs w:val="24"/>
           <w:bdr w:val="single" w:sz="4" w:space="0" w:color="808080" w:themeColor="background1" w:themeShade="80"/>
         </w:rPr>
-        <w:t xml:space="preserve"> ▼ </w:t>
+        <w:t xml:space="preserve"> ▼</w:t>
+      </w:r>
+      <w:proofErr w:type="gramEnd"/>
+      <w:r>
+        <w:rPr>
+          <w:rFonts w:ascii="Times New Roman" w:hAnsi="Times New Roman" w:cs="Times New Roman"/>
+          <w:color w:val="808080" w:themeColor="background1" w:themeShade="80"/>
+          <w:sz w:val="20"/>
+          <w:szCs w:val="24"/>
+          <w:bdr w:val="single" w:sz="4" w:space="0" w:color="808080" w:themeColor="background1" w:themeShade="80"/>
+        </w:rPr>
+        <w:t xml:space="preserve"> </w:t>
       </w:r>
       <w:r>
         <w:rPr>
@@ -10305,7 +10602,7 @@
           <w:color w:val="808080" w:themeColor="background1" w:themeShade="80"/>
           <w:sz w:val="20"/>
         </w:rPr>
-        <w:t xml:space="preserve">If you are unsure about your rate, choose 4.45% since </w:t>
+        <w:t>If you are unsure about your rate, choose 4.</w:t>
       </w:r>
       <w:r>
         <w:rPr>
@@ -10313,7 +10610,7 @@
           <w:color w:val="808080" w:themeColor="background1" w:themeShade="80"/>
           <w:sz w:val="20"/>
         </w:rPr>
-        <w:t>D</w:t>
+        <w:t>53</w:t>
       </w:r>
       <w:r>
         <w:rPr>
@@ -10321,7 +10618,7 @@
           <w:color w:val="808080" w:themeColor="background1" w:themeShade="80"/>
           <w:sz w:val="20"/>
         </w:rPr>
-        <w:t xml:space="preserve">irect </w:t>
+        <w:t xml:space="preserve">% since </w:t>
       </w:r>
       <w:r>
         <w:rPr>
@@ -10329,7 +10626,7 @@
           <w:color w:val="808080" w:themeColor="background1" w:themeShade="80"/>
           <w:sz w:val="20"/>
         </w:rPr>
-        <w:t>L</w:t>
+        <w:t>D</w:t>
       </w:r>
       <w:r>
         <w:rPr>
@@ -10337,7 +10634,39 @@
           <w:color w:val="808080" w:themeColor="background1" w:themeShade="80"/>
           <w:sz w:val="20"/>
         </w:rPr>
-        <w:t>oans are more popular.</w:t>
+        <w:t xml:space="preserve">irect </w:t>
+      </w:r>
+      <w:r>
+        <w:rPr>
+          <w:rFonts w:ascii="Times New Roman" w:hAnsi="Times New Roman" w:cs="Times New Roman"/>
+          <w:color w:val="808080" w:themeColor="background1" w:themeShade="80"/>
+          <w:sz w:val="20"/>
+        </w:rPr>
+        <w:t>L</w:t>
+      </w:r>
+      <w:r>
+        <w:rPr>
+          <w:rFonts w:ascii="Times New Roman" w:hAnsi="Times New Roman" w:cs="Times New Roman"/>
+          <w:color w:val="808080" w:themeColor="background1" w:themeShade="80"/>
+          <w:sz w:val="20"/>
+        </w:rPr>
+        <w:t xml:space="preserve">oans are more </w:t>
+      </w:r>
+      <w:r>
+        <w:rPr>
+          <w:rFonts w:ascii="Times New Roman" w:hAnsi="Times New Roman" w:cs="Times New Roman"/>
+          <w:color w:val="808080" w:themeColor="background1" w:themeShade="80"/>
+          <w:sz w:val="20"/>
+        </w:rPr>
+        <w:t>common</w:t>
+      </w:r>
+      <w:r>
+        <w:rPr>
+          <w:rFonts w:ascii="Times New Roman" w:hAnsi="Times New Roman" w:cs="Times New Roman"/>
+          <w:color w:val="808080" w:themeColor="background1" w:themeShade="80"/>
+          <w:sz w:val="20"/>
+        </w:rPr>
+        <w:t>.</w:t>
       </w:r>
     </w:p>
     <w:p>
@@ -10359,6 +10688,7 @@
           <w:szCs w:val="24"/>
         </w:rPr>
       </w:pPr>
+      <w:proofErr w:type="gramStart"/>
       <w:r>
         <w:rPr>
           <w:rFonts w:ascii="Times New Roman" w:hAnsi="Times New Roman" w:cs="Times New Roman"/>
@@ -10385,7 +10715,18 @@
           <w:szCs w:val="20"/>
           <w:bdr w:val="single" w:sz="4" w:space="0" w:color="808080" w:themeColor="background1" w:themeShade="80"/>
         </w:rPr>
-        <w:t xml:space="preserve"> – </w:t>
+        <w:t xml:space="preserve"> –</w:t>
+      </w:r>
+      <w:proofErr w:type="gramEnd"/>
+      <w:r>
+        <w:rPr>
+          <w:rFonts w:ascii="Times New Roman" w:hAnsi="Times New Roman" w:cs="Times New Roman"/>
+          <w:color w:val="808080" w:themeColor="background1" w:themeShade="80"/>
+          <w:sz w:val="20"/>
+          <w:szCs w:val="20"/>
+          <w:bdr w:val="single" w:sz="4" w:space="0" w:color="808080" w:themeColor="background1" w:themeShade="80"/>
+        </w:rPr>
+        <w:t xml:space="preserve"> </w:t>
       </w:r>
       <w:r>
         <w:rPr>
@@ -10478,7 +10819,27 @@
           <w:sz w:val="20"/>
           <w:szCs w:val="24"/>
         </w:rPr>
-        <w:t>or monthly payment, press on the padlock icon. After editing them, relock.</w:t>
+        <w:t xml:space="preserve">or monthly payment, press the padlock icon. </w:t>
+      </w:r>
+      <w:proofErr w:type="spellStart"/>
+      <w:r>
+        <w:rPr>
+          <w:rFonts w:ascii="Times New Roman" w:hAnsi="Times New Roman" w:cs="Times New Roman"/>
+          <w:color w:val="808080" w:themeColor="background1" w:themeShade="80"/>
+          <w:sz w:val="20"/>
+          <w:szCs w:val="24"/>
+        </w:rPr>
+        <w:t>After</w:t>
+      </w:r>
+      <w:proofErr w:type="spellEnd"/>
+      <w:r>
+        <w:rPr>
+          <w:rFonts w:ascii="Times New Roman" w:hAnsi="Times New Roman" w:cs="Times New Roman"/>
+          <w:color w:val="808080" w:themeColor="background1" w:themeShade="80"/>
+          <w:sz w:val="20"/>
+          <w:szCs w:val="24"/>
+        </w:rPr>
+        <w:t xml:space="preserve"> editing them, relock.</w:t>
       </w:r>
     </w:p>
     <w:p>
@@ -10939,7 +11300,7 @@
           </mc:Choice>
           <mc:Fallback>
             <w:pict>
-              <v:shape w14:anchorId="186D1D9A" id="Text Box 82" o:spid="_x0000_s1031" type="#_x0000_t202" style="position:absolute;left:0;text-align:left;margin-left:560.8pt;margin-top:-72.75pt;width:612pt;height:11in;z-index:-251649024;visibility:visible;mso-wrap-style:square;mso-width-percent:0;mso-height-percent:0;mso-wrap-distance-left:9pt;mso-wrap-distance-top:0;mso-wrap-distance-right:9pt;mso-wrap-distance-bottom:0;mso-position-horizontal:right;mso-position-horizontal-relative:page;mso-position-vertical:absolute;mso-position-vertical-relative:text;mso-width-percent:0;mso-height-percent:0;mso-width-relative:margin;mso-height-relative:margin;v-text-anchor:top" o:gfxdata="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" fillcolor="#f2f2f2" stroked="f" strokeweight=".5pt">
+              <v:shape w14:anchorId="186D1D9A" id="Text Box 82" o:spid="_x0000_s1032" type="#_x0000_t202" style="position:absolute;left:0;text-align:left;margin-left:560.8pt;margin-top:-72.75pt;width:612pt;height:11in;z-index:-251649024;visibility:visible;mso-wrap-style:square;mso-width-percent:0;mso-height-percent:0;mso-wrap-distance-left:9pt;mso-wrap-distance-top:0;mso-wrap-distance-right:9pt;mso-wrap-distance-bottom:0;mso-position-horizontal:right;mso-position-horizontal-relative:page;mso-position-vertical:absolute;mso-position-vertical-relative:text;mso-width-percent:0;mso-height-percent:0;mso-width-relative:margin;mso-height-relative:margin;v-text-anchor:top" o:gfxdata="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" fillcolor="#f2f2f2" stroked="f" strokeweight=".5pt">
                 <v:fill opacity="32896f"/>
                 <v:textbox>
                   <w:txbxContent>
@@ -11040,7 +11401,7 @@
           </mc:Choice>
           <mc:Fallback>
             <w:pict>
-              <v:shape w14:anchorId="28337475" id="_x0000_s1032" type="#_x0000_t202" style="position:absolute;left:0;text-align:left;margin-left:371.95pt;margin-top:9pt;width:38.5pt;height:110.6pt;z-index:251666432;visibility:visible;mso-wrap-style:square;mso-width-percent:0;mso-height-percent:200;mso-wrap-distance-left:9pt;mso-wrap-distance-top:3.6pt;mso-wrap-distance-right:9pt;mso-wrap-distance-bottom:3.6pt;mso-position-horizontal:absolute;mso-position-horizontal-relative:text;mso-position-vertical:absolute;mso-position-vertical-relative:text;mso-width-percent:0;mso-height-percent:200;mso-width-relative:margin;mso-height-relative:margin;v-text-anchor:top" o:gfxdata="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" filled="f" stroked="f">
+              <v:shape w14:anchorId="28337475" id="_x0000_s1033" type="#_x0000_t202" style="position:absolute;left:0;text-align:left;margin-left:371.95pt;margin-top:9pt;width:38.5pt;height:110.6pt;z-index:251666432;visibility:visible;mso-wrap-style:square;mso-width-percent:0;mso-height-percent:200;mso-wrap-distance-left:9pt;mso-wrap-distance-top:3.6pt;mso-wrap-distance-right:9pt;mso-wrap-distance-bottom:3.6pt;mso-position-horizontal:absolute;mso-position-horizontal-relative:text;mso-position-vertical:absolute;mso-position-vertical-relative:text;mso-width-percent:0;mso-height-percent:200;mso-width-relative:margin;mso-height-relative:margin;v-text-anchor:top" o:gfxdata="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" filled="f" stroked="f">
                 <v:textbox style="mso-fit-shape-to-text:t">
                   <w:txbxContent>
                     <w:p>
@@ -11140,21 +11501,21 @@
           <w:rFonts w:ascii="Times New Roman" w:hAnsi="Times New Roman" w:cs="Times New Roman"/>
           <w:i/>
         </w:rPr>
-        <w:t>Questions 7</w:t>
+        <w:t xml:space="preserve">Questions 7 through </w:t>
       </w:r>
       <w:r>
         <w:rPr>
           <w:rFonts w:ascii="Times New Roman" w:hAnsi="Times New Roman" w:cs="Times New Roman"/>
           <w:i/>
         </w:rPr>
-        <w:t xml:space="preserve"> through </w:t>
+        <w:t>8</w:t>
       </w:r>
       <w:r>
         <w:rPr>
           <w:rFonts w:ascii="Times New Roman" w:hAnsi="Times New Roman" w:cs="Times New Roman"/>
           <w:i/>
         </w:rPr>
-        <w:t>9 reinforce question 6.</w:t>
+        <w:t xml:space="preserve"> reinforce question 6.</w:t>
       </w:r>
     </w:p>
     <w:p>
@@ -11174,47 +11535,6 @@
         </w:tabs>
         <w:rPr>
           <w:rFonts w:ascii="Times New Roman" w:hAnsi="Times New Roman" w:cs="Times New Roman"/>
-        </w:rPr>
-      </w:pPr>
-      <w:r>
-        <w:rPr>
-          <w:rFonts w:ascii="Times New Roman" w:hAnsi="Times New Roman" w:cs="Times New Roman"/>
-        </w:rPr>
-        <w:t>7. Reduce your monthly payment to the absolute minimum</w:t>
-      </w:r>
-      <w:r>
-        <w:rPr>
-          <w:rFonts w:ascii="Times New Roman" w:hAnsi="Times New Roman" w:cs="Times New Roman"/>
-        </w:rPr>
-        <w:t>.</w:t>
-      </w:r>
-      <w:r>
-        <w:rPr>
-          <w:rFonts w:ascii="Times New Roman" w:hAnsi="Times New Roman" w:cs="Times New Roman"/>
-        </w:rPr>
-        <w:t xml:space="preserve"> </w:t>
-      </w:r>
-      <w:r>
-        <w:rPr>
-          <w:rFonts w:ascii="Times New Roman" w:hAnsi="Times New Roman" w:cs="Times New Roman"/>
-        </w:rPr>
-        <w:t>L</w:t>
-      </w:r>
-      <w:r>
-        <w:rPr>
-          <w:rFonts w:ascii="Times New Roman" w:hAnsi="Times New Roman" w:cs="Times New Roman"/>
-        </w:rPr>
-        <w:t>ook at how long it will take to pay the government back. Do you see why lenders set time limits, typically 10 years?</w:t>
-      </w:r>
-    </w:p>
-    <w:p>
-      <w:pPr>
-        <w:tabs>
-          <w:tab w:val="right" w:pos="9360"/>
-        </w:tabs>
-        <w:spacing w:before="60"/>
-        <w:rPr>
-          <w:rFonts w:ascii="Times New Roman" w:hAnsi="Times New Roman" w:cs="Times New Roman"/>
           <w:i/>
           <w:color w:val="808080" w:themeColor="background1" w:themeShade="80"/>
         </w:rPr>
@@ -11222,27 +11542,8 @@
       <w:r>
         <w:rPr>
           <w:rFonts w:ascii="Times New Roman" w:hAnsi="Times New Roman" w:cs="Times New Roman"/>
-          <w:i/>
-          <w:color w:val="808080" w:themeColor="background1" w:themeShade="80"/>
-        </w:rPr>
-        <w:t xml:space="preserve">     </w:t>
-      </w:r>
-      <w:r>
-        <w:rPr>
-          <w:rFonts w:ascii="Times New Roman" w:hAnsi="Times New Roman" w:cs="Times New Roman"/>
-          <w:i/>
-          <w:color w:val="808080" w:themeColor="background1" w:themeShade="80"/>
-        </w:rPr>
-        <w:tab/>
-      </w:r>
-      <w:r>
-        <w:rPr>
-          <w:rFonts w:ascii="Times New Roman" w:hAnsi="Times New Roman" w:cs="Times New Roman"/>
-          <w:i/>
-          <w:color w:val="808080" w:themeColor="background1" w:themeShade="80"/>
-          <w:sz w:val="20"/>
-        </w:rPr>
-        <w:t>(yes/no)</w:t>
+        </w:rPr>
+        <w:t>7. Reduce your monthly payment to the</w:t>
       </w:r>
       <w:r>
         <w:rPr>
@@ -11253,37 +11554,22 @@
       <w:r>
         <w:rPr>
           <w:rFonts w:ascii="Times New Roman" w:hAnsi="Times New Roman" w:cs="Times New Roman"/>
-          <w:b/>
-        </w:rPr>
-        <w:t>_________</w:t>
-      </w:r>
-    </w:p>
-    <w:p>
-      <w:pPr>
-        <w:tabs>
-          <w:tab w:val="right" w:pos="9360"/>
-        </w:tabs>
-        <w:spacing w:line="360" w:lineRule="auto"/>
-        <w:rPr>
-          <w:rFonts w:ascii="Times New Roman" w:hAnsi="Times New Roman" w:cs="Times New Roman"/>
-        </w:rPr>
-      </w:pPr>
-    </w:p>
-    <w:p>
-      <w:pPr>
-        <w:tabs>
-          <w:tab w:val="right" w:pos="9360"/>
-        </w:tabs>
-        <w:rPr>
-          <w:rFonts w:ascii="Times New Roman" w:hAnsi="Times New Roman" w:cs="Times New Roman"/>
-        </w:rPr>
-      </w:pPr>
-      <w:r>
-        <w:rPr>
-          <w:rFonts w:ascii="Times New Roman" w:hAnsi="Times New Roman" w:cs="Times New Roman"/>
-        </w:rPr>
-        <w:t xml:space="preserve">8. From the minimum monthly payment, </w:t>
-      </w:r>
+        </w:rPr>
+        <w:t>minimum</w:t>
+      </w:r>
+      <w:r>
+        <w:rPr>
+          <w:rFonts w:ascii="Times New Roman" w:hAnsi="Times New Roman" w:cs="Times New Roman"/>
+        </w:rPr>
+        <w:t>.</w:t>
+      </w:r>
+      <w:r>
+        <w:rPr>
+          <w:rFonts w:ascii="Times New Roman" w:hAnsi="Times New Roman" w:cs="Times New Roman"/>
+        </w:rPr>
+        <w:t xml:space="preserve"> From the minimum, </w:t>
+      </w:r>
+      <w:proofErr w:type="gramStart"/>
       <w:r>
         <w:rPr>
           <w:rFonts w:ascii="Times New Roman" w:hAnsi="Times New Roman" w:cs="Times New Roman"/>
@@ -11301,7 +11587,15 @@
           <w:rFonts w:ascii="Times New Roman" w:hAnsi="Times New Roman" w:cs="Times New Roman"/>
           <w:bdr w:val="single" w:sz="4" w:space="0" w:color="auto"/>
         </w:rPr>
-        <w:t xml:space="preserve"> + </w:t>
+        <w:t xml:space="preserve"> +</w:t>
+      </w:r>
+      <w:proofErr w:type="gramEnd"/>
+      <w:r>
+        <w:rPr>
+          <w:rFonts w:ascii="Times New Roman" w:hAnsi="Times New Roman" w:cs="Times New Roman"/>
+          <w:bdr w:val="single" w:sz="4" w:space="0" w:color="auto"/>
+        </w:rPr>
+        <w:t xml:space="preserve"> </w:t>
       </w:r>
       <w:r>
         <w:rPr>
@@ -11322,14 +11616,7 @@
           <w:tab w:val="left" w:pos="270"/>
           <w:tab w:val="right" w:pos="9360"/>
         </w:tabs>
-        <w:spacing w:before="60" w:line="276" w:lineRule="auto"/>
-        <w:rPr>
-          <w:rFonts w:ascii="Times New Roman" w:hAnsi="Times New Roman" w:cs="Times New Roman"/>
-          <w:sz w:val="20"/>
-          <w:szCs w:val="18"/>
-        </w:rPr>
-      </w:pPr>
-      <w:r>
+        <w:spacing w:line="276" w:lineRule="auto"/>
         <w:rPr>
           <w:rFonts w:ascii="Times New Roman" w:hAnsi="Times New Roman" w:cs="Times New Roman"/>
           <w:i/>
@@ -11337,8 +11624,7 @@
           <w:sz w:val="20"/>
           <w:szCs w:val="18"/>
         </w:rPr>
-        <w:t xml:space="preserve">     Press on the padlock icon</w:t>
-      </w:r>
+      </w:pPr>
       <w:r>
         <w:rPr>
           <w:rFonts w:ascii="Times New Roman" w:hAnsi="Times New Roman" w:cs="Times New Roman"/>
@@ -11347,7 +11633,7 @@
           <w:sz w:val="20"/>
           <w:szCs w:val="18"/>
         </w:rPr>
-        <w:t>;</w:t>
+        <w:t xml:space="preserve">     </w:t>
       </w:r>
       <w:r>
         <w:rPr>
@@ -11357,7 +11643,7 @@
           <w:sz w:val="20"/>
           <w:szCs w:val="18"/>
         </w:rPr>
-        <w:t xml:space="preserve"> enable </w:t>
+        <w:t>T</w:t>
       </w:r>
       <w:r>
         <w:rPr>
@@ -11367,8 +11653,10 @@
           <w:sz w:val="20"/>
           <w:szCs w:val="18"/>
         </w:rPr>
-        <w:t xml:space="preserve">the ability to </w:t>
-      </w:r>
+        <w:t>o see how the app calcul</w:t>
+      </w:r>
+      <w:bookmarkStart w:id="2" w:name="_GoBack"/>
+      <w:bookmarkEnd w:id="2"/>
       <w:r>
         <w:rPr>
           <w:rFonts w:ascii="Times New Roman" w:hAnsi="Times New Roman" w:cs="Times New Roman"/>
@@ -11377,7 +11665,7 @@
           <w:sz w:val="20"/>
           <w:szCs w:val="18"/>
         </w:rPr>
-        <w:t>swipe</w:t>
+        <w:t>ates savings</w:t>
       </w:r>
       <w:r>
         <w:rPr>
@@ -11387,7 +11675,7 @@
           <w:sz w:val="20"/>
           <w:szCs w:val="18"/>
         </w:rPr>
-        <w:t>;</w:t>
+        <w:t>, p</w:t>
       </w:r>
       <w:r>
         <w:rPr>
@@ -11397,7 +11685,7 @@
           <w:sz w:val="20"/>
           <w:szCs w:val="18"/>
         </w:rPr>
-        <w:t xml:space="preserve"> and swipe leftward</w:t>
+        <w:t xml:space="preserve">ress </w:t>
       </w:r>
       <w:r>
         <w:rPr>
@@ -11407,7 +11695,7 @@
           <w:sz w:val="20"/>
           <w:szCs w:val="18"/>
         </w:rPr>
-        <w:t>;</w:t>
+        <w:t xml:space="preserve">the </w:t>
       </w:r>
       <w:r>
         <w:rPr>
@@ -11417,7 +11705,118 @@
           <w:sz w:val="20"/>
           <w:szCs w:val="18"/>
         </w:rPr>
-        <w:t xml:space="preserve"> to see how the app calculates savings.</w:t>
+        <w:t>padlock icon</w:t>
+      </w:r>
+      <w:r>
+        <w:rPr>
+          <w:rFonts w:ascii="Times New Roman" w:hAnsi="Times New Roman" w:cs="Times New Roman"/>
+          <w:i/>
+          <w:color w:val="808080" w:themeColor="background1" w:themeShade="80"/>
+          <w:sz w:val="20"/>
+          <w:szCs w:val="18"/>
+        </w:rPr>
+        <w:t>;</w:t>
+      </w:r>
+      <w:r>
+        <w:rPr>
+          <w:rFonts w:ascii="Times New Roman" w:hAnsi="Times New Roman" w:cs="Times New Roman"/>
+          <w:i/>
+          <w:color w:val="808080" w:themeColor="background1" w:themeShade="80"/>
+          <w:sz w:val="20"/>
+          <w:szCs w:val="18"/>
+        </w:rPr>
+        <w:t xml:space="preserve"> </w:t>
+      </w:r>
+      <w:r>
+        <w:rPr>
+          <w:rFonts w:ascii="Times New Roman" w:hAnsi="Times New Roman" w:cs="Times New Roman"/>
+          <w:i/>
+          <w:color w:val="808080" w:themeColor="background1" w:themeShade="80"/>
+          <w:sz w:val="20"/>
+          <w:szCs w:val="18"/>
+        </w:rPr>
+        <w:tab/>
+      </w:r>
+      <w:r>
+        <w:rPr>
+          <w:rFonts w:ascii="Times New Roman" w:hAnsi="Times New Roman" w:cs="Times New Roman"/>
+          <w:b/>
+        </w:rPr>
+        <w:t>$_______________</w:t>
+      </w:r>
+    </w:p>
+    <w:p>
+      <w:pPr>
+        <w:tabs>
+          <w:tab w:val="left" w:pos="270"/>
+          <w:tab w:val="right" w:pos="9360"/>
+        </w:tabs>
+        <w:spacing w:line="276" w:lineRule="auto"/>
+        <w:rPr>
+          <w:rFonts w:ascii="Times New Roman" w:hAnsi="Times New Roman" w:cs="Times New Roman"/>
+          <w:sz w:val="20"/>
+          <w:szCs w:val="18"/>
+        </w:rPr>
+      </w:pPr>
+      <w:r>
+        <w:rPr>
+          <w:rFonts w:ascii="Times New Roman" w:hAnsi="Times New Roman" w:cs="Times New Roman"/>
+          <w:i/>
+          <w:color w:val="808080" w:themeColor="background1" w:themeShade="80"/>
+          <w:sz w:val="20"/>
+          <w:szCs w:val="18"/>
+        </w:rPr>
+        <w:tab/>
+      </w:r>
+      <w:r>
+        <w:rPr>
+          <w:rFonts w:ascii="Times New Roman" w:hAnsi="Times New Roman" w:cs="Times New Roman"/>
+          <w:i/>
+          <w:color w:val="808080" w:themeColor="background1" w:themeShade="80"/>
+          <w:sz w:val="20"/>
+          <w:szCs w:val="18"/>
+        </w:rPr>
+        <w:t xml:space="preserve">enable </w:t>
+      </w:r>
+      <w:r>
+        <w:rPr>
+          <w:rFonts w:ascii="Times New Roman" w:hAnsi="Times New Roman" w:cs="Times New Roman"/>
+          <w:i/>
+          <w:color w:val="808080" w:themeColor="background1" w:themeShade="80"/>
+          <w:sz w:val="20"/>
+          <w:szCs w:val="18"/>
+        </w:rPr>
+        <w:t xml:space="preserve">the ability to </w:t>
+      </w:r>
+      <w:r>
+        <w:rPr>
+          <w:rFonts w:ascii="Times New Roman" w:hAnsi="Times New Roman" w:cs="Times New Roman"/>
+          <w:i/>
+          <w:color w:val="808080" w:themeColor="background1" w:themeShade="80"/>
+          <w:sz w:val="20"/>
+          <w:szCs w:val="18"/>
+        </w:rPr>
+        <w:t>swipe</w:t>
+      </w:r>
+      <w:r>
+        <w:rPr>
+          <w:rFonts w:ascii="Times New Roman" w:hAnsi="Times New Roman" w:cs="Times New Roman"/>
+          <w:i/>
+          <w:color w:val="808080" w:themeColor="background1" w:themeShade="80"/>
+          <w:sz w:val="20"/>
+          <w:szCs w:val="18"/>
+        </w:rPr>
+        <w:t>;</w:t>
+      </w:r>
+      <w:r>
+        <w:rPr>
+          <w:rFonts w:ascii="Times New Roman" w:hAnsi="Times New Roman" w:cs="Times New Roman"/>
+          <w:i/>
+          <w:color w:val="808080" w:themeColor="background1" w:themeShade="80"/>
+          <w:sz w:val="20"/>
+          <w:szCs w:val="18"/>
+        </w:rPr>
+        <w:t xml:space="preserve"> and swipe leftward.</w:t>
       </w:r>
       <w:r>
         <w:rPr>
@@ -11452,7 +11851,6 @@
           <w:b/>
         </w:rPr>
         <w:tab/>
-        <w:t>$_______________</w:t>
       </w:r>
     </w:p>
     <w:p>
@@ -11491,8 +11889,15 @@
         <w:rPr>
           <w:rFonts w:ascii="Times New Roman" w:hAnsi="Times New Roman" w:cs="Times New Roman"/>
         </w:rPr>
-        <w:t xml:space="preserve">9. </w:t>
-      </w:r>
+        <w:t>8</w:t>
+      </w:r>
+      <w:r>
+        <w:rPr>
+          <w:rFonts w:ascii="Times New Roman" w:hAnsi="Times New Roman" w:cs="Times New Roman"/>
+        </w:rPr>
+        <w:t xml:space="preserve">. </w:t>
+      </w:r>
+      <w:proofErr w:type="gramStart"/>
       <w:r>
         <w:rPr>
           <w:rFonts w:ascii="Times New Roman" w:hAnsi="Times New Roman" w:cs="Times New Roman"/>
@@ -11512,7 +11917,15 @@
           <w:rFonts w:ascii="Times New Roman" w:hAnsi="Times New Roman" w:cs="Times New Roman"/>
           <w:bdr w:val="single" w:sz="4" w:space="0" w:color="auto"/>
         </w:rPr>
-        <w:t xml:space="preserve"> + </w:t>
+        <w:t xml:space="preserve"> +</w:t>
+      </w:r>
+      <w:proofErr w:type="gramEnd"/>
+      <w:r>
+        <w:rPr>
+          <w:rFonts w:ascii="Times New Roman" w:hAnsi="Times New Roman" w:cs="Times New Roman"/>
+          <w:bdr w:val="single" w:sz="4" w:space="0" w:color="auto"/>
+        </w:rPr>
+        <w:t xml:space="preserve"> </w:t>
       </w:r>
       <w:r>
         <w:rPr>
@@ -11603,7 +12016,7 @@
           <w:color w:val="808080" w:themeColor="background1" w:themeShade="80"/>
           <w:sz w:val="22"/>
         </w:rPr>
-        <w:t>Hint: the difference will decrease exponentially. Observe the bottom</w:t>
+        <w:t xml:space="preserve">Hint: the difference </w:t>
       </w:r>
       <w:r>
         <w:rPr>
@@ -11612,7 +12025,7 @@
           <w:color w:val="808080" w:themeColor="background1" w:themeShade="80"/>
           <w:sz w:val="22"/>
         </w:rPr>
-        <w:t>-right</w:t>
+        <w:t xml:space="preserve">in savings </w:t>
       </w:r>
       <w:r>
         <w:rPr>
@@ -11621,6 +12034,24 @@
           <w:color w:val="808080" w:themeColor="background1" w:themeShade="80"/>
           <w:sz w:val="22"/>
         </w:rPr>
+        <w:t>will decrease exponentially. Observe the bottom</w:t>
+      </w:r>
+      <w:r>
+        <w:rPr>
+          <w:rFonts w:ascii="Times New Roman" w:hAnsi="Times New Roman" w:cs="Times New Roman"/>
+          <w:i/>
+          <w:color w:val="808080" w:themeColor="background1" w:themeShade="80"/>
+          <w:sz w:val="22"/>
+        </w:rPr>
+        <w:t>-right</w:t>
+      </w:r>
+      <w:r>
+        <w:rPr>
+          <w:rFonts w:ascii="Times New Roman" w:hAnsi="Times New Roman" w:cs="Times New Roman"/>
+          <w:i/>
+          <w:color w:val="808080" w:themeColor="background1" w:themeShade="80"/>
+          <w:sz w:val="22"/>
+        </w:rPr>
         <w:t xml:space="preserve"> number.</w:t>
       </w:r>
     </w:p>
@@ -11641,7 +12072,7 @@
           <w:noProof/>
           <w:lang w:eastAsia="zh-TW"/>
         </w:rPr>
-        <w:t>Press on the padlock icon,</w:t>
+        <w:t>Press the padlock icon,</w:t>
       </w:r>
       <w:r>
         <w:rPr>
@@ -11668,7 +12099,25 @@
           <w:noProof/>
           <w:lang w:eastAsia="zh-TW"/>
         </w:rPr>
-        <w:t>change the minimum to ten years. Press on the icon to relock it.</w:t>
+        <w:t xml:space="preserve">change the minimum to </w:t>
+      </w:r>
+      <w:r>
+        <w:rPr>
+          <w:rFonts w:ascii="Times New Roman" w:hAnsi="Times New Roman" w:cs="Times New Roman"/>
+          <w:i/>
+          <w:noProof/>
+          <w:lang w:eastAsia="zh-TW"/>
+        </w:rPr>
+        <w:t>absolute</w:t>
+      </w:r>
+      <w:r>
+        <w:rPr>
+          <w:rFonts w:ascii="Times New Roman" w:hAnsi="Times New Roman" w:cs="Times New Roman"/>
+          <w:i/>
+          <w:noProof/>
+          <w:lang w:eastAsia="zh-TW"/>
+        </w:rPr>
+        <w:t>. Press the icon to relock it.</w:t>
       </w:r>
     </w:p>
     <w:p>
@@ -11686,7 +12135,7 @@
           <w:b/>
           <w:u w:val="single"/>
         </w:rPr>
-        <w:t xml:space="preserve">Caution: the 10-year minimum is the </w:t>
+        <w:t>Note: T</w:t>
       </w:r>
       <w:r>
         <w:rPr>
@@ -11694,15 +12143,172 @@
           <w:b/>
           <w:u w:val="single"/>
         </w:rPr>
-        <w:t>minimum for repaying student loans within ten years</w:t>
-      </w:r>
+        <w:t xml:space="preserve">he 10-year minimum is </w:t>
+      </w:r>
+      <w:bookmarkStart w:id="3" w:name="_Hlk17640142"/>
       <w:r>
         <w:rPr>
           <w:rFonts w:ascii="Times New Roman" w:hAnsi="Times New Roman" w:cs="Times New Roman"/>
           <w:b/>
           <w:u w:val="single"/>
         </w:rPr>
+        <w:t xml:space="preserve">the </w:t>
+      </w:r>
+      <w:r>
+        <w:rPr>
+          <w:rFonts w:ascii="Times New Roman" w:hAnsi="Times New Roman" w:cs="Times New Roman"/>
+          <w:b/>
+          <w:u w:val="single"/>
+        </w:rPr>
+        <w:t>minimum for repaying student loans within ten years</w:t>
+      </w:r>
+      <w:bookmarkEnd w:id="3"/>
+      <w:r>
+        <w:rPr>
+          <w:rFonts w:ascii="Times New Roman" w:hAnsi="Times New Roman" w:cs="Times New Roman"/>
+          <w:b/>
+          <w:u w:val="single"/>
+        </w:rPr>
         <w:t>, NOT for repaying student loans for at least ten years.</w:t>
+      </w:r>
+    </w:p>
+    <w:p>
+      <w:pPr>
+        <w:tabs>
+          <w:tab w:val="right" w:pos="9360"/>
+        </w:tabs>
+        <w:rPr>
+          <w:rFonts w:ascii="Times New Roman" w:hAnsi="Times New Roman" w:cs="Times New Roman"/>
+        </w:rPr>
+      </w:pPr>
+    </w:p>
+    <w:p>
+      <w:pPr>
+        <w:tabs>
+          <w:tab w:val="right" w:pos="9360"/>
+        </w:tabs>
+        <w:rPr>
+          <w:rFonts w:ascii="Times New Roman" w:hAnsi="Times New Roman" w:cs="Times New Roman"/>
+        </w:rPr>
+      </w:pPr>
+    </w:p>
+    <w:p>
+      <w:pPr>
+        <w:tabs>
+          <w:tab w:val="right" w:pos="9360"/>
+        </w:tabs>
+        <w:rPr>
+          <w:rFonts w:ascii="Times New Roman" w:hAnsi="Times New Roman" w:cs="Times New Roman"/>
+        </w:rPr>
+      </w:pPr>
+      <w:r>
+        <w:rPr>
+          <w:rFonts w:ascii="Times New Roman" w:hAnsi="Times New Roman" w:cs="Times New Roman"/>
+        </w:rPr>
+        <w:t>9</w:t>
+      </w:r>
+      <w:r>
+        <w:rPr>
+          <w:rFonts w:ascii="Times New Roman" w:hAnsi="Times New Roman" w:cs="Times New Roman"/>
+        </w:rPr>
+        <w:t xml:space="preserve">. Reduce your monthly payment to the </w:t>
+      </w:r>
+      <w:r>
+        <w:rPr>
+          <w:rFonts w:ascii="Times New Roman" w:hAnsi="Times New Roman" w:cs="Times New Roman"/>
+        </w:rPr>
+        <w:t xml:space="preserve">absolute </w:t>
+      </w:r>
+      <w:r>
+        <w:rPr>
+          <w:rFonts w:ascii="Times New Roman" w:hAnsi="Times New Roman" w:cs="Times New Roman"/>
+        </w:rPr>
+        <w:t>minimum</w:t>
+      </w:r>
+      <w:r>
+        <w:rPr>
+          <w:rFonts w:ascii="Times New Roman" w:hAnsi="Times New Roman" w:cs="Times New Roman"/>
+        </w:rPr>
+        <w:t>.</w:t>
+      </w:r>
+      <w:r>
+        <w:rPr>
+          <w:rFonts w:ascii="Times New Roman" w:hAnsi="Times New Roman" w:cs="Times New Roman"/>
+        </w:rPr>
+        <w:t xml:space="preserve"> </w:t>
+      </w:r>
+      <w:r>
+        <w:rPr>
+          <w:rFonts w:ascii="Times New Roman" w:hAnsi="Times New Roman" w:cs="Times New Roman"/>
+        </w:rPr>
+        <w:t>L</w:t>
+      </w:r>
+      <w:r>
+        <w:rPr>
+          <w:rFonts w:ascii="Times New Roman" w:hAnsi="Times New Roman" w:cs="Times New Roman"/>
+        </w:rPr>
+        <w:t>ook at how long it will take to pay the government back. Do you see why lenders set time limits, typically 10 years?</w:t>
+      </w:r>
+    </w:p>
+    <w:p>
+      <w:pPr>
+        <w:tabs>
+          <w:tab w:val="right" w:pos="9360"/>
+        </w:tabs>
+        <w:rPr>
+          <w:rFonts w:ascii="Times New Roman" w:hAnsi="Times New Roman" w:cs="Times New Roman"/>
+        </w:rPr>
+      </w:pPr>
+    </w:p>
+    <w:p>
+      <w:pPr>
+        <w:tabs>
+          <w:tab w:val="right" w:pos="9360"/>
+        </w:tabs>
+        <w:spacing w:before="60"/>
+        <w:rPr>
+          <w:rFonts w:ascii="Times New Roman" w:hAnsi="Times New Roman" w:cs="Times New Roman"/>
+          <w:i/>
+          <w:color w:val="808080" w:themeColor="background1" w:themeShade="80"/>
+        </w:rPr>
+      </w:pPr>
+      <w:r>
+        <w:rPr>
+          <w:rFonts w:ascii="Times New Roman" w:hAnsi="Times New Roman" w:cs="Times New Roman"/>
+          <w:i/>
+          <w:color w:val="808080" w:themeColor="background1" w:themeShade="80"/>
+        </w:rPr>
+        <w:t xml:space="preserve">     </w:t>
+      </w:r>
+      <w:r>
+        <w:rPr>
+          <w:rFonts w:ascii="Times New Roman" w:hAnsi="Times New Roman" w:cs="Times New Roman"/>
+          <w:i/>
+          <w:color w:val="808080" w:themeColor="background1" w:themeShade="80"/>
+        </w:rPr>
+        <w:tab/>
+      </w:r>
+      <w:r>
+        <w:rPr>
+          <w:rFonts w:ascii="Times New Roman" w:hAnsi="Times New Roman" w:cs="Times New Roman"/>
+          <w:i/>
+          <w:color w:val="808080" w:themeColor="background1" w:themeShade="80"/>
+          <w:sz w:val="20"/>
+        </w:rPr>
+        <w:t>(yes/no)</w:t>
+      </w:r>
+      <w:r>
+        <w:rPr>
+          <w:rFonts w:ascii="Times New Roman" w:hAnsi="Times New Roman" w:cs="Times New Roman"/>
+        </w:rPr>
+        <w:t xml:space="preserve"> </w:t>
+      </w:r>
+      <w:r>
+        <w:rPr>
+          <w:rFonts w:ascii="Times New Roman" w:hAnsi="Times New Roman" w:cs="Times New Roman"/>
+          <w:b/>
+        </w:rPr>
+        <w:t>_________</w:t>
       </w:r>
     </w:p>
     <w:p>
@@ -11719,7 +12325,19 @@
         <w:rPr>
           <w:rFonts w:ascii="Times New Roman" w:hAnsi="Times New Roman" w:cs="Times New Roman"/>
         </w:rPr>
-        <w:t>10. Reduce your monthly payment to the minimum and repeat #8</w:t>
+        <w:t>10. R</w:t>
+      </w:r>
+      <w:r>
+        <w:rPr>
+          <w:rFonts w:ascii="Times New Roman" w:hAnsi="Times New Roman" w:cs="Times New Roman"/>
+        </w:rPr>
+        <w:t>epeat #</w:t>
+      </w:r>
+      <w:r>
+        <w:rPr>
+          <w:rFonts w:ascii="Times New Roman" w:hAnsi="Times New Roman" w:cs="Times New Roman"/>
+        </w:rPr>
+        <w:t>7</w:t>
       </w:r>
       <w:r>
         <w:rPr>
@@ -11731,7 +12349,13 @@
         <w:rPr>
           <w:rFonts w:ascii="Times New Roman" w:hAnsi="Times New Roman" w:cs="Times New Roman"/>
         </w:rPr>
-        <w:t xml:space="preserve">9. How much money can you save? Does paying </w:t>
+        <w:t>8</w:t>
+      </w:r>
+      <w:r>
+        <w:rPr>
+          <w:rFonts w:ascii="Times New Roman" w:hAnsi="Times New Roman" w:cs="Times New Roman"/>
+        </w:rPr>
+        <w:t xml:space="preserve">. How much money can you save? Does paying </w:t>
       </w:r>
       <w:r>
         <w:rPr>
@@ -11745,6 +12369,74 @@
           <w:rFonts w:ascii="Times New Roman" w:hAnsi="Times New Roman" w:cs="Times New Roman"/>
         </w:rPr>
         <w:t>more make much difference?</w:t>
+      </w:r>
+    </w:p>
+    <w:p>
+      <w:pPr>
+        <w:tabs>
+          <w:tab w:val="right" w:pos="9360"/>
+        </w:tabs>
+        <w:spacing w:line="276" w:lineRule="auto"/>
+        <w:jc w:val="right"/>
+        <w:rPr>
+          <w:rFonts w:ascii="Times New Roman" w:hAnsi="Times New Roman" w:cs="Times New Roman"/>
+          <w:b/>
+        </w:rPr>
+      </w:pPr>
+      <w:r>
+        <w:rPr>
+          <w:rFonts w:ascii="Times New Roman" w:hAnsi="Times New Roman" w:cs="Times New Roman"/>
+          <w:b/>
+        </w:rPr>
+        <w:t>$_______________</w:t>
+      </w:r>
+      <w:r>
+        <w:rPr>
+          <w:rFonts w:ascii="Times New Roman" w:hAnsi="Times New Roman" w:cs="Times New Roman"/>
+          <w:b/>
+        </w:rPr>
+        <w:t xml:space="preserve">  </w:t>
+      </w:r>
+      <w:proofErr w:type="gramStart"/>
+      <w:r>
+        <w:rPr>
+          <w:rFonts w:ascii="Times New Roman" w:hAnsi="Times New Roman" w:cs="Times New Roman"/>
+          <w:b/>
+        </w:rPr>
+        <w:t xml:space="preserve">   </w:t>
+      </w:r>
+      <w:r>
+        <w:rPr>
+          <w:rFonts w:ascii="Times New Roman" w:hAnsi="Times New Roman" w:cs="Times New Roman"/>
+          <w:i/>
+          <w:color w:val="808080" w:themeColor="background1" w:themeShade="80"/>
+          <w:sz w:val="20"/>
+        </w:rPr>
+        <w:t>(</w:t>
+      </w:r>
+      <w:proofErr w:type="gramEnd"/>
+      <w:r>
+        <w:rPr>
+          <w:rFonts w:ascii="Times New Roman" w:hAnsi="Times New Roman" w:cs="Times New Roman"/>
+          <w:i/>
+          <w:color w:val="808080" w:themeColor="background1" w:themeShade="80"/>
+          <w:sz w:val="20"/>
+        </w:rPr>
+        <w:t>yes/no)</w:t>
+      </w:r>
+      <w:r>
+        <w:rPr>
+          <w:rFonts w:ascii="Times New Roman" w:hAnsi="Times New Roman" w:cs="Times New Roman"/>
+          <w:sz w:val="20"/>
+        </w:rPr>
+        <w:t xml:space="preserve"> </w:t>
+      </w:r>
+      <w:r>
+        <w:rPr>
+          <w:rFonts w:ascii="Times New Roman" w:hAnsi="Times New Roman" w:cs="Times New Roman"/>
+          <w:b/>
+        </w:rPr>
+        <w:t>_________</w:t>
       </w:r>
     </w:p>
     <w:p>
@@ -11759,56 +12451,6 @@
           <w:b/>
         </w:rPr>
       </w:pPr>
-      <w:r>
-        <w:rPr>
-          <w:rFonts w:ascii="Times New Roman" w:hAnsi="Times New Roman" w:cs="Times New Roman"/>
-          <w:b/>
-        </w:rPr>
-        <w:t>$_______________</w:t>
-      </w:r>
-      <w:r>
-        <w:rPr>
-          <w:rFonts w:ascii="Times New Roman" w:hAnsi="Times New Roman" w:cs="Times New Roman"/>
-          <w:b/>
-        </w:rPr>
-        <w:t xml:space="preserve">     </w:t>
-      </w:r>
-      <w:r>
-        <w:rPr>
-          <w:rFonts w:ascii="Times New Roman" w:hAnsi="Times New Roman" w:cs="Times New Roman"/>
-          <w:i/>
-          <w:color w:val="808080" w:themeColor="background1" w:themeShade="80"/>
-          <w:sz w:val="20"/>
-        </w:rPr>
-        <w:t>(yes/no)</w:t>
-      </w:r>
-      <w:r>
-        <w:rPr>
-          <w:rFonts w:ascii="Times New Roman" w:hAnsi="Times New Roman" w:cs="Times New Roman"/>
-          <w:sz w:val="20"/>
-        </w:rPr>
-        <w:t xml:space="preserve"> </w:t>
-      </w:r>
-      <w:r>
-        <w:rPr>
-          <w:rFonts w:ascii="Times New Roman" w:hAnsi="Times New Roman" w:cs="Times New Roman"/>
-          <w:b/>
-        </w:rPr>
-        <w:t>_________</w:t>
-      </w:r>
-    </w:p>
-    <w:p>
-      <w:pPr>
-        <w:tabs>
-          <w:tab w:val="right" w:pos="9360"/>
-        </w:tabs>
-        <w:spacing w:before="60" w:line="276" w:lineRule="auto"/>
-        <w:jc w:val="right"/>
-        <w:rPr>
-          <w:rFonts w:ascii="Times New Roman" w:hAnsi="Times New Roman" w:cs="Times New Roman"/>
-          <w:b/>
-        </w:rPr>
-      </w:pPr>
     </w:p>
     <w:p>
       <w:pPr>
@@ -11820,24 +12462,6 @@
           <w:rFonts w:ascii="Times New Roman" w:hAnsi="Times New Roman" w:cs="Times New Roman"/>
         </w:rPr>
       </w:pPr>
-      <w:r>
-        <w:rPr>
-          <w:rFonts w:ascii="Times New Roman" w:hAnsi="Times New Roman" w:cs="Times New Roman"/>
-        </w:rPr>
-        <w:t>11</w:t>
-      </w:r>
-      <w:r>
-        <w:rPr>
-          <w:rFonts w:ascii="Times New Roman" w:hAnsi="Times New Roman" w:cs="Times New Roman"/>
-        </w:rPr>
-        <w:t xml:space="preserve">. </w:t>
-      </w:r>
-      <w:r>
-        <w:rPr>
-          <w:rFonts w:ascii="Times New Roman" w:hAnsi="Times New Roman" w:cs="Times New Roman"/>
-        </w:rPr>
-        <w:t>If you had answered #6 based on the 10-year minimum, instead, would you pay more?</w:t>
-      </w:r>
     </w:p>
     <w:p>
       <w:pPr>
@@ -11849,6 +12473,88 @@
           <w:rFonts w:ascii="Times New Roman" w:hAnsi="Times New Roman" w:cs="Times New Roman"/>
         </w:rPr>
       </w:pPr>
+      <w:r>
+        <w:rPr>
+          <w:rFonts w:ascii="Times New Roman" w:hAnsi="Times New Roman" w:cs="Times New Roman"/>
+        </w:rPr>
+        <w:t>11</w:t>
+      </w:r>
+      <w:r>
+        <w:rPr>
+          <w:rFonts w:ascii="Times New Roman" w:hAnsi="Times New Roman" w:cs="Times New Roman"/>
+        </w:rPr>
+        <w:t xml:space="preserve">. </w:t>
+      </w:r>
+      <w:r>
+        <w:rPr>
+          <w:rFonts w:ascii="Times New Roman" w:hAnsi="Times New Roman" w:cs="Times New Roman"/>
+        </w:rPr>
+        <w:t>How would</w:t>
+      </w:r>
+      <w:r>
+        <w:rPr>
+          <w:rFonts w:ascii="Times New Roman" w:hAnsi="Times New Roman" w:cs="Times New Roman"/>
+        </w:rPr>
+        <w:t xml:space="preserve"> you answer #6</w:t>
+      </w:r>
+      <w:r>
+        <w:rPr>
+          <w:rFonts w:ascii="Times New Roman" w:hAnsi="Times New Roman" w:cs="Times New Roman"/>
+        </w:rPr>
+        <w:t>,</w:t>
+      </w:r>
+      <w:r>
+        <w:rPr>
+          <w:rFonts w:ascii="Times New Roman" w:hAnsi="Times New Roman" w:cs="Times New Roman"/>
+        </w:rPr>
+        <w:t xml:space="preserve"> now</w:t>
+      </w:r>
+      <w:r>
+        <w:rPr>
+          <w:rFonts w:ascii="Times New Roman" w:hAnsi="Times New Roman" w:cs="Times New Roman"/>
+        </w:rPr>
+        <w:t>? (W</w:t>
+      </w:r>
+      <w:r>
+        <w:rPr>
+          <w:rFonts w:ascii="Times New Roman" w:hAnsi="Times New Roman" w:cs="Times New Roman"/>
+        </w:rPr>
+        <w:t>ould you pay more?</w:t>
+      </w:r>
+      <w:r>
+        <w:rPr>
+          <w:rFonts w:ascii="Times New Roman" w:hAnsi="Times New Roman" w:cs="Times New Roman"/>
+        </w:rPr>
+        <w:t>)</w:t>
+      </w:r>
+      <w:r>
+        <w:rPr>
+          <w:rFonts w:ascii="Times New Roman" w:hAnsi="Times New Roman" w:cs="Times New Roman"/>
+        </w:rPr>
+        <w:tab/>
+      </w:r>
+      <w:r>
+        <w:rPr>
+          <w:rFonts w:ascii="Times New Roman" w:hAnsi="Times New Roman" w:cs="Times New Roman"/>
+          <w:i/>
+          <w:color w:val="808080" w:themeColor="background1" w:themeShade="80"/>
+          <w:sz w:val="20"/>
+        </w:rPr>
+        <w:t>(yes/no)</w:t>
+      </w:r>
+      <w:r>
+        <w:rPr>
+          <w:rFonts w:ascii="Times New Roman" w:hAnsi="Times New Roman" w:cs="Times New Roman"/>
+        </w:rPr>
+        <w:t xml:space="preserve"> </w:t>
+      </w:r>
+      <w:r>
+        <w:rPr>
+          <w:rFonts w:ascii="Times New Roman" w:hAnsi="Times New Roman" w:cs="Times New Roman"/>
+          <w:b/>
+        </w:rPr>
+        <w:t>_________</w:t>
+      </w:r>
     </w:p>
     <w:p>
       <w:pPr>
@@ -11863,37 +12569,18 @@
           <w:b/>
         </w:rPr>
       </w:pPr>
-      <w:r>
-        <w:rPr>
-          <w:rFonts w:ascii="Times New Roman" w:hAnsi="Times New Roman" w:cs="Times New Roman"/>
-          <w:i/>
-          <w:color w:val="808080" w:themeColor="background1" w:themeShade="80"/>
-          <w:sz w:val="20"/>
-        </w:rPr>
-        <w:t>(yes/no)</w:t>
-      </w:r>
-      <w:r>
-        <w:rPr>
-          <w:rFonts w:ascii="Times New Roman" w:hAnsi="Times New Roman" w:cs="Times New Roman"/>
-        </w:rPr>
-        <w:t xml:space="preserve"> </w:t>
-      </w:r>
-      <w:r>
-        <w:rPr>
-          <w:rFonts w:ascii="Times New Roman" w:hAnsi="Times New Roman" w:cs="Times New Roman"/>
-          <w:b/>
-        </w:rPr>
-        <w:t>_________</w:t>
-      </w:r>
     </w:p>
     <w:p>
       <w:pPr>
-        <w:spacing w:before="720"/>
-        <w:rPr>
-          <w:rFonts w:ascii="Times New Roman" w:hAnsi="Times New Roman" w:cs="Times New Roman"/>
-          <w:i/>
-          <w:noProof/>
-          <w:lang w:eastAsia="zh-TW"/>
+        <w:tabs>
+          <w:tab w:val="left" w:pos="270"/>
+          <w:tab w:val="right" w:pos="9360"/>
+        </w:tabs>
+        <w:spacing w:line="480" w:lineRule="auto"/>
+        <w:jc w:val="right"/>
+        <w:rPr>
+          <w:rFonts w:ascii="Times New Roman" w:hAnsi="Times New Roman" w:cs="Times New Roman"/>
+          <w:b/>
         </w:rPr>
       </w:pPr>
     </w:p>
@@ -11980,7 +12667,7 @@
           </mc:Choice>
           <mc:Fallback>
             <w:pict>
-              <v:shape w14:anchorId="0D051A52" id="Text Box 33" o:spid="_x0000_s1033" type="#_x0000_t202" style="position:absolute;margin-left:560.8pt;margin-top:-73pt;width:612pt;height:11in;z-index:-251648000;visibility:visible;mso-wrap-style:square;mso-width-percent:0;mso-height-percent:0;mso-wrap-distance-left:9pt;mso-wrap-distance-top:0;mso-wrap-distance-right:9pt;mso-wrap-distance-bottom:0;mso-position-horizontal:right;mso-position-horizontal-relative:page;mso-position-vertical:absolute;mso-position-vertical-relative:text;mso-width-percent:0;mso-height-percent:0;mso-width-relative:margin;mso-height-relative:margin;v-text-anchor:top" o:gfxdata="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" fillcolor="#f2f2f2" stroked="f" strokeweight=".5pt">
+              <v:shape w14:anchorId="0D051A52" id="Text Box 33" o:spid="_x0000_s1034" type="#_x0000_t202" style="position:absolute;margin-left:560.8pt;margin-top:-73pt;width:612pt;height:11in;z-index:-251648000;visibility:visible;mso-wrap-style:square;mso-width-percent:0;mso-height-percent:0;mso-wrap-distance-left:9pt;mso-wrap-distance-top:0;mso-wrap-distance-right:9pt;mso-wrap-distance-bottom:0;mso-position-horizontal:right;mso-position-horizontal-relative:page;mso-position-vertical:absolute;mso-position-vertical-relative:text;mso-width-percent:0;mso-height-percent:0;mso-width-relative:margin;mso-height-relative:margin;v-text-anchor:top" o:gfxdata="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" fillcolor="#f2f2f2" stroked="f" strokeweight=".5pt">
                 <v:fill opacity="32896f"/>
                 <v:textbox>
                   <w:txbxContent>
@@ -12000,7 +12687,7 @@
           <w:noProof/>
           <w:lang w:eastAsia="zh-TW"/>
         </w:rPr>
-        <w:t xml:space="preserve">Press on the padlock icon, </w:t>
+        <w:t>Press the padlock icon</w:t>
       </w:r>
       <w:r>
         <w:rPr>
@@ -12009,7 +12696,7 @@
           <w:noProof/>
           <w:lang w:eastAsia="zh-TW"/>
         </w:rPr>
-        <w:t>e</w:t>
+        <w:t>;</w:t>
       </w:r>
       <w:r>
         <w:rPr>
@@ -12018,7 +12705,7 @@
           <w:noProof/>
           <w:lang w:eastAsia="zh-TW"/>
         </w:rPr>
-        <w:t xml:space="preserve">nable </w:t>
+        <w:t xml:space="preserve"> </w:t>
       </w:r>
       <w:r>
         <w:rPr>
@@ -12027,7 +12714,7 @@
           <w:noProof/>
           <w:lang w:eastAsia="zh-TW"/>
         </w:rPr>
-        <w:t xml:space="preserve">the ability to </w:t>
+        <w:t>e</w:t>
       </w:r>
       <w:r>
         <w:rPr>
@@ -12036,7 +12723,43 @@
           <w:noProof/>
           <w:lang w:eastAsia="zh-TW"/>
         </w:rPr>
-        <w:t>swipe, and swipe leftward.</w:t>
+        <w:t xml:space="preserve">nable </w:t>
+      </w:r>
+      <w:r>
+        <w:rPr>
+          <w:rFonts w:ascii="Times New Roman" w:hAnsi="Times New Roman" w:cs="Times New Roman"/>
+          <w:i/>
+          <w:noProof/>
+          <w:lang w:eastAsia="zh-TW"/>
+        </w:rPr>
+        <w:t xml:space="preserve">the ability to </w:t>
+      </w:r>
+      <w:r>
+        <w:rPr>
+          <w:rFonts w:ascii="Times New Roman" w:hAnsi="Times New Roman" w:cs="Times New Roman"/>
+          <w:i/>
+          <w:noProof/>
+          <w:lang w:eastAsia="zh-TW"/>
+        </w:rPr>
+        <w:t>swipe</w:t>
+      </w:r>
+      <w:r>
+        <w:rPr>
+          <w:rFonts w:ascii="Times New Roman" w:hAnsi="Times New Roman" w:cs="Times New Roman"/>
+          <w:i/>
+          <w:noProof/>
+          <w:lang w:eastAsia="zh-TW"/>
+        </w:rPr>
+        <w:t>;</w:t>
+      </w:r>
+      <w:r>
+        <w:rPr>
+          <w:rFonts w:ascii="Times New Roman" w:hAnsi="Times New Roman" w:cs="Times New Roman"/>
+          <w:i/>
+          <w:noProof/>
+          <w:lang w:eastAsia="zh-TW"/>
+        </w:rPr>
+        <w:t xml:space="preserve"> and swipe leftward.</w:t>
       </w:r>
     </w:p>
     <w:p>
@@ -12073,6 +12796,42 @@
           <w:rFonts w:ascii="Times New Roman" w:hAnsi="Times New Roman" w:cs="Times New Roman"/>
         </w:rPr>
         <w:t xml:space="preserve">. </w:t>
+      </w:r>
+      <w:r>
+        <w:rPr>
+          <w:rFonts w:ascii="Times New Roman" w:hAnsi="Times New Roman" w:cs="Times New Roman"/>
+        </w:rPr>
+        <w:t xml:space="preserve">Reduce your monthly payment to the </w:t>
+      </w:r>
+      <w:r>
+        <w:rPr>
+          <w:rFonts w:ascii="Times New Roman" w:hAnsi="Times New Roman" w:cs="Times New Roman"/>
+        </w:rPr>
+        <w:t xml:space="preserve">absolute </w:t>
+      </w:r>
+      <w:r>
+        <w:rPr>
+          <w:rFonts w:ascii="Times New Roman" w:hAnsi="Times New Roman" w:cs="Times New Roman"/>
+        </w:rPr>
+        <w:t>minimum</w:t>
+      </w:r>
+      <w:r>
+        <w:rPr>
+          <w:rFonts w:ascii="Times New Roman" w:hAnsi="Times New Roman" w:cs="Times New Roman"/>
+        </w:rPr>
+        <w:t>, again</w:t>
+      </w:r>
+      <w:r>
+        <w:rPr>
+          <w:rFonts w:ascii="Times New Roman" w:hAnsi="Times New Roman" w:cs="Times New Roman"/>
+        </w:rPr>
+        <w:t>.</w:t>
+      </w:r>
+      <w:r>
+        <w:rPr>
+          <w:rFonts w:ascii="Times New Roman" w:hAnsi="Times New Roman" w:cs="Times New Roman"/>
+        </w:rPr>
+        <w:t xml:space="preserve"> </w:t>
       </w:r>
       <w:r>
         <w:rPr>
@@ -12259,7 +13018,7 @@
           <w:color w:val="808080" w:themeColor="background1" w:themeShade="80"/>
           <w:sz w:val="20"/>
         </w:rPr>
-        <w:t xml:space="preserve"> for a breakdown of each payment.</w:t>
+        <w:t>for a breakdown of each payment.</w:t>
       </w:r>
     </w:p>
     <w:p>
@@ -12295,7 +13054,21 @@
         <w:rPr>
           <w:rFonts w:ascii="Times New Roman" w:hAnsi="Times New Roman" w:cs="Times New Roman"/>
         </w:rPr>
-        <w:t>13. Repeat #12, but compound the interest. D</w:t>
+        <w:t xml:space="preserve">13. Repeat </w:t>
+      </w:r>
+      <w:proofErr w:type="gramStart"/>
+      <w:r>
+        <w:rPr>
+          <w:rFonts w:ascii="Times New Roman" w:hAnsi="Times New Roman" w:cs="Times New Roman"/>
+        </w:rPr>
+        <w:t>#12, but</w:t>
+      </w:r>
+      <w:proofErr w:type="gramEnd"/>
+      <w:r>
+        <w:rPr>
+          <w:rFonts w:ascii="Times New Roman" w:hAnsi="Times New Roman" w:cs="Times New Roman"/>
+        </w:rPr>
+        <w:t xml:space="preserve"> compound the interest. D</w:t>
       </w:r>
       <w:r>
         <w:rPr>
@@ -12468,19 +13241,7 @@
         <w:rPr>
           <w:rFonts w:ascii="Times New Roman" w:hAnsi="Times New Roman" w:cs="Times New Roman"/>
         </w:rPr>
-        <w:t xml:space="preserve">, how </w:t>
-      </w:r>
-      <w:r>
-        <w:rPr>
-          <w:rFonts w:ascii="Times New Roman" w:hAnsi="Times New Roman" w:cs="Times New Roman"/>
-        </w:rPr>
-        <w:t>deeply</w:t>
-      </w:r>
-      <w:r>
-        <w:rPr>
-          <w:rFonts w:ascii="Times New Roman" w:hAnsi="Times New Roman" w:cs="Times New Roman"/>
-        </w:rPr>
-        <w:t xml:space="preserve"> interest affects your ability to </w:t>
+        <w:t xml:space="preserve">, how interest affects your ability to </w:t>
       </w:r>
       <w:r>
         <w:rPr>
@@ -12492,7 +13253,19 @@
         <w:rPr>
           <w:rFonts w:ascii="Times New Roman" w:hAnsi="Times New Roman" w:cs="Times New Roman"/>
         </w:rPr>
-        <w:t>, would your answer to #6 change now? (Would you pay more?)</w:t>
+        <w:t xml:space="preserve">, </w:t>
+      </w:r>
+      <w:r>
+        <w:rPr>
+          <w:rFonts w:ascii="Times New Roman" w:hAnsi="Times New Roman" w:cs="Times New Roman"/>
+        </w:rPr>
+        <w:t xml:space="preserve">how </w:t>
+      </w:r>
+      <w:r>
+        <w:rPr>
+          <w:rFonts w:ascii="Times New Roman" w:hAnsi="Times New Roman" w:cs="Times New Roman"/>
+        </w:rPr>
+        <w:t>would you answer #6 now? (Would you pay more?)</w:t>
       </w:r>
     </w:p>
     <w:p>
@@ -12590,7 +13363,21 @@
           <w:rFonts w:ascii="Times New Roman" w:hAnsi="Times New Roman" w:cs="Times New Roman"/>
           <w:i/>
         </w:rPr>
-        <w:t>15 is purely asked to provoke discussion.</w:t>
+        <w:t xml:space="preserve">15 is asked </w:t>
+      </w:r>
+      <w:r>
+        <w:rPr>
+          <w:rFonts w:ascii="Times New Roman" w:hAnsi="Times New Roman" w:cs="Times New Roman"/>
+          <w:i/>
+        </w:rPr>
+        <w:t xml:space="preserve">purely </w:t>
+      </w:r>
+      <w:r>
+        <w:rPr>
+          <w:rFonts w:ascii="Times New Roman" w:hAnsi="Times New Roman" w:cs="Times New Roman"/>
+          <w:i/>
+        </w:rPr>
+        <w:t>to provoke discussion.</w:t>
       </w:r>
     </w:p>
     <w:p>
@@ -16806,7 +17593,7 @@
 </file>
 
 <file path=customXml/itemProps1.xml><?xml version="1.0" encoding="utf-8"?>
-<ds:datastoreItem xmlns:ds="http://schemas.openxmlformats.org/officeDocument/2006/customXml" ds:itemID="{9F38F1F6-1F00-4FB9-BFB7-ED83087AD9FD}">
+<ds:datastoreItem xmlns:ds="http://schemas.openxmlformats.org/officeDocument/2006/customXml" ds:itemID="{FD74BF8B-0C0F-4B3B-BCF6-06D6177D6069}">
   <ds:schemaRefs>
     <ds:schemaRef ds:uri="http://schemas.openxmlformats.org/officeDocument/2006/bibliography"/>
   </ds:schemaRefs>

</xml_diff>

<commit_message>
updated version and build info
</commit_message>
<xml_diff>
--- a/Final Copy.docx
+++ b/Final Copy.docx
@@ -1729,27 +1729,7 @@
                                 <w:sz w:val="28"/>
                                 <w:szCs w:val="26"/>
                               </w:rPr>
-                              <w:t xml:space="preserve">Six months after </w:t>
-                            </w:r>
-                            <w:proofErr w:type="gramStart"/>
-                            <w:r>
-                              <w:rPr>
-                                <w:rFonts w:ascii="Times New Roman" w:hAnsi="Times New Roman" w:cs="Times New Roman"/>
-                                <w:i/>
-                                <w:sz w:val="28"/>
-                                <w:szCs w:val="26"/>
-                              </w:rPr>
-                              <w:t>students</w:t>
-                            </w:r>
-                            <w:proofErr w:type="gramEnd"/>
-                            <w:r>
-                              <w:rPr>
-                                <w:rFonts w:ascii="Times New Roman" w:hAnsi="Times New Roman" w:cs="Times New Roman"/>
-                                <w:i/>
-                                <w:sz w:val="28"/>
-                                <w:szCs w:val="26"/>
-                              </w:rPr>
-                              <w:t xml:space="preserve"> graduate college, they will be required to start repaying their student loans, if any, and to do so monthly. We will focus on helping students to start thinking about that. If you are not a student, </w:t>
+                              <w:t xml:space="preserve">Six months after students graduate college, they will be required to start repaying their student loans, if any, and to do so monthly. We will focus on helping students to start thinking about that. If you are not a student, </w:t>
                             </w:r>
                             <w:r>
                               <w:rPr>
@@ -1833,27 +1813,7 @@
                           <w:sz w:val="28"/>
                           <w:szCs w:val="26"/>
                         </w:rPr>
-                        <w:t xml:space="preserve">Six months after </w:t>
-                      </w:r>
-                      <w:proofErr w:type="gramStart"/>
-                      <w:r>
-                        <w:rPr>
-                          <w:rFonts w:ascii="Times New Roman" w:hAnsi="Times New Roman" w:cs="Times New Roman"/>
-                          <w:i/>
-                          <w:sz w:val="28"/>
-                          <w:szCs w:val="26"/>
-                        </w:rPr>
-                        <w:t>students</w:t>
-                      </w:r>
-                      <w:proofErr w:type="gramEnd"/>
-                      <w:r>
-                        <w:rPr>
-                          <w:rFonts w:ascii="Times New Roman" w:hAnsi="Times New Roman" w:cs="Times New Roman"/>
-                          <w:i/>
-                          <w:sz w:val="28"/>
-                          <w:szCs w:val="26"/>
-                        </w:rPr>
-                        <w:t xml:space="preserve"> graduate college, they will be required to start repaying their student loans, if any, and to do so monthly. We will focus on helping students to start thinking about that. If you are not a student, </w:t>
+                        <w:t xml:space="preserve">Six months after students graduate college, they will be required to start repaying their student loans, if any, and to do so monthly. We will focus on helping students to start thinking about that. If you are not a student, </w:t>
                       </w:r>
                       <w:r>
                         <w:rPr>
@@ -8016,23 +7976,7 @@
           <w:rFonts w:ascii="Times New Roman" w:eastAsia="Times New Roman" w:hAnsi="Times New Roman" w:cs="Times New Roman"/>
           <w:iCs/>
         </w:rPr>
-        <w:t xml:space="preserve">. In the mathematics screen, one can also examine how Time and Savings amounts would vary, depending if interest was compounded and on the percentage of interest one paid monthly. By default, interest is not </w:t>
-      </w:r>
-      <w:proofErr w:type="gramStart"/>
-      <w:r>
-        <w:rPr>
-          <w:rFonts w:ascii="Times New Roman" w:eastAsia="Times New Roman" w:hAnsi="Times New Roman" w:cs="Times New Roman"/>
-          <w:iCs/>
-        </w:rPr>
-        <w:t>compounded</w:t>
-      </w:r>
-      <w:proofErr w:type="gramEnd"/>
-      <w:r>
-        <w:rPr>
-          <w:rFonts w:ascii="Times New Roman" w:eastAsia="Times New Roman" w:hAnsi="Times New Roman" w:cs="Times New Roman"/>
-          <w:iCs/>
-        </w:rPr>
-        <w:t xml:space="preserve"> and one pays 100% interest monthly. </w:t>
+        <w:t xml:space="preserve">. In the mathematics screen, one can also examine how Time and Savings amounts would vary, depending if interest was compounded and on the percentage of interest one paid monthly. By default, interest is not compounded and one pays 100% interest monthly. </w:t>
       </w:r>
       <w:r>
         <w:rPr>
@@ -8164,62 +8108,76 @@
           <w:rFonts w:ascii="Times New Roman" w:eastAsia="Times New Roman" w:hAnsi="Times New Roman" w:cs="Times New Roman"/>
           <w:iCs/>
         </w:rPr>
-        <w:t xml:space="preserve"> (1</w:t>
+        <w:t>.1</w:t>
       </w:r>
       <w:r>
         <w:rPr>
           <w:rFonts w:ascii="Times New Roman" w:eastAsia="Times New Roman" w:hAnsi="Times New Roman" w:cs="Times New Roman"/>
           <w:iCs/>
         </w:rPr>
-        <w:t>3</w:t>
+        <w:t xml:space="preserve"> (1</w:t>
       </w:r>
       <w:r>
         <w:rPr>
           <w:rFonts w:ascii="Times New Roman" w:eastAsia="Times New Roman" w:hAnsi="Times New Roman" w:cs="Times New Roman"/>
           <w:iCs/>
         </w:rPr>
-        <w:t>8</w:t>
+        <w:t>3</w:t>
       </w:r>
       <w:r>
         <w:rPr>
           <w:rFonts w:ascii="Times New Roman" w:eastAsia="Times New Roman" w:hAnsi="Times New Roman" w:cs="Times New Roman"/>
           <w:iCs/>
         </w:rPr>
-        <w:t>), where “2.</w:t>
+        <w:t>9</w:t>
       </w:r>
       <w:r>
         <w:rPr>
           <w:rFonts w:ascii="Times New Roman" w:eastAsia="Times New Roman" w:hAnsi="Times New Roman" w:cs="Times New Roman"/>
           <w:iCs/>
         </w:rPr>
-        <w:t>7</w:t>
+        <w:t>), where “2.</w:t>
       </w:r>
       <w:r>
         <w:rPr>
           <w:rFonts w:ascii="Times New Roman" w:eastAsia="Times New Roman" w:hAnsi="Times New Roman" w:cs="Times New Roman"/>
           <w:iCs/>
         </w:rPr>
-        <w:t xml:space="preserve"> (1</w:t>
+        <w:t>7</w:t>
       </w:r>
       <w:r>
         <w:rPr>
           <w:rFonts w:ascii="Times New Roman" w:eastAsia="Times New Roman" w:hAnsi="Times New Roman" w:cs="Times New Roman"/>
           <w:iCs/>
         </w:rPr>
-        <w:t>3</w:t>
+        <w:t>.1</w:t>
       </w:r>
       <w:r>
         <w:rPr>
           <w:rFonts w:ascii="Times New Roman" w:eastAsia="Times New Roman" w:hAnsi="Times New Roman" w:cs="Times New Roman"/>
           <w:iCs/>
         </w:rPr>
-        <w:t>8</w:t>
+        <w:t xml:space="preserve"> (1</w:t>
       </w:r>
       <w:r>
         <w:rPr>
           <w:rFonts w:ascii="Times New Roman" w:eastAsia="Times New Roman" w:hAnsi="Times New Roman" w:cs="Times New Roman"/>
           <w:iCs/>
         </w:rPr>
+        <w:t>3</w:t>
+      </w:r>
+      <w:r>
+        <w:rPr>
+          <w:rFonts w:ascii="Times New Roman" w:eastAsia="Times New Roman" w:hAnsi="Times New Roman" w:cs="Times New Roman"/>
+          <w:iCs/>
+        </w:rPr>
+        <w:t>9</w:t>
+      </w:r>
+      <w:r>
+        <w:rPr>
+          <w:rFonts w:ascii="Times New Roman" w:eastAsia="Times New Roman" w:hAnsi="Times New Roman" w:cs="Times New Roman"/>
+          <w:iCs/>
+        </w:rPr>
         <w:t>)</w:t>
       </w:r>
       <w:r>
@@ -8244,7 +8202,7 @@
         <w:rPr>
           <w:rFonts w:ascii="Times New Roman" w:eastAsia="Times New Roman" w:hAnsi="Times New Roman" w:cs="Times New Roman"/>
         </w:rPr>
-        <w:t>0</w:t>
+        <w:t>1</w:t>
       </w:r>
       <w:r>
         <w:rPr>
@@ -8262,8 +8220,10 @@
         <w:rPr>
           <w:rFonts w:ascii="Times New Roman" w:eastAsia="Times New Roman" w:hAnsi="Times New Roman" w:cs="Times New Roman"/>
         </w:rPr>
-        <w:t>8</w:t>
-      </w:r>
+        <w:t>9</w:t>
+      </w:r>
+      <w:bookmarkStart w:id="1" w:name="_GoBack"/>
+      <w:bookmarkEnd w:id="1"/>
       <w:r>
         <w:rPr>
           <w:rFonts w:ascii="Times New Roman" w:eastAsia="Times New Roman" w:hAnsi="Times New Roman" w:cs="Times New Roman"/>
@@ -8280,8 +8240,8 @@
           <w:szCs w:val="32"/>
         </w:rPr>
       </w:pPr>
-      <w:bookmarkStart w:id="1" w:name="_Hlk514167802"/>
-      <w:bookmarkEnd w:id="1"/>
+      <w:bookmarkStart w:id="2" w:name="_Hlk514167802"/>
+      <w:bookmarkEnd w:id="2"/>
       <w:r>
         <w:rPr>
           <w:rFonts w:ascii="Times New Roman" w:hAnsi="Times New Roman" w:cs="Times New Roman"/>
@@ -9714,23 +9674,7 @@
           <w:rFonts w:ascii="Times New Roman" w:hAnsi="Times New Roman" w:cs="Times New Roman"/>
           <w:b/>
         </w:rPr>
-        <w:t>____</w:t>
-      </w:r>
-      <w:proofErr w:type="gramStart"/>
-      <w:r>
-        <w:rPr>
-          <w:rFonts w:ascii="Times New Roman" w:hAnsi="Times New Roman" w:cs="Times New Roman"/>
-          <w:b/>
-        </w:rPr>
-        <w:t>_  year</w:t>
-      </w:r>
-      <w:proofErr w:type="gramEnd"/>
-      <w:r>
-        <w:rPr>
-          <w:rFonts w:ascii="Times New Roman" w:hAnsi="Times New Roman" w:cs="Times New Roman"/>
-          <w:b/>
-        </w:rPr>
-        <w:t>(s)     _____  month(s)</w:t>
+        <w:t>_____  year(s)     _____  month(s)</w:t>
       </w:r>
     </w:p>
     <w:p>
@@ -10310,23 +10254,7 @@
           <w:rFonts w:ascii="Times New Roman" w:hAnsi="Times New Roman" w:cs="Times New Roman"/>
           <w:b/>
         </w:rPr>
-        <w:t>____</w:t>
-      </w:r>
-      <w:proofErr w:type="gramStart"/>
-      <w:r>
-        <w:rPr>
-          <w:rFonts w:ascii="Times New Roman" w:hAnsi="Times New Roman" w:cs="Times New Roman"/>
-          <w:b/>
-        </w:rPr>
-        <w:t>_  year</w:t>
-      </w:r>
-      <w:proofErr w:type="gramEnd"/>
-      <w:r>
-        <w:rPr>
-          <w:rFonts w:ascii="Times New Roman" w:hAnsi="Times New Roman" w:cs="Times New Roman"/>
-          <w:b/>
-        </w:rPr>
-        <w:t>(s)     _____  month(s)</w:t>
+        <w:t>_____  year(s)     _____  month(s)</w:t>
       </w:r>
     </w:p>
     <w:p>
@@ -10458,7 +10386,6 @@
           <w:szCs w:val="24"/>
         </w:rPr>
       </w:pPr>
-      <w:proofErr w:type="gramStart"/>
       <w:r>
         <w:rPr>
           <w:rFonts w:ascii="Times New Roman" w:hAnsi="Times New Roman" w:cs="Times New Roman"/>
@@ -10485,18 +10412,7 @@
           <w:szCs w:val="24"/>
           <w:bdr w:val="single" w:sz="4" w:space="0" w:color="808080" w:themeColor="background1" w:themeShade="80"/>
         </w:rPr>
-        <w:t xml:space="preserve"> ▼</w:t>
-      </w:r>
-      <w:proofErr w:type="gramEnd"/>
-      <w:r>
-        <w:rPr>
-          <w:rFonts w:ascii="Times New Roman" w:hAnsi="Times New Roman" w:cs="Times New Roman"/>
-          <w:color w:val="808080" w:themeColor="background1" w:themeShade="80"/>
-          <w:sz w:val="20"/>
-          <w:szCs w:val="24"/>
-          <w:bdr w:val="single" w:sz="4" w:space="0" w:color="808080" w:themeColor="background1" w:themeShade="80"/>
-        </w:rPr>
-        <w:t xml:space="preserve"> </w:t>
+        <w:t xml:space="preserve"> ▼ </w:t>
       </w:r>
       <w:r>
         <w:rPr>
@@ -10688,7 +10604,6 @@
           <w:szCs w:val="24"/>
         </w:rPr>
       </w:pPr>
-      <w:proofErr w:type="gramStart"/>
       <w:r>
         <w:rPr>
           <w:rFonts w:ascii="Times New Roman" w:hAnsi="Times New Roman" w:cs="Times New Roman"/>
@@ -10715,18 +10630,7 @@
           <w:szCs w:val="20"/>
           <w:bdr w:val="single" w:sz="4" w:space="0" w:color="808080" w:themeColor="background1" w:themeShade="80"/>
         </w:rPr>
-        <w:t xml:space="preserve"> –</w:t>
-      </w:r>
-      <w:proofErr w:type="gramEnd"/>
-      <w:r>
-        <w:rPr>
-          <w:rFonts w:ascii="Times New Roman" w:hAnsi="Times New Roman" w:cs="Times New Roman"/>
-          <w:color w:val="808080" w:themeColor="background1" w:themeShade="80"/>
-          <w:sz w:val="20"/>
-          <w:szCs w:val="20"/>
-          <w:bdr w:val="single" w:sz="4" w:space="0" w:color="808080" w:themeColor="background1" w:themeShade="80"/>
-        </w:rPr>
-        <w:t xml:space="preserve"> </w:t>
+        <w:t xml:space="preserve"> – </w:t>
       </w:r>
       <w:r>
         <w:rPr>
@@ -10819,27 +10723,7 @@
           <w:sz w:val="20"/>
           <w:szCs w:val="24"/>
         </w:rPr>
-        <w:t xml:space="preserve">or monthly payment, press the padlock icon. </w:t>
-      </w:r>
-      <w:proofErr w:type="spellStart"/>
-      <w:r>
-        <w:rPr>
-          <w:rFonts w:ascii="Times New Roman" w:hAnsi="Times New Roman" w:cs="Times New Roman"/>
-          <w:color w:val="808080" w:themeColor="background1" w:themeShade="80"/>
-          <w:sz w:val="20"/>
-          <w:szCs w:val="24"/>
-        </w:rPr>
-        <w:t>After</w:t>
-      </w:r>
-      <w:proofErr w:type="spellEnd"/>
-      <w:r>
-        <w:rPr>
-          <w:rFonts w:ascii="Times New Roman" w:hAnsi="Times New Roman" w:cs="Times New Roman"/>
-          <w:color w:val="808080" w:themeColor="background1" w:themeShade="80"/>
-          <w:sz w:val="20"/>
-          <w:szCs w:val="24"/>
-        </w:rPr>
-        <w:t xml:space="preserve"> editing them, relock.</w:t>
+        <w:t>or monthly payment, press the padlock icon. After editing them, relock.</w:t>
       </w:r>
     </w:p>
     <w:p>
@@ -11569,7 +11453,6 @@
         </w:rPr>
         <w:t xml:space="preserve"> From the minimum, </w:t>
       </w:r>
-      <w:proofErr w:type="gramStart"/>
       <w:r>
         <w:rPr>
           <w:rFonts w:ascii="Times New Roman" w:hAnsi="Times New Roman" w:cs="Times New Roman"/>
@@ -11587,15 +11470,7 @@
           <w:rFonts w:ascii="Times New Roman" w:hAnsi="Times New Roman" w:cs="Times New Roman"/>
           <w:bdr w:val="single" w:sz="4" w:space="0" w:color="auto"/>
         </w:rPr>
-        <w:t xml:space="preserve"> +</w:t>
-      </w:r>
-      <w:proofErr w:type="gramEnd"/>
-      <w:r>
-        <w:rPr>
-          <w:rFonts w:ascii="Times New Roman" w:hAnsi="Times New Roman" w:cs="Times New Roman"/>
-          <w:bdr w:val="single" w:sz="4" w:space="0" w:color="auto"/>
-        </w:rPr>
-        <w:t xml:space="preserve"> </w:t>
+        <w:t xml:space="preserve"> + </w:t>
       </w:r>
       <w:r>
         <w:rPr>
@@ -11653,19 +11528,7 @@
           <w:sz w:val="20"/>
           <w:szCs w:val="18"/>
         </w:rPr>
-        <w:t>o see how the app calcul</w:t>
-      </w:r>
-      <w:bookmarkStart w:id="2" w:name="_GoBack"/>
-      <w:bookmarkEnd w:id="2"/>
-      <w:r>
-        <w:rPr>
-          <w:rFonts w:ascii="Times New Roman" w:hAnsi="Times New Roman" w:cs="Times New Roman"/>
-          <w:i/>
-          <w:color w:val="808080" w:themeColor="background1" w:themeShade="80"/>
-          <w:sz w:val="20"/>
-          <w:szCs w:val="18"/>
-        </w:rPr>
-        <w:t>ates savings</w:t>
+        <w:t>o see how the app calculates savings</w:t>
       </w:r>
       <w:r>
         <w:rPr>
@@ -11897,7 +11760,6 @@
         </w:rPr>
         <w:t xml:space="preserve">. </w:t>
       </w:r>
-      <w:proofErr w:type="gramStart"/>
       <w:r>
         <w:rPr>
           <w:rFonts w:ascii="Times New Roman" w:hAnsi="Times New Roman" w:cs="Times New Roman"/>
@@ -11917,15 +11779,7 @@
           <w:rFonts w:ascii="Times New Roman" w:hAnsi="Times New Roman" w:cs="Times New Roman"/>
           <w:bdr w:val="single" w:sz="4" w:space="0" w:color="auto"/>
         </w:rPr>
-        <w:t xml:space="preserve"> +</w:t>
-      </w:r>
-      <w:proofErr w:type="gramEnd"/>
-      <w:r>
-        <w:rPr>
-          <w:rFonts w:ascii="Times New Roman" w:hAnsi="Times New Roman" w:cs="Times New Roman"/>
-          <w:bdr w:val="single" w:sz="4" w:space="0" w:color="auto"/>
-        </w:rPr>
-        <w:t xml:space="preserve"> </w:t>
+        <w:t xml:space="preserve"> + </w:t>
       </w:r>
       <w:r>
         <w:rPr>
@@ -12395,15 +12249,7 @@
           <w:rFonts w:ascii="Times New Roman" w:hAnsi="Times New Roman" w:cs="Times New Roman"/>
           <w:b/>
         </w:rPr>
-        <w:t xml:space="preserve">  </w:t>
-      </w:r>
-      <w:proofErr w:type="gramStart"/>
-      <w:r>
-        <w:rPr>
-          <w:rFonts w:ascii="Times New Roman" w:hAnsi="Times New Roman" w:cs="Times New Roman"/>
-          <w:b/>
-        </w:rPr>
-        <w:t xml:space="preserve">   </w:t>
+        <w:t xml:space="preserve">     </w:t>
       </w:r>
       <w:r>
         <w:rPr>
@@ -12412,17 +12258,7 @@
           <w:color w:val="808080" w:themeColor="background1" w:themeShade="80"/>
           <w:sz w:val="20"/>
         </w:rPr>
-        <w:t>(</w:t>
-      </w:r>
-      <w:proofErr w:type="gramEnd"/>
-      <w:r>
-        <w:rPr>
-          <w:rFonts w:ascii="Times New Roman" w:hAnsi="Times New Roman" w:cs="Times New Roman"/>
-          <w:i/>
-          <w:color w:val="808080" w:themeColor="background1" w:themeShade="80"/>
-          <w:sz w:val="20"/>
-        </w:rPr>
-        <w:t>yes/no)</w:t>
+        <w:t>(yes/no)</w:t>
       </w:r>
       <w:r>
         <w:rPr>
@@ -12819,13 +12655,7 @@
         <w:rPr>
           <w:rFonts w:ascii="Times New Roman" w:hAnsi="Times New Roman" w:cs="Times New Roman"/>
         </w:rPr>
-        <w:t>, again</w:t>
-      </w:r>
-      <w:r>
-        <w:rPr>
-          <w:rFonts w:ascii="Times New Roman" w:hAnsi="Times New Roman" w:cs="Times New Roman"/>
-        </w:rPr>
-        <w:t>.</w:t>
+        <w:t>, again.</w:t>
       </w:r>
       <w:r>
         <w:rPr>
@@ -13054,21 +12884,7 @@
         <w:rPr>
           <w:rFonts w:ascii="Times New Roman" w:hAnsi="Times New Roman" w:cs="Times New Roman"/>
         </w:rPr>
-        <w:t xml:space="preserve">13. Repeat </w:t>
-      </w:r>
-      <w:proofErr w:type="gramStart"/>
-      <w:r>
-        <w:rPr>
-          <w:rFonts w:ascii="Times New Roman" w:hAnsi="Times New Roman" w:cs="Times New Roman"/>
-        </w:rPr>
-        <w:t>#12, but</w:t>
-      </w:r>
-      <w:proofErr w:type="gramEnd"/>
-      <w:r>
-        <w:rPr>
-          <w:rFonts w:ascii="Times New Roman" w:hAnsi="Times New Roman" w:cs="Times New Roman"/>
-        </w:rPr>
-        <w:t xml:space="preserve"> compound the interest. D</w:t>
+        <w:t>13. Repeat #12, but compound the interest. D</w:t>
       </w:r>
       <w:r>
         <w:rPr>
@@ -17593,7 +17409,7 @@
 </file>
 
 <file path=customXml/itemProps1.xml><?xml version="1.0" encoding="utf-8"?>
-<ds:datastoreItem xmlns:ds="http://schemas.openxmlformats.org/officeDocument/2006/customXml" ds:itemID="{FD74BF8B-0C0F-4B3B-BCF6-06D6177D6069}">
+<ds:datastoreItem xmlns:ds="http://schemas.openxmlformats.org/officeDocument/2006/customXml" ds:itemID="{C5CEE12E-937B-4A73-B239-B98E55A16A9C}">
   <ds:schemaRefs>
     <ds:schemaRef ds:uri="http://schemas.openxmlformats.org/officeDocument/2006/bibliography"/>
   </ds:schemaRefs>

</xml_diff>

<commit_message>
updated version and build numbers
</commit_message>
<xml_diff>
--- a/Final Copy.docx
+++ b/Final Copy.docx
@@ -7118,6 +7118,7 @@
             <w:vMerge w:val="restart"/>
             <w:textDirection w:val="btLr"/>
           </w:tcPr>
+          <w:bookmarkStart w:id="0" w:name="_Hlk17637942"/>
           <w:p>
             <w:pPr>
               <w:keepNext/>
@@ -7128,7 +7129,6 @@
                 <w:b/>
               </w:rPr>
             </w:pPr>
-            <w:bookmarkStart w:id="0" w:name="_Hlk17637942"/>
             <w:r>
               <w:rPr>
                 <w:rFonts w:ascii="Times New Roman" w:hAnsi="Times New Roman" w:cs="Times New Roman"/>
@@ -8108,28 +8108,28 @@
           <w:rFonts w:ascii="Times New Roman" w:eastAsia="Times New Roman" w:hAnsi="Times New Roman" w:cs="Times New Roman"/>
           <w:iCs/>
         </w:rPr>
-        <w:t>.1</w:t>
+        <w:t>.</w:t>
       </w:r>
       <w:r>
         <w:rPr>
           <w:rFonts w:ascii="Times New Roman" w:eastAsia="Times New Roman" w:hAnsi="Times New Roman" w:cs="Times New Roman"/>
           <w:iCs/>
         </w:rPr>
-        <w:t xml:space="preserve"> (1</w:t>
+        <w:t>2</w:t>
       </w:r>
       <w:r>
         <w:rPr>
           <w:rFonts w:ascii="Times New Roman" w:eastAsia="Times New Roman" w:hAnsi="Times New Roman" w:cs="Times New Roman"/>
           <w:iCs/>
         </w:rPr>
-        <w:t>3</w:t>
+        <w:t xml:space="preserve"> (1</w:t>
       </w:r>
       <w:r>
         <w:rPr>
           <w:rFonts w:ascii="Times New Roman" w:eastAsia="Times New Roman" w:hAnsi="Times New Roman" w:cs="Times New Roman"/>
           <w:iCs/>
         </w:rPr>
-        <w:t>9</w:t>
+        <w:t>40</w:t>
       </w:r>
       <w:r>
         <w:rPr>
@@ -8150,28 +8150,28 @@
           <w:rFonts w:ascii="Times New Roman" w:eastAsia="Times New Roman" w:hAnsi="Times New Roman" w:cs="Times New Roman"/>
           <w:iCs/>
         </w:rPr>
-        <w:t>.1</w:t>
+        <w:t>.</w:t>
       </w:r>
       <w:r>
         <w:rPr>
           <w:rFonts w:ascii="Times New Roman" w:eastAsia="Times New Roman" w:hAnsi="Times New Roman" w:cs="Times New Roman"/>
           <w:iCs/>
         </w:rPr>
-        <w:t xml:space="preserve"> (1</w:t>
+        <w:t>2</w:t>
       </w:r>
       <w:r>
         <w:rPr>
           <w:rFonts w:ascii="Times New Roman" w:eastAsia="Times New Roman" w:hAnsi="Times New Roman" w:cs="Times New Roman"/>
           <w:iCs/>
         </w:rPr>
-        <w:t>3</w:t>
+        <w:t xml:space="preserve"> (1</w:t>
       </w:r>
       <w:r>
         <w:rPr>
           <w:rFonts w:ascii="Times New Roman" w:eastAsia="Times New Roman" w:hAnsi="Times New Roman" w:cs="Times New Roman"/>
           <w:iCs/>
         </w:rPr>
-        <w:t>9</w:t>
+        <w:t>40</w:t>
       </w:r>
       <w:r>
         <w:rPr>
@@ -8202,7 +8202,7 @@
         <w:rPr>
           <w:rFonts w:ascii="Times New Roman" w:eastAsia="Times New Roman" w:hAnsi="Times New Roman" w:cs="Times New Roman"/>
         </w:rPr>
-        <w:t>1</w:t>
+        <w:t>2</w:t>
       </w:r>
       <w:r>
         <w:rPr>
@@ -8214,13 +8214,7 @@
         <w:rPr>
           <w:rFonts w:ascii="Times New Roman" w:eastAsia="Times New Roman" w:hAnsi="Times New Roman" w:cs="Times New Roman"/>
         </w:rPr>
-        <w:t>3</w:t>
-      </w:r>
-      <w:r>
-        <w:rPr>
-          <w:rFonts w:ascii="Times New Roman" w:eastAsia="Times New Roman" w:hAnsi="Times New Roman" w:cs="Times New Roman"/>
-        </w:rPr>
-        <w:t>9</w:t>
+        <w:t>40</w:t>
       </w:r>
       <w:bookmarkStart w:id="1" w:name="_GoBack"/>
       <w:bookmarkEnd w:id="1"/>
@@ -17409,7 +17403,7 @@
 </file>
 
 <file path=customXml/itemProps1.xml><?xml version="1.0" encoding="utf-8"?>
-<ds:datastoreItem xmlns:ds="http://schemas.openxmlformats.org/officeDocument/2006/customXml" ds:itemID="{C5CEE12E-937B-4A73-B239-B98E55A16A9C}">
+<ds:datastoreItem xmlns:ds="http://schemas.openxmlformats.org/officeDocument/2006/customXml" ds:itemID="{674A96DE-0427-44C1-9DED-525BABC9A58F}">
   <ds:schemaRefs>
     <ds:schemaRef ds:uri="http://schemas.openxmlformats.org/officeDocument/2006/bibliography"/>
   </ds:schemaRefs>

</xml_diff>